<commit_message>
finished section 2.4.3 of literature review
</commit_message>
<xml_diff>
--- a/Documentation/documents/literature review.docx
+++ b/Documentation/documents/literature review.docx
@@ -1,6 +1,6 @@
 
 <file path=word/document.xml><?xml version="1.0" encoding="utf-8"?>
-<w:document xmlns:wpc="http://schemas.microsoft.com/office/word/2010/wordprocessingCanvas" xmlns:mc="http://schemas.openxmlformats.org/markup-compatibility/2006" xmlns:o="urn:schemas-microsoft-com:office:office" xmlns:r="http://schemas.openxmlformats.org/officeDocument/2006/relationships" xmlns:m="http://schemas.openxmlformats.org/officeDocument/2006/math" xmlns:v="urn:schemas-microsoft-com:vml" xmlns:wp14="http://schemas.microsoft.com/office/word/2010/wordprocessingDrawing" xmlns:wp="http://schemas.openxmlformats.org/drawingml/2006/wordprocessingDrawing" xmlns:w10="urn:schemas-microsoft-com:office:word" xmlns:w="http://schemas.openxmlformats.org/wordprocessingml/2006/main" xmlns:w14="http://schemas.microsoft.com/office/word/2010/wordml" xmlns:w15="http://schemas.microsoft.com/office/word/2012/wordml" xmlns:wpg="http://schemas.microsoft.com/office/word/2010/wordprocessingGroup" xmlns:wpi="http://schemas.microsoft.com/office/word/2010/wordprocessingInk" xmlns:wne="http://schemas.microsoft.com/office/word/2006/wordml" xmlns:wps="http://schemas.microsoft.com/office/word/2010/wordprocessingShape" mc:Ignorable="w14 w15 wp14">
+<w:document xmlns:wpc="http://schemas.microsoft.com/office/word/2010/wordprocessingCanvas" xmlns:cx="http://schemas.microsoft.com/office/drawing/2014/chartex" xmlns:cx1="http://schemas.microsoft.com/office/drawing/2015/9/8/chartex" xmlns:cx2="http://schemas.microsoft.com/office/drawing/2015/10/21/chartex" xmlns:cx3="http://schemas.microsoft.com/office/drawing/2016/5/9/chartex" xmlns:cx4="http://schemas.microsoft.com/office/drawing/2016/5/10/chartex" xmlns:cx5="http://schemas.microsoft.com/office/drawing/2016/5/11/chartex" xmlns:cx6="http://schemas.microsoft.com/office/drawing/2016/5/12/chartex" xmlns:cx7="http://schemas.microsoft.com/office/drawing/2016/5/13/chartex" xmlns:cx8="http://schemas.microsoft.com/office/drawing/2016/5/14/chartex" xmlns:mc="http://schemas.openxmlformats.org/markup-compatibility/2006" xmlns:aink="http://schemas.microsoft.com/office/drawing/2016/ink" xmlns:am3d="http://schemas.microsoft.com/office/drawing/2017/model3d" xmlns:o="urn:schemas-microsoft-com:office:office" xmlns:r="http://schemas.openxmlformats.org/officeDocument/2006/relationships" xmlns:m="http://schemas.openxmlformats.org/officeDocument/2006/math" xmlns:v="urn:schemas-microsoft-com:vml" xmlns:wp14="http://schemas.microsoft.com/office/word/2010/wordprocessingDrawing" xmlns:wp="http://schemas.openxmlformats.org/drawingml/2006/wordprocessingDrawing" xmlns:w10="urn:schemas-microsoft-com:office:word" xmlns:w="http://schemas.openxmlformats.org/wordprocessingml/2006/main" xmlns:w14="http://schemas.microsoft.com/office/word/2010/wordml" xmlns:w15="http://schemas.microsoft.com/office/word/2012/wordml" xmlns:w16cid="http://schemas.microsoft.com/office/word/2016/wordml/cid" xmlns:w16se="http://schemas.microsoft.com/office/word/2015/wordml/symex" xmlns:wpg="http://schemas.microsoft.com/office/word/2010/wordprocessingGroup" xmlns:wpi="http://schemas.microsoft.com/office/word/2010/wordprocessingInk" xmlns:wne="http://schemas.microsoft.com/office/word/2006/wordml" xmlns:wps="http://schemas.microsoft.com/office/word/2010/wordprocessingShape" mc:Ignorable="w14 w15 w16se w16cid wp14">
   <w:body>
     <w:p>
       <w:pPr>
@@ -52,19 +52,8 @@
           <w:sz w:val="40"/>
           <w:szCs w:val="40"/>
         </w:rPr>
-        <w:t xml:space="preserve">Kirsty </w:t>
-      </w:r>
-      <w:proofErr w:type="spellStart"/>
-      <w:r>
-        <w:rPr>
-          <w:rFonts w:ascii="Times New Roman" w:hAnsi="Times New Roman" w:cs="Times New Roman"/>
-          <w:b/>
-          <w:sz w:val="40"/>
-          <w:szCs w:val="40"/>
-        </w:rPr>
-        <w:t>Sant</w:t>
-      </w:r>
-      <w:proofErr w:type="spellEnd"/>
+        <w:t>Kirsty Sant</w:t>
+      </w:r>
     </w:p>
     <w:p>
       <w:pPr>
@@ -442,7 +431,7 @@
         </w:numPr>
         <w:ind w:left="432" w:hanging="432"/>
       </w:pPr>
-      <w:bookmarkStart w:id="0" w:name="_Toc511987210"/>
+      <w:bookmarkStart w:id="0" w:name="_Toc512089785"/>
       <w:r>
         <w:lastRenderedPageBreak/>
         <w:t>Declaration</w:t>
@@ -458,7 +447,7 @@
         </w:numPr>
         <w:ind w:left="432" w:hanging="432"/>
       </w:pPr>
-      <w:bookmarkStart w:id="1" w:name="_Toc511987211"/>
+      <w:bookmarkStart w:id="1" w:name="_Toc512089786"/>
       <w:r>
         <w:t>Abstract</w:t>
       </w:r>
@@ -473,7 +462,7 @@
         </w:numPr>
         <w:ind w:left="432" w:hanging="432"/>
       </w:pPr>
-      <w:bookmarkStart w:id="2" w:name="_Toc511987212"/>
+      <w:bookmarkStart w:id="2" w:name="_Toc512089787"/>
       <w:r>
         <w:t>Acknowledgements</w:t>
       </w:r>
@@ -496,6 +485,13 @@
     </w:p>
     <w:sdt>
       <w:sdtPr>
+        <w:rPr>
+          <w:rFonts w:ascii="Times New Roman" w:eastAsiaTheme="minorHAnsi" w:hAnsi="Times New Roman" w:cstheme="minorBidi"/>
+          <w:color w:val="auto"/>
+          <w:sz w:val="24"/>
+          <w:szCs w:val="22"/>
+          <w:lang w:val="en-GB"/>
+        </w:rPr>
         <w:id w:val="-1449237658"/>
         <w:docPartObj>
           <w:docPartGallery w:val="Table of Contents"/>
@@ -504,14 +500,9 @@
       </w:sdtPr>
       <w:sdtEndPr>
         <w:rPr>
-          <w:rFonts w:ascii="Times New Roman" w:eastAsiaTheme="minorHAnsi" w:hAnsi="Times New Roman" w:cstheme="minorBidi"/>
           <w:b/>
           <w:bCs/>
           <w:noProof/>
-          <w:color w:val="auto"/>
-          <w:sz w:val="24"/>
-          <w:szCs w:val="22"/>
-          <w:lang w:val="en-GB"/>
         </w:rPr>
       </w:sdtEndPr>
       <w:sdtContent>
@@ -530,7 +521,10 @@
               <w:tab w:val="right" w:leader="dot" w:pos="8380"/>
             </w:tabs>
             <w:rPr>
+              <w:rFonts w:asciiTheme="minorHAnsi" w:eastAsiaTheme="minorEastAsia" w:hAnsiTheme="minorHAnsi"/>
               <w:noProof/>
+              <w:sz w:val="22"/>
+              <w:lang w:eastAsia="en-GB"/>
             </w:rPr>
           </w:pPr>
           <w:r>
@@ -542,7 +536,7 @@
           <w:r>
             <w:fldChar w:fldCharType="separate"/>
           </w:r>
-          <w:hyperlink w:anchor="_Toc511987210" w:history="1">
+          <w:hyperlink w:anchor="_Toc512089785" w:history="1">
             <w:r>
               <w:rPr>
                 <w:rStyle w:val="Hyperlink"/>
@@ -569,7 +563,7 @@
                 <w:noProof/>
                 <w:webHidden/>
               </w:rPr>
-              <w:instrText xml:space="preserve"> PAGEREF _Toc511987210 \h </w:instrText>
+              <w:instrText xml:space="preserve"> PAGEREF _Toc512089785 \h </w:instrText>
             </w:r>
             <w:r>
               <w:rPr>
@@ -607,10 +601,13 @@
               <w:tab w:val="right" w:leader="dot" w:pos="8380"/>
             </w:tabs>
             <w:rPr>
+              <w:rFonts w:asciiTheme="minorHAnsi" w:eastAsiaTheme="minorEastAsia" w:hAnsiTheme="minorHAnsi"/>
               <w:noProof/>
+              <w:sz w:val="22"/>
+              <w:lang w:eastAsia="en-GB"/>
             </w:rPr>
           </w:pPr>
-          <w:hyperlink w:anchor="_Toc511987211" w:history="1">
+          <w:hyperlink w:anchor="_Toc512089786" w:history="1">
             <w:r>
               <w:rPr>
                 <w:rStyle w:val="Hyperlink"/>
@@ -637,7 +634,7 @@
                 <w:noProof/>
                 <w:webHidden/>
               </w:rPr>
-              <w:instrText xml:space="preserve"> PAGEREF _Toc511987211 \h </w:instrText>
+              <w:instrText xml:space="preserve"> PAGEREF _Toc512089786 \h </w:instrText>
             </w:r>
             <w:r>
               <w:rPr>
@@ -675,10 +672,13 @@
               <w:tab w:val="right" w:leader="dot" w:pos="8380"/>
             </w:tabs>
             <w:rPr>
+              <w:rFonts w:asciiTheme="minorHAnsi" w:eastAsiaTheme="minorEastAsia" w:hAnsiTheme="minorHAnsi"/>
               <w:noProof/>
+              <w:sz w:val="22"/>
+              <w:lang w:eastAsia="en-GB"/>
             </w:rPr>
           </w:pPr>
-          <w:hyperlink w:anchor="_Toc511987212" w:history="1">
+          <w:hyperlink w:anchor="_Toc512089787" w:history="1">
             <w:r>
               <w:rPr>
                 <w:rStyle w:val="Hyperlink"/>
@@ -705,7 +705,7 @@
                 <w:noProof/>
                 <w:webHidden/>
               </w:rPr>
-              <w:instrText xml:space="preserve"> PAGEREF _Toc511987212 \h </w:instrText>
+              <w:instrText xml:space="preserve"> PAGEREF _Toc512089787 \h </w:instrText>
             </w:r>
             <w:r>
               <w:rPr>
@@ -743,16 +743,19 @@
               <w:tab w:val="right" w:leader="dot" w:pos="8380"/>
             </w:tabs>
             <w:rPr>
+              <w:rFonts w:asciiTheme="minorHAnsi" w:eastAsiaTheme="minorEastAsia" w:hAnsiTheme="minorHAnsi"/>
               <w:noProof/>
+              <w:sz w:val="22"/>
+              <w:lang w:eastAsia="en-GB"/>
             </w:rPr>
           </w:pPr>
-          <w:hyperlink w:anchor="_Toc511987213" w:history="1">
+          <w:hyperlink w:anchor="_Toc512089788" w:history="1">
             <w:r>
               <w:rPr>
                 <w:rStyle w:val="Hyperlink"/>
                 <w:noProof/>
               </w:rPr>
-              <w:t>Table of Contents</w:t>
+              <w:t>List of Abbreviations</w:t>
             </w:r>
             <w:r>
               <w:rPr>
@@ -773,7 +776,7 @@
                 <w:noProof/>
                 <w:webHidden/>
               </w:rPr>
-              <w:instrText xml:space="preserve"> PAGEREF _Toc511987213 \h </w:instrText>
+              <w:instrText xml:space="preserve"> PAGEREF _Toc512089788 \h </w:instrText>
             </w:r>
             <w:r>
               <w:rPr>
@@ -793,7 +796,7 @@
                 <w:noProof/>
                 <w:webHidden/>
               </w:rPr>
-              <w:t>3</w:t>
+              <w:t>4</w:t>
             </w:r>
             <w:r>
               <w:rPr>
@@ -811,16 +814,19 @@
               <w:tab w:val="right" w:leader="dot" w:pos="8380"/>
             </w:tabs>
             <w:rPr>
+              <w:rFonts w:asciiTheme="minorHAnsi" w:eastAsiaTheme="minorEastAsia" w:hAnsiTheme="minorHAnsi"/>
               <w:noProof/>
+              <w:sz w:val="22"/>
+              <w:lang w:eastAsia="en-GB"/>
             </w:rPr>
           </w:pPr>
-          <w:hyperlink w:anchor="_Toc511987214" w:history="1">
+          <w:hyperlink w:anchor="_Toc512089789" w:history="1">
             <w:r>
               <w:rPr>
                 <w:rStyle w:val="Hyperlink"/>
                 <w:noProof/>
               </w:rPr>
-              <w:t>List of Abbreviations</w:t>
+              <w:t>List of Figures</w:t>
             </w:r>
             <w:r>
               <w:rPr>
@@ -841,7 +847,7 @@
                 <w:noProof/>
                 <w:webHidden/>
               </w:rPr>
-              <w:instrText xml:space="preserve"> PAGEREF _Toc511987214 \h </w:instrText>
+              <w:instrText xml:space="preserve"> PAGEREF _Toc512089789 \h </w:instrText>
             </w:r>
             <w:r>
               <w:rPr>
@@ -861,7 +867,7 @@
                 <w:noProof/>
                 <w:webHidden/>
               </w:rPr>
-              <w:t>3</w:t>
+              <w:t>4</w:t>
             </w:r>
             <w:r>
               <w:rPr>
@@ -876,29 +882,49 @@
           <w:pPr>
             <w:pStyle w:val="TOC1"/>
             <w:tabs>
+              <w:tab w:val="left" w:pos="480"/>
               <w:tab w:val="right" w:leader="dot" w:pos="8380"/>
             </w:tabs>
             <w:rPr>
+              <w:rFonts w:asciiTheme="minorHAnsi" w:eastAsiaTheme="minorEastAsia" w:hAnsiTheme="minorHAnsi"/>
               <w:noProof/>
+              <w:sz w:val="22"/>
+              <w:lang w:eastAsia="en-GB"/>
             </w:rPr>
           </w:pPr>
-          <w:hyperlink w:anchor="_Toc511987215" w:history="1">
+          <w:hyperlink w:anchor="_Toc512089790" w:history="1">
             <w:r>
               <w:rPr>
                 <w:rStyle w:val="Hyperlink"/>
                 <w:noProof/>
               </w:rPr>
-              <w:t>List of Figures</w:t>
-            </w:r>
-            <w:r>
-              <w:rPr>
-                <w:noProof/>
-                <w:webHidden/>
+              <w:t>1</w:t>
+            </w:r>
+            <w:r>
+              <w:rPr>
+                <w:rFonts w:asciiTheme="minorHAnsi" w:eastAsiaTheme="minorEastAsia" w:hAnsiTheme="minorHAnsi"/>
+                <w:noProof/>
+                <w:sz w:val="22"/>
+                <w:lang w:eastAsia="en-GB"/>
               </w:rPr>
               <w:tab/>
             </w:r>
             <w:r>
               <w:rPr>
+                <w:rStyle w:val="Hyperlink"/>
+                <w:noProof/>
+              </w:rPr>
+              <w:t>Introduction</w:t>
+            </w:r>
+            <w:r>
+              <w:rPr>
+                <w:noProof/>
+                <w:webHidden/>
+              </w:rPr>
+              <w:tab/>
+            </w:r>
+            <w:r>
+              <w:rPr>
                 <w:noProof/>
                 <w:webHidden/>
               </w:rPr>
@@ -909,7 +935,7 @@
                 <w:noProof/>
                 <w:webHidden/>
               </w:rPr>
-              <w:instrText xml:space="preserve"> PAGEREF _Toc511987215 \h </w:instrText>
+              <w:instrText xml:space="preserve"> PAGEREF _Toc512089790 \h </w:instrText>
             </w:r>
             <w:r>
               <w:rPr>
@@ -929,7 +955,7 @@
                 <w:noProof/>
                 <w:webHidden/>
               </w:rPr>
-              <w:t>3</w:t>
+              <w:t>4</w:t>
             </w:r>
             <w:r>
               <w:rPr>
@@ -944,24 +970,30 @@
           <w:pPr>
             <w:pStyle w:val="TOC1"/>
             <w:tabs>
-              <w:tab w:val="left" w:pos="440"/>
+              <w:tab w:val="left" w:pos="480"/>
               <w:tab w:val="right" w:leader="dot" w:pos="8380"/>
             </w:tabs>
             <w:rPr>
+              <w:rFonts w:asciiTheme="minorHAnsi" w:eastAsiaTheme="minorEastAsia" w:hAnsiTheme="minorHAnsi"/>
               <w:noProof/>
+              <w:sz w:val="22"/>
+              <w:lang w:eastAsia="en-GB"/>
             </w:rPr>
           </w:pPr>
-          <w:hyperlink w:anchor="_Toc511987216" w:history="1">
+          <w:hyperlink w:anchor="_Toc512089791" w:history="1">
             <w:r>
               <w:rPr>
                 <w:rStyle w:val="Hyperlink"/>
                 <w:noProof/>
               </w:rPr>
-              <w:t>1</w:t>
-            </w:r>
-            <w:r>
-              <w:rPr>
-                <w:noProof/>
+              <w:t>2</w:t>
+            </w:r>
+            <w:r>
+              <w:rPr>
+                <w:rFonts w:asciiTheme="minorHAnsi" w:eastAsiaTheme="minorEastAsia" w:hAnsiTheme="minorHAnsi"/>
+                <w:noProof/>
+                <w:sz w:val="22"/>
+                <w:lang w:eastAsia="en-GB"/>
               </w:rPr>
               <w:tab/>
             </w:r>
@@ -970,7 +1002,7 @@
                 <w:rStyle w:val="Hyperlink"/>
                 <w:noProof/>
               </w:rPr>
-              <w:t>Introduction</w:t>
+              <w:t>Background and Literature Review</w:t>
             </w:r>
             <w:r>
               <w:rPr>
@@ -991,7 +1023,7 @@
                 <w:noProof/>
                 <w:webHidden/>
               </w:rPr>
-              <w:instrText xml:space="preserve"> PAGEREF _Toc511987216 \h </w:instrText>
+              <w:instrText xml:space="preserve"> PAGEREF _Toc512089791 \h </w:instrText>
             </w:r>
             <w:r>
               <w:rPr>
@@ -1011,89 +1043,7 @@
                 <w:noProof/>
                 <w:webHidden/>
               </w:rPr>
-              <w:t>3</w:t>
-            </w:r>
-            <w:r>
-              <w:rPr>
-                <w:noProof/>
-                <w:webHidden/>
-              </w:rPr>
-              <w:fldChar w:fldCharType="end"/>
-            </w:r>
-          </w:hyperlink>
-        </w:p>
-        <w:p>
-          <w:pPr>
-            <w:pStyle w:val="TOC1"/>
-            <w:tabs>
-              <w:tab w:val="left" w:pos="440"/>
-              <w:tab w:val="right" w:leader="dot" w:pos="8380"/>
-            </w:tabs>
-            <w:rPr>
-              <w:noProof/>
-            </w:rPr>
-          </w:pPr>
-          <w:hyperlink w:anchor="_Toc511987217" w:history="1">
-            <w:r>
-              <w:rPr>
-                <w:rStyle w:val="Hyperlink"/>
-                <w:noProof/>
-              </w:rPr>
-              <w:t>2</w:t>
-            </w:r>
-            <w:r>
-              <w:rPr>
-                <w:noProof/>
-              </w:rPr>
-              <w:tab/>
-            </w:r>
-            <w:r>
-              <w:rPr>
-                <w:rStyle w:val="Hyperlink"/>
-                <w:noProof/>
-              </w:rPr>
-              <w:t>Background and Literature Review</w:t>
-            </w:r>
-            <w:r>
-              <w:rPr>
-                <w:noProof/>
-                <w:webHidden/>
-              </w:rPr>
-              <w:tab/>
-            </w:r>
-            <w:r>
-              <w:rPr>
-                <w:noProof/>
-                <w:webHidden/>
-              </w:rPr>
-              <w:fldChar w:fldCharType="begin"/>
-            </w:r>
-            <w:r>
-              <w:rPr>
-                <w:noProof/>
-                <w:webHidden/>
-              </w:rPr>
-              <w:instrText xml:space="preserve"> PAGEREF _Toc511987217 \h </w:instrText>
-            </w:r>
-            <w:r>
-              <w:rPr>
-                <w:noProof/>
-                <w:webHidden/>
-              </w:rPr>
-            </w:r>
-            <w:r>
-              <w:rPr>
-                <w:noProof/>
-                <w:webHidden/>
-              </w:rPr>
-              <w:fldChar w:fldCharType="separate"/>
-            </w:r>
-            <w:r>
-              <w:rPr>
-                <w:noProof/>
-                <w:webHidden/>
-              </w:rPr>
-              <w:t>4</w:t>
+              <w:t>5</w:t>
             </w:r>
             <w:r>
               <w:rPr>
@@ -1112,10 +1062,13 @@
               <w:tab w:val="right" w:leader="dot" w:pos="8380"/>
             </w:tabs>
             <w:rPr>
+              <w:rFonts w:asciiTheme="minorHAnsi" w:eastAsiaTheme="minorEastAsia" w:hAnsiTheme="minorHAnsi"/>
               <w:noProof/>
+              <w:sz w:val="22"/>
+              <w:lang w:eastAsia="en-GB"/>
             </w:rPr>
           </w:pPr>
-          <w:hyperlink w:anchor="_Toc511987218" w:history="1">
+          <w:hyperlink w:anchor="_Toc512089792" w:history="1">
             <w:r>
               <w:rPr>
                 <w:rStyle w:val="Hyperlink"/>
@@ -1125,7 +1078,10 @@
             </w:r>
             <w:r>
               <w:rPr>
-                <w:noProof/>
+                <w:rFonts w:asciiTheme="minorHAnsi" w:eastAsiaTheme="minorEastAsia" w:hAnsiTheme="minorHAnsi"/>
+                <w:noProof/>
+                <w:sz w:val="22"/>
+                <w:lang w:eastAsia="en-GB"/>
               </w:rPr>
               <w:tab/>
             </w:r>
@@ -1155,7 +1111,7 @@
                 <w:noProof/>
                 <w:webHidden/>
               </w:rPr>
-              <w:instrText xml:space="preserve"> PAGEREF _Toc511987218 \h </w:instrText>
+              <w:instrText xml:space="preserve"> PAGEREF _Toc512089792 \h </w:instrText>
             </w:r>
             <w:r>
               <w:rPr>
@@ -1175,7 +1131,7 @@
                 <w:noProof/>
                 <w:webHidden/>
               </w:rPr>
-              <w:t>4</w:t>
+              <w:t>5</w:t>
             </w:r>
             <w:r>
               <w:rPr>
@@ -1194,10 +1150,13 @@
               <w:tab w:val="right" w:leader="dot" w:pos="8380"/>
             </w:tabs>
             <w:rPr>
+              <w:rFonts w:asciiTheme="minorHAnsi" w:eastAsiaTheme="minorEastAsia" w:hAnsiTheme="minorHAnsi"/>
               <w:noProof/>
+              <w:sz w:val="22"/>
+              <w:lang w:eastAsia="en-GB"/>
             </w:rPr>
           </w:pPr>
-          <w:hyperlink w:anchor="_Toc511987219" w:history="1">
+          <w:hyperlink w:anchor="_Toc512089793" w:history="1">
             <w:r>
               <w:rPr>
                 <w:rStyle w:val="Hyperlink"/>
@@ -1207,7 +1166,10 @@
             </w:r>
             <w:r>
               <w:rPr>
-                <w:noProof/>
+                <w:rFonts w:asciiTheme="minorHAnsi" w:eastAsiaTheme="minorEastAsia" w:hAnsiTheme="minorHAnsi"/>
+                <w:noProof/>
+                <w:sz w:val="22"/>
+                <w:lang w:eastAsia="en-GB"/>
               </w:rPr>
               <w:tab/>
             </w:r>
@@ -1237,7 +1199,7 @@
                 <w:noProof/>
                 <w:webHidden/>
               </w:rPr>
-              <w:instrText xml:space="preserve"> PAGEREF _Toc511987219 \h </w:instrText>
+              <w:instrText xml:space="preserve"> PAGEREF _Toc512089793 \h </w:instrText>
             </w:r>
             <w:r>
               <w:rPr>
@@ -1257,7 +1219,7 @@
                 <w:noProof/>
                 <w:webHidden/>
               </w:rPr>
-              <w:t>4</w:t>
+              <w:t>5</w:t>
             </w:r>
             <w:r>
               <w:rPr>
@@ -1276,10 +1238,13 @@
               <w:tab w:val="right" w:leader="dot" w:pos="8380"/>
             </w:tabs>
             <w:rPr>
+              <w:rFonts w:asciiTheme="minorHAnsi" w:eastAsiaTheme="minorEastAsia" w:hAnsiTheme="minorHAnsi"/>
               <w:noProof/>
+              <w:sz w:val="22"/>
+              <w:lang w:eastAsia="en-GB"/>
             </w:rPr>
           </w:pPr>
-          <w:hyperlink w:anchor="_Toc511987220" w:history="1">
+          <w:hyperlink w:anchor="_Toc512089794" w:history="1">
             <w:r>
               <w:rPr>
                 <w:rStyle w:val="Hyperlink"/>
@@ -1289,7 +1254,10 @@
             </w:r>
             <w:r>
               <w:rPr>
-                <w:noProof/>
+                <w:rFonts w:asciiTheme="minorHAnsi" w:eastAsiaTheme="minorEastAsia" w:hAnsiTheme="minorHAnsi"/>
+                <w:noProof/>
+                <w:sz w:val="22"/>
+                <w:lang w:eastAsia="en-GB"/>
               </w:rPr>
               <w:tab/>
             </w:r>
@@ -1319,7 +1287,7 @@
                 <w:noProof/>
                 <w:webHidden/>
               </w:rPr>
-              <w:instrText xml:space="preserve"> PAGEREF _Toc511987220 \h </w:instrText>
+              <w:instrText xml:space="preserve"> PAGEREF _Toc512089794 \h </w:instrText>
             </w:r>
             <w:r>
               <w:rPr>
@@ -1339,7 +1307,7 @@
                 <w:noProof/>
                 <w:webHidden/>
               </w:rPr>
-              <w:t>5</w:t>
+              <w:t>6</w:t>
             </w:r>
             <w:r>
               <w:rPr>
@@ -1358,10 +1326,13 @@
               <w:tab w:val="right" w:leader="dot" w:pos="8380"/>
             </w:tabs>
             <w:rPr>
+              <w:rFonts w:asciiTheme="minorHAnsi" w:eastAsiaTheme="minorEastAsia" w:hAnsiTheme="minorHAnsi"/>
               <w:noProof/>
+              <w:sz w:val="22"/>
+              <w:lang w:eastAsia="en-GB"/>
             </w:rPr>
           </w:pPr>
-          <w:hyperlink w:anchor="_Toc511987221" w:history="1">
+          <w:hyperlink w:anchor="_Toc512089795" w:history="1">
             <w:r>
               <w:rPr>
                 <w:rStyle w:val="Hyperlink"/>
@@ -1371,7 +1342,10 @@
             </w:r>
             <w:r>
               <w:rPr>
-                <w:noProof/>
+                <w:rFonts w:asciiTheme="minorHAnsi" w:eastAsiaTheme="minorEastAsia" w:hAnsiTheme="minorHAnsi"/>
+                <w:noProof/>
+                <w:sz w:val="22"/>
+                <w:lang w:eastAsia="en-GB"/>
               </w:rPr>
               <w:tab/>
             </w:r>
@@ -1401,7 +1375,7 @@
                 <w:noProof/>
                 <w:webHidden/>
               </w:rPr>
-              <w:instrText xml:space="preserve"> PAGEREF _Toc511987221 \h </w:instrText>
+              <w:instrText xml:space="preserve"> PAGEREF _Toc512089795 \h </w:instrText>
             </w:r>
             <w:r>
               <w:rPr>
@@ -1421,7 +1395,7 @@
                 <w:noProof/>
                 <w:webHidden/>
               </w:rPr>
-              <w:t>8</w:t>
+              <w:t>9</w:t>
             </w:r>
             <w:r>
               <w:rPr>
@@ -1440,10 +1414,13 @@
               <w:tab w:val="right" w:leader="dot" w:pos="8380"/>
             </w:tabs>
             <w:rPr>
+              <w:rFonts w:asciiTheme="minorHAnsi" w:eastAsiaTheme="minorEastAsia" w:hAnsiTheme="minorHAnsi"/>
               <w:noProof/>
+              <w:sz w:val="22"/>
+              <w:lang w:eastAsia="en-GB"/>
             </w:rPr>
           </w:pPr>
-          <w:hyperlink w:anchor="_Toc511987222" w:history="1">
+          <w:hyperlink w:anchor="_Toc512089796" w:history="1">
             <w:r>
               <w:rPr>
                 <w:rStyle w:val="Hyperlink"/>
@@ -1453,7 +1430,10 @@
             </w:r>
             <w:r>
               <w:rPr>
-                <w:noProof/>
+                <w:rFonts w:asciiTheme="minorHAnsi" w:eastAsiaTheme="minorEastAsia" w:hAnsiTheme="minorHAnsi"/>
+                <w:noProof/>
+                <w:sz w:val="22"/>
+                <w:lang w:eastAsia="en-GB"/>
               </w:rPr>
               <w:tab/>
             </w:r>
@@ -1483,7 +1463,7 @@
                 <w:noProof/>
                 <w:webHidden/>
               </w:rPr>
-              <w:instrText xml:space="preserve"> PAGEREF _Toc511987222 \h </w:instrText>
+              <w:instrText xml:space="preserve"> PAGEREF _Toc512089796 \h </w:instrText>
             </w:r>
             <w:r>
               <w:rPr>
@@ -1503,7 +1483,7 @@
                 <w:noProof/>
                 <w:webHidden/>
               </w:rPr>
-              <w:t>9</w:t>
+              <w:t>10</w:t>
             </w:r>
             <w:r>
               <w:rPr>
@@ -1522,10 +1502,13 @@
               <w:tab w:val="right" w:leader="dot" w:pos="8380"/>
             </w:tabs>
             <w:rPr>
+              <w:rFonts w:asciiTheme="minorHAnsi" w:eastAsiaTheme="minorEastAsia" w:hAnsiTheme="minorHAnsi"/>
               <w:noProof/>
+              <w:sz w:val="22"/>
+              <w:lang w:eastAsia="en-GB"/>
             </w:rPr>
           </w:pPr>
-          <w:hyperlink w:anchor="_Toc511987223" w:history="1">
+          <w:hyperlink w:anchor="_Toc512089797" w:history="1">
             <w:r>
               <w:rPr>
                 <w:rStyle w:val="Hyperlink"/>
@@ -1535,7 +1518,10 @@
             </w:r>
             <w:r>
               <w:rPr>
-                <w:noProof/>
+                <w:rFonts w:asciiTheme="minorHAnsi" w:eastAsiaTheme="minorEastAsia" w:hAnsiTheme="minorHAnsi"/>
+                <w:noProof/>
+                <w:sz w:val="22"/>
+                <w:lang w:eastAsia="en-GB"/>
               </w:rPr>
               <w:tab/>
             </w:r>
@@ -1565,7 +1551,7 @@
                 <w:noProof/>
                 <w:webHidden/>
               </w:rPr>
-              <w:instrText xml:space="preserve"> PAGEREF _Toc511987223 \h </w:instrText>
+              <w:instrText xml:space="preserve"> PAGEREF _Toc512089797 \h </w:instrText>
             </w:r>
             <w:r>
               <w:rPr>
@@ -1585,7 +1571,7 @@
                 <w:noProof/>
                 <w:webHidden/>
               </w:rPr>
-              <w:t>10</w:t>
+              <w:t>11</w:t>
             </w:r>
             <w:r>
               <w:rPr>
@@ -1604,10 +1590,13 @@
               <w:tab w:val="right" w:leader="dot" w:pos="8380"/>
             </w:tabs>
             <w:rPr>
+              <w:rFonts w:asciiTheme="minorHAnsi" w:eastAsiaTheme="minorEastAsia" w:hAnsiTheme="minorHAnsi"/>
               <w:noProof/>
+              <w:sz w:val="22"/>
+              <w:lang w:eastAsia="en-GB"/>
             </w:rPr>
           </w:pPr>
-          <w:hyperlink w:anchor="_Toc511987224" w:history="1">
+          <w:hyperlink w:anchor="_Toc512089798" w:history="1">
             <w:r>
               <w:rPr>
                 <w:rStyle w:val="Hyperlink"/>
@@ -1617,7 +1606,10 @@
             </w:r>
             <w:r>
               <w:rPr>
-                <w:noProof/>
+                <w:rFonts w:asciiTheme="minorHAnsi" w:eastAsiaTheme="minorEastAsia" w:hAnsiTheme="minorHAnsi"/>
+                <w:noProof/>
+                <w:sz w:val="22"/>
+                <w:lang w:eastAsia="en-GB"/>
               </w:rPr>
               <w:tab/>
             </w:r>
@@ -1647,7 +1639,7 @@
                 <w:noProof/>
                 <w:webHidden/>
               </w:rPr>
-              <w:instrText xml:space="preserve"> PAGEREF _Toc511987224 \h </w:instrText>
+              <w:instrText xml:space="preserve"> PAGEREF _Toc512089798 \h </w:instrText>
             </w:r>
             <w:r>
               <w:rPr>
@@ -1667,7 +1659,7 @@
                 <w:noProof/>
                 <w:webHidden/>
               </w:rPr>
-              <w:t>10</w:t>
+              <w:t>11</w:t>
             </w:r>
             <w:r>
               <w:rPr>
@@ -1686,10 +1678,13 @@
               <w:tab w:val="right" w:leader="dot" w:pos="8380"/>
             </w:tabs>
             <w:rPr>
+              <w:rFonts w:asciiTheme="minorHAnsi" w:eastAsiaTheme="minorEastAsia" w:hAnsiTheme="minorHAnsi"/>
               <w:noProof/>
+              <w:sz w:val="22"/>
+              <w:lang w:eastAsia="en-GB"/>
             </w:rPr>
           </w:pPr>
-          <w:hyperlink w:anchor="_Toc511987225" w:history="1">
+          <w:hyperlink w:anchor="_Toc512089799" w:history="1">
             <w:r>
               <w:rPr>
                 <w:rStyle w:val="Hyperlink"/>
@@ -1699,7 +1694,10 @@
             </w:r>
             <w:r>
               <w:rPr>
-                <w:noProof/>
+                <w:rFonts w:asciiTheme="minorHAnsi" w:eastAsiaTheme="minorEastAsia" w:hAnsiTheme="minorHAnsi"/>
+                <w:noProof/>
+                <w:sz w:val="22"/>
+                <w:lang w:eastAsia="en-GB"/>
               </w:rPr>
               <w:tab/>
             </w:r>
@@ -1729,7 +1727,7 @@
                 <w:noProof/>
                 <w:webHidden/>
               </w:rPr>
-              <w:instrText xml:space="preserve"> PAGEREF _Toc511987225 \h </w:instrText>
+              <w:instrText xml:space="preserve"> PAGEREF _Toc512089799 \h </w:instrText>
             </w:r>
             <w:r>
               <w:rPr>
@@ -1749,7 +1747,7 @@
                 <w:noProof/>
                 <w:webHidden/>
               </w:rPr>
-              <w:t>11</w:t>
+              <w:t>12</w:t>
             </w:r>
             <w:r>
               <w:rPr>
@@ -1768,10 +1766,13 @@
               <w:tab w:val="right" w:leader="dot" w:pos="8380"/>
             </w:tabs>
             <w:rPr>
+              <w:rFonts w:asciiTheme="minorHAnsi" w:eastAsiaTheme="minorEastAsia" w:hAnsiTheme="minorHAnsi"/>
               <w:noProof/>
+              <w:sz w:val="22"/>
+              <w:lang w:eastAsia="en-GB"/>
             </w:rPr>
           </w:pPr>
-          <w:hyperlink w:anchor="_Toc511987226" w:history="1">
+          <w:hyperlink w:anchor="_Toc512089800" w:history="1">
             <w:r>
               <w:rPr>
                 <w:rStyle w:val="Hyperlink"/>
@@ -1781,7 +1782,10 @@
             </w:r>
             <w:r>
               <w:rPr>
-                <w:noProof/>
+                <w:rFonts w:asciiTheme="minorHAnsi" w:eastAsiaTheme="minorEastAsia" w:hAnsiTheme="minorHAnsi"/>
+                <w:noProof/>
+                <w:sz w:val="22"/>
+                <w:lang w:eastAsia="en-GB"/>
               </w:rPr>
               <w:tab/>
             </w:r>
@@ -1811,7 +1815,7 @@
                 <w:noProof/>
                 <w:webHidden/>
               </w:rPr>
-              <w:instrText xml:space="preserve"> PAGEREF _Toc511987226 \h </w:instrText>
+              <w:instrText xml:space="preserve"> PAGEREF _Toc512089800 \h </w:instrText>
             </w:r>
             <w:r>
               <w:rPr>
@@ -1831,7 +1835,7 @@
                 <w:noProof/>
                 <w:webHidden/>
               </w:rPr>
-              <w:t>12</w:t>
+              <w:t>13</w:t>
             </w:r>
             <w:r>
               <w:rPr>
@@ -1850,10 +1854,13 @@
               <w:tab w:val="right" w:leader="dot" w:pos="8380"/>
             </w:tabs>
             <w:rPr>
+              <w:rFonts w:asciiTheme="minorHAnsi" w:eastAsiaTheme="minorEastAsia" w:hAnsiTheme="minorHAnsi"/>
               <w:noProof/>
+              <w:sz w:val="22"/>
+              <w:lang w:eastAsia="en-GB"/>
             </w:rPr>
           </w:pPr>
-          <w:hyperlink w:anchor="_Toc511987227" w:history="1">
+          <w:hyperlink w:anchor="_Toc512089801" w:history="1">
             <w:r>
               <w:rPr>
                 <w:rStyle w:val="Hyperlink"/>
@@ -1863,7 +1870,10 @@
             </w:r>
             <w:r>
               <w:rPr>
-                <w:noProof/>
+                <w:rFonts w:asciiTheme="minorHAnsi" w:eastAsiaTheme="minorEastAsia" w:hAnsiTheme="minorHAnsi"/>
+                <w:noProof/>
+                <w:sz w:val="22"/>
+                <w:lang w:eastAsia="en-GB"/>
               </w:rPr>
               <w:tab/>
             </w:r>
@@ -1893,7 +1903,7 @@
                 <w:noProof/>
                 <w:webHidden/>
               </w:rPr>
-              <w:instrText xml:space="preserve"> PAGEREF _Toc511987227 \h </w:instrText>
+              <w:instrText xml:space="preserve"> PAGEREF _Toc512089801 \h </w:instrText>
             </w:r>
             <w:r>
               <w:rPr>
@@ -1913,7 +1923,7 @@
                 <w:noProof/>
                 <w:webHidden/>
               </w:rPr>
-              <w:t>12</w:t>
+              <w:t>13</w:t>
             </w:r>
             <w:r>
               <w:rPr>
@@ -1932,10 +1942,13 @@
               <w:tab w:val="right" w:leader="dot" w:pos="8380"/>
             </w:tabs>
             <w:rPr>
+              <w:rFonts w:asciiTheme="minorHAnsi" w:eastAsiaTheme="minorEastAsia" w:hAnsiTheme="minorHAnsi"/>
               <w:noProof/>
+              <w:sz w:val="22"/>
+              <w:lang w:eastAsia="en-GB"/>
             </w:rPr>
           </w:pPr>
-          <w:hyperlink w:anchor="_Toc511987228" w:history="1">
+          <w:hyperlink w:anchor="_Toc512089802" w:history="1">
             <w:r>
               <w:rPr>
                 <w:rStyle w:val="Hyperlink"/>
@@ -1945,7 +1958,10 @@
             </w:r>
             <w:r>
               <w:rPr>
-                <w:noProof/>
+                <w:rFonts w:asciiTheme="minorHAnsi" w:eastAsiaTheme="minorEastAsia" w:hAnsiTheme="minorHAnsi"/>
+                <w:noProof/>
+                <w:sz w:val="22"/>
+                <w:lang w:eastAsia="en-GB"/>
               </w:rPr>
               <w:tab/>
             </w:r>
@@ -1975,7 +1991,7 @@
                 <w:noProof/>
                 <w:webHidden/>
               </w:rPr>
-              <w:instrText xml:space="preserve"> PAGEREF _Toc511987228 \h </w:instrText>
+              <w:instrText xml:space="preserve"> PAGEREF _Toc512089802 \h </w:instrText>
             </w:r>
             <w:r>
               <w:rPr>
@@ -1995,7 +2011,7 @@
                 <w:noProof/>
                 <w:webHidden/>
               </w:rPr>
-              <w:t>13</w:t>
+              <w:t>14</w:t>
             </w:r>
             <w:r>
               <w:rPr>
@@ -2014,10 +2030,13 @@
               <w:tab w:val="right" w:leader="dot" w:pos="8380"/>
             </w:tabs>
             <w:rPr>
+              <w:rFonts w:asciiTheme="minorHAnsi" w:eastAsiaTheme="minorEastAsia" w:hAnsiTheme="minorHAnsi"/>
               <w:noProof/>
+              <w:sz w:val="22"/>
+              <w:lang w:eastAsia="en-GB"/>
             </w:rPr>
           </w:pPr>
-          <w:hyperlink w:anchor="_Toc511987229" w:history="1">
+          <w:hyperlink w:anchor="_Toc512089803" w:history="1">
             <w:r>
               <w:rPr>
                 <w:rStyle w:val="Hyperlink"/>
@@ -2027,7 +2046,10 @@
             </w:r>
             <w:r>
               <w:rPr>
-                <w:noProof/>
+                <w:rFonts w:asciiTheme="minorHAnsi" w:eastAsiaTheme="minorEastAsia" w:hAnsiTheme="minorHAnsi"/>
+                <w:noProof/>
+                <w:sz w:val="22"/>
+                <w:lang w:eastAsia="en-GB"/>
               </w:rPr>
               <w:tab/>
             </w:r>
@@ -2036,7 +2058,7 @@
                 <w:rStyle w:val="Hyperlink"/>
                 <w:noProof/>
               </w:rPr>
-              <w:t>Medical classifiers – what is currently being used and for what</w:t>
+              <w:t>Classifier Types</w:t>
             </w:r>
             <w:r>
               <w:rPr>
@@ -2057,7 +2079,7 @@
                 <w:noProof/>
                 <w:webHidden/>
               </w:rPr>
-              <w:instrText xml:space="preserve"> PAGEREF _Toc511987229 \h </w:instrText>
+              <w:instrText xml:space="preserve"> PAGEREF _Toc512089803 \h </w:instrText>
             </w:r>
             <w:r>
               <w:rPr>
@@ -2096,10 +2118,13 @@
               <w:tab w:val="right" w:leader="dot" w:pos="8380"/>
             </w:tabs>
             <w:rPr>
+              <w:rFonts w:asciiTheme="minorHAnsi" w:eastAsiaTheme="minorEastAsia" w:hAnsiTheme="minorHAnsi"/>
               <w:noProof/>
+              <w:sz w:val="22"/>
+              <w:lang w:eastAsia="en-GB"/>
             </w:rPr>
           </w:pPr>
-          <w:hyperlink w:anchor="_Toc511987230" w:history="1">
+          <w:hyperlink w:anchor="_Toc512089804" w:history="1">
             <w:r>
               <w:rPr>
                 <w:rStyle w:val="Hyperlink"/>
@@ -2109,7 +2134,10 @@
             </w:r>
             <w:r>
               <w:rPr>
-                <w:noProof/>
+                <w:rFonts w:asciiTheme="minorHAnsi" w:eastAsiaTheme="minorEastAsia" w:hAnsiTheme="minorHAnsi"/>
+                <w:noProof/>
+                <w:sz w:val="22"/>
+                <w:lang w:eastAsia="en-GB"/>
               </w:rPr>
               <w:tab/>
             </w:r>
@@ -2118,7 +2146,7 @@
                 <w:rStyle w:val="Hyperlink"/>
                 <w:noProof/>
               </w:rPr>
-              <w:t>Classification of brain haemorrhage</w:t>
+              <w:t>Medical classifiers – what is currently being used and for what</w:t>
             </w:r>
             <w:r>
               <w:rPr>
@@ -2139,7 +2167,7 @@
                 <w:noProof/>
                 <w:webHidden/>
               </w:rPr>
-              <w:instrText xml:space="preserve"> PAGEREF _Toc511987230 \h </w:instrText>
+              <w:instrText xml:space="preserve"> PAGEREF _Toc512089804 \h </w:instrText>
             </w:r>
             <w:r>
               <w:rPr>
@@ -2159,7 +2187,7 @@
                 <w:noProof/>
                 <w:webHidden/>
               </w:rPr>
-              <w:t>15</w:t>
+              <w:t>19</w:t>
             </w:r>
             <w:r>
               <w:rPr>
@@ -2178,10 +2206,13 @@
               <w:tab w:val="right" w:leader="dot" w:pos="8380"/>
             </w:tabs>
             <w:rPr>
+              <w:rFonts w:asciiTheme="minorHAnsi" w:eastAsiaTheme="minorEastAsia" w:hAnsiTheme="minorHAnsi"/>
               <w:noProof/>
+              <w:sz w:val="22"/>
+              <w:lang w:eastAsia="en-GB"/>
             </w:rPr>
           </w:pPr>
-          <w:hyperlink w:anchor="_Toc511987231" w:history="1">
+          <w:hyperlink w:anchor="_Toc512089805" w:history="1">
             <w:r>
               <w:rPr>
                 <w:rStyle w:val="Hyperlink"/>
@@ -2191,7 +2222,10 @@
             </w:r>
             <w:r>
               <w:rPr>
-                <w:noProof/>
+                <w:rFonts w:asciiTheme="minorHAnsi" w:eastAsiaTheme="minorEastAsia" w:hAnsiTheme="minorHAnsi"/>
+                <w:noProof/>
+                <w:sz w:val="22"/>
+                <w:lang w:eastAsia="en-GB"/>
               </w:rPr>
               <w:tab/>
             </w:r>
@@ -2221,7 +2255,7 @@
                 <w:noProof/>
                 <w:webHidden/>
               </w:rPr>
-              <w:instrText xml:space="preserve"> PAGEREF _Toc511987231 \h </w:instrText>
+              <w:instrText xml:space="preserve"> PAGEREF _Toc512089805 \h </w:instrText>
             </w:r>
             <w:r>
               <w:rPr>
@@ -2241,7 +2275,7 @@
                 <w:noProof/>
                 <w:webHidden/>
               </w:rPr>
-              <w:t>15</w:t>
+              <w:t>19</w:t>
             </w:r>
             <w:r>
               <w:rPr>
@@ -2260,10 +2294,13 @@
               <w:tab w:val="right" w:leader="dot" w:pos="8380"/>
             </w:tabs>
             <w:rPr>
+              <w:rFonts w:asciiTheme="minorHAnsi" w:eastAsiaTheme="minorEastAsia" w:hAnsiTheme="minorHAnsi"/>
               <w:noProof/>
+              <w:sz w:val="22"/>
+              <w:lang w:eastAsia="en-GB"/>
             </w:rPr>
           </w:pPr>
-          <w:hyperlink w:anchor="_Toc511987232" w:history="1">
+          <w:hyperlink w:anchor="_Toc512089806" w:history="1">
             <w:r>
               <w:rPr>
                 <w:rStyle w:val="Hyperlink"/>
@@ -2273,7 +2310,10 @@
             </w:r>
             <w:r>
               <w:rPr>
-                <w:noProof/>
+                <w:rFonts w:asciiTheme="minorHAnsi" w:eastAsiaTheme="minorEastAsia" w:hAnsiTheme="minorHAnsi"/>
+                <w:noProof/>
+                <w:sz w:val="22"/>
+                <w:lang w:eastAsia="en-GB"/>
               </w:rPr>
               <w:tab/>
             </w:r>
@@ -2303,7 +2343,7 @@
                 <w:noProof/>
                 <w:webHidden/>
               </w:rPr>
-              <w:instrText xml:space="preserve"> PAGEREF _Toc511987232 \h </w:instrText>
+              <w:instrText xml:space="preserve"> PAGEREF _Toc512089806 \h </w:instrText>
             </w:r>
             <w:r>
               <w:rPr>
@@ -2323,7 +2363,7 @@
                 <w:noProof/>
                 <w:webHidden/>
               </w:rPr>
-              <w:t>15</w:t>
+              <w:t>19</w:t>
             </w:r>
             <w:r>
               <w:rPr>
@@ -2342,10 +2382,13 @@
               <w:tab w:val="right" w:leader="dot" w:pos="8380"/>
             </w:tabs>
             <w:rPr>
+              <w:rFonts w:asciiTheme="minorHAnsi" w:eastAsiaTheme="minorEastAsia" w:hAnsiTheme="minorHAnsi"/>
               <w:noProof/>
+              <w:sz w:val="22"/>
+              <w:lang w:eastAsia="en-GB"/>
             </w:rPr>
           </w:pPr>
-          <w:hyperlink w:anchor="_Toc511987233" w:history="1">
+          <w:hyperlink w:anchor="_Toc512089807" w:history="1">
             <w:r>
               <w:rPr>
                 <w:rStyle w:val="Hyperlink"/>
@@ -2355,7 +2398,10 @@
             </w:r>
             <w:r>
               <w:rPr>
-                <w:noProof/>
+                <w:rFonts w:asciiTheme="minorHAnsi" w:eastAsiaTheme="minorEastAsia" w:hAnsiTheme="minorHAnsi"/>
+                <w:noProof/>
+                <w:sz w:val="22"/>
+                <w:lang w:eastAsia="en-GB"/>
               </w:rPr>
               <w:tab/>
             </w:r>
@@ -2385,7 +2431,7 @@
                 <w:noProof/>
                 <w:webHidden/>
               </w:rPr>
-              <w:instrText xml:space="preserve"> PAGEREF _Toc511987233 \h </w:instrText>
+              <w:instrText xml:space="preserve"> PAGEREF _Toc512089807 \h </w:instrText>
             </w:r>
             <w:r>
               <w:rPr>
@@ -2405,7 +2451,7 @@
                 <w:noProof/>
                 <w:webHidden/>
               </w:rPr>
-              <w:t>15</w:t>
+              <w:t>19</w:t>
             </w:r>
             <w:r>
               <w:rPr>
@@ -2424,10 +2470,13 @@
               <w:tab w:val="right" w:leader="dot" w:pos="8380"/>
             </w:tabs>
             <w:rPr>
+              <w:rFonts w:asciiTheme="minorHAnsi" w:eastAsiaTheme="minorEastAsia" w:hAnsiTheme="minorHAnsi"/>
               <w:noProof/>
+              <w:sz w:val="22"/>
+              <w:lang w:eastAsia="en-GB"/>
             </w:rPr>
           </w:pPr>
-          <w:hyperlink w:anchor="_Toc511987234" w:history="1">
+          <w:hyperlink w:anchor="_Toc512089808" w:history="1">
             <w:r>
               <w:rPr>
                 <w:rStyle w:val="Hyperlink"/>
@@ -2437,7 +2486,10 @@
             </w:r>
             <w:r>
               <w:rPr>
-                <w:noProof/>
+                <w:rFonts w:asciiTheme="minorHAnsi" w:eastAsiaTheme="minorEastAsia" w:hAnsiTheme="minorHAnsi"/>
+                <w:noProof/>
+                <w:sz w:val="22"/>
+                <w:lang w:eastAsia="en-GB"/>
               </w:rPr>
               <w:tab/>
             </w:r>
@@ -2467,7 +2519,7 @@
                 <w:noProof/>
                 <w:webHidden/>
               </w:rPr>
-              <w:instrText xml:space="preserve"> PAGEREF _Toc511987234 \h </w:instrText>
+              <w:instrText xml:space="preserve"> PAGEREF _Toc512089808 \h </w:instrText>
             </w:r>
             <w:r>
               <w:rPr>
@@ -2487,7 +2539,7 @@
                 <w:noProof/>
                 <w:webHidden/>
               </w:rPr>
-              <w:t>15</w:t>
+              <w:t>19</w:t>
             </w:r>
             <w:r>
               <w:rPr>
@@ -2505,10 +2557,13 @@
               <w:tab w:val="right" w:leader="dot" w:pos="8380"/>
             </w:tabs>
             <w:rPr>
+              <w:rFonts w:asciiTheme="minorHAnsi" w:eastAsiaTheme="minorEastAsia" w:hAnsiTheme="minorHAnsi"/>
               <w:noProof/>
+              <w:sz w:val="22"/>
+              <w:lang w:eastAsia="en-GB"/>
             </w:rPr>
           </w:pPr>
-          <w:hyperlink w:anchor="_Toc511987235" w:history="1">
+          <w:hyperlink w:anchor="_Toc512089809" w:history="1">
             <w:r>
               <w:rPr>
                 <w:rStyle w:val="Hyperlink"/>
@@ -2535,7 +2590,7 @@
                 <w:noProof/>
                 <w:webHidden/>
               </w:rPr>
-              <w:instrText xml:space="preserve"> PAGEREF _Toc511987235 \h </w:instrText>
+              <w:instrText xml:space="preserve"> PAGEREF _Toc512089809 \h </w:instrText>
             </w:r>
             <w:r>
               <w:rPr>
@@ -2555,7 +2610,7 @@
                 <w:noProof/>
                 <w:webHidden/>
               </w:rPr>
-              <w:t>16</w:t>
+              <w:t>20</w:t>
             </w:r>
             <w:r>
               <w:rPr>
@@ -2588,7 +2643,7 @@
         </w:numPr>
         <w:ind w:left="432" w:hanging="432"/>
       </w:pPr>
-      <w:bookmarkStart w:id="3" w:name="_Toc511987214"/>
+      <w:bookmarkStart w:id="3" w:name="_Toc512089788"/>
       <w:r>
         <w:t>List of Abbreviations</w:t>
       </w:r>
@@ -2603,7 +2658,7 @@
         </w:numPr>
         <w:ind w:left="432" w:hanging="432"/>
       </w:pPr>
-      <w:bookmarkStart w:id="4" w:name="_Toc511987215"/>
+      <w:bookmarkStart w:id="4" w:name="_Toc512089789"/>
       <w:r>
         <w:t>List of Figures</w:t>
       </w:r>
@@ -2614,7 +2669,7 @@
       <w:pPr>
         <w:pStyle w:val="Heading1"/>
       </w:pPr>
-      <w:bookmarkStart w:id="5" w:name="_Toc511987216"/>
+      <w:bookmarkStart w:id="5" w:name="_Toc512089790"/>
       <w:r>
         <w:t>Introduction</w:t>
       </w:r>
@@ -2639,7 +2694,7 @@
       <w:pPr>
         <w:pStyle w:val="Heading1"/>
       </w:pPr>
-      <w:bookmarkStart w:id="6" w:name="_Toc511987217"/>
+      <w:bookmarkStart w:id="6" w:name="_Toc512089791"/>
       <w:r>
         <w:lastRenderedPageBreak/>
         <w:t>Background and Literature Review</w:t>
@@ -2650,7 +2705,7 @@
       <w:pPr>
         <w:pStyle w:val="Heading2"/>
       </w:pPr>
-      <w:bookmarkStart w:id="7" w:name="_Toc511987218"/>
+      <w:bookmarkStart w:id="7" w:name="_Toc512089792"/>
       <w:r>
         <w:t>Medical Aspect</w:t>
       </w:r>
@@ -2660,7 +2715,7 @@
       <w:pPr>
         <w:pStyle w:val="Heading3"/>
       </w:pPr>
-      <w:bookmarkStart w:id="8" w:name="_Toc511987219"/>
+      <w:bookmarkStart w:id="8" w:name="_Toc512089793"/>
       <w:r>
         <w:t>Clinical definition and types of brain h</w:t>
       </w:r>
@@ -2769,15 +2824,7 @@
         <w:t>vein, the speed at which blood flows into the brain and the volume of the bleed can all be factors of the severity of the case, potentially leading to death.</w:t>
       </w:r>
       <w:r>
-        <w:t xml:space="preserve"> The region of the brain in which the bleed occurs tends to indicate what are the functions and bodily abilities the patient might lose, such as movement of one side of the body or speech. The increase in pressure in the region where </w:t>
-      </w:r>
-      <w:proofErr w:type="gramStart"/>
-      <w:r>
-        <w:t>the</w:t>
-      </w:r>
-      <w:proofErr w:type="gramEnd"/>
-      <w:r>
-        <w:t xml:space="preserve"> bleed occurs is </w:t>
+        <w:t xml:space="preserve"> The region of the brain in which the bleed occurs tends to indicate what are the functions and bodily abilities the patient might lose, such as movement of one side of the body or speech. The increase in pressure in the region where the bleed occurs is </w:t>
       </w:r>
       <w:r>
         <w:t>since</w:t>
@@ -2980,7 +3027,7 @@
       <w:pPr>
         <w:pStyle w:val="Heading3"/>
       </w:pPr>
-      <w:bookmarkStart w:id="9" w:name="_Toc511987220"/>
+      <w:bookmarkStart w:id="9" w:name="_Toc512089794"/>
       <w:r>
         <w:t>Computed tomography</w:t>
       </w:r>
@@ -3479,14 +3526,14 @@
         <w:t>through the scanner, while the x-ray emitter and detector move continuously in one direction such that it traces a spiral path, collecting data continuously. In this way, a shorter time is taken to scan the section in question</w:t>
       </w:r>
       <w:r>
-        <w:t xml:space="preserve">, thus eliminating inconsistencies due to breathing or slight movements. The data collected is stored as a volume, thus any required position within the body section can be obtained from the data set, either </w:t>
+        <w:t xml:space="preserve">, thus eliminating inconsistencies due to breathing or slight movements. The data collected is stored as a volume, thus any required position within the body section can be obtained from the data set, either because it was scanned at that position or via reconstruction. </w:t>
+      </w:r>
+      <w:r>
+        <w:t xml:space="preserve">Furthermore, spiral </w:t>
       </w:r>
       <w:r>
         <w:lastRenderedPageBreak/>
-        <w:t xml:space="preserve">because it was scanned at that position or via reconstruction. </w:t>
-      </w:r>
-      <w:r>
-        <w:t xml:space="preserve">Furthermore, spiral scanning facilitates the reconstruction in 3D form and the possibility of reconstructing the image in a different plane. </w:t>
+        <w:t xml:space="preserve">scanning facilitates the reconstruction in 3D form and the possibility of reconstructing the image in a different plane. </w:t>
       </w:r>
       <w:sdt>
         <w:sdtPr>
@@ -3790,55 +3837,23 @@
     </w:p>
     <w:p>
       <w:r>
-        <w:t xml:space="preserve">ICH in CT scans can be easily seen as a </w:t>
-      </w:r>
-      <w:proofErr w:type="spellStart"/>
-      <w:r>
-        <w:t>hyperdense</w:t>
-      </w:r>
-      <w:proofErr w:type="spellEnd"/>
-      <w:r>
-        <w:t xml:space="preserve"> area, or a white patch, within brain tissue, and thus gives little difficulty in diagnosis provided the bleed is large enough to detect. IVH in CT has </w:t>
-      </w:r>
-      <w:r>
-        <w:t xml:space="preserve">the similar </w:t>
-      </w:r>
-      <w:proofErr w:type="spellStart"/>
-      <w:r>
-        <w:t>hyperdense</w:t>
-      </w:r>
-      <w:proofErr w:type="spellEnd"/>
-      <w:r>
-        <w:t xml:space="preserve"> property but the location of the bleed is </w:t>
+        <w:t xml:space="preserve">ICH in CT scans can be easily seen as a hyperdense area, or a white patch, within brain tissue, and thus gives little difficulty in diagnosis provided the bleed is large enough to detect. IVH in CT has </w:t>
+      </w:r>
+      <w:r>
+        <w:t>the similar hyperdense property but the location of the bleed is within one or both brain ventricles.</w:t>
+      </w:r>
+      <w:r>
+        <w:t xml:space="preserve"> EDH is usually lens-shaped, distinct, hyperdense </w:t>
       </w:r>
       <w:r>
         <w:lastRenderedPageBreak/>
-        <w:t>within one or both brain ventricles.</w:t>
-      </w:r>
-      <w:r>
-        <w:t xml:space="preserve"> EDH is usually lens-shaped, distinct, </w:t>
-      </w:r>
-      <w:proofErr w:type="spellStart"/>
-      <w:r>
-        <w:t>hyperdense</w:t>
-      </w:r>
-      <w:proofErr w:type="spellEnd"/>
-      <w:r>
-        <w:t xml:space="preserve"> area and usually associated with a skull fracture. Its shape is heterogeneous, meaning it is not uniform.</w:t>
+        <w:t>area and usually associated with a skull fracture. Its shape is heterogeneous, meaning it is not uniform.</w:t>
       </w:r>
       <w:r>
         <w:t xml:space="preserve"> </w:t>
       </w:r>
       <w:r>
-        <w:t xml:space="preserve">SDH classically appears as </w:t>
-      </w:r>
-      <w:proofErr w:type="spellStart"/>
-      <w:r>
-        <w:t>hyperdense</w:t>
-      </w:r>
-      <w:proofErr w:type="spellEnd"/>
-      <w:r>
-        <w:t xml:space="preserve"> crescent-shaped area and is situated over the surface of a cerebral hemisphere, with a skull fracture potentially present but not necessarily so.</w:t>
+        <w:t>SDH classically appears as hyperdense crescent-shaped area and is situated over the surface of a cerebral hemisphere, with a skull fracture potentially present but not necessarily so.</w:t>
       </w:r>
       <w:r>
         <w:t xml:space="preserve"> SAH is the most difficult to detect, since generally the bleeds are small and dispersed. </w:t>
@@ -3875,7 +3890,7 @@
       <w:pPr>
         <w:pStyle w:val="Heading2"/>
       </w:pPr>
-      <w:bookmarkStart w:id="10" w:name="_Toc511987221"/>
+      <w:bookmarkStart w:id="10" w:name="_Toc512089795"/>
       <w:r>
         <w:t>Computer aided diagnos</w:t>
       </w:r>
@@ -3986,11 +4001,11 @@
         <w:t>several</w:t>
       </w:r>
       <w:r>
-        <w:t xml:space="preserve"> factors, including the lack of sufficient computing </w:t>
+        <w:t xml:space="preserve"> factors, including the lack of sufficient computing power at the time, lack of advanced image-processing techniques and the lack of access </w:t>
       </w:r>
       <w:r>
         <w:lastRenderedPageBreak/>
-        <w:t xml:space="preserve">power at the time, lack of advanced image-processing techniques and the lack of access to digital medical images. Overall, at the time, too much was being expected from computers, which led to the notion losing popularity and being deemed as unfeasible and impossible. </w:t>
+        <w:t xml:space="preserve">to digital medical images. Overall, at the time, too much was being expected from computers, which led to the notion losing popularity and being deemed as unfeasible and impossible. </w:t>
       </w:r>
     </w:p>
     <w:p>
@@ -4207,7 +4222,7 @@
       <w:pPr>
         <w:pStyle w:val="Heading2"/>
       </w:pPr>
-      <w:bookmarkStart w:id="11" w:name="_Toc511987222"/>
+      <w:bookmarkStart w:id="11" w:name="_Toc512089796"/>
       <w:r>
         <w:t>Pre-Processing, haemorrhage detection and segmentation</w:t>
       </w:r>
@@ -4245,11 +4260,11 @@
         <w:t xml:space="preserve"> </w:t>
       </w:r>
       <w:r>
-        <w:t xml:space="preserve">The three main </w:t>
+        <w:t>The three main processes to detect whether there is a haemorrhage present in a CT image are pre-</w:t>
       </w:r>
       <w:r>
         <w:lastRenderedPageBreak/>
-        <w:t xml:space="preserve">processes to detect whether there is a haemorrhage present in a CT image are pre-processing, </w:t>
+        <w:t xml:space="preserve">processing, </w:t>
       </w:r>
       <w:r>
         <w:t xml:space="preserve">segmentation and detection. </w:t>
@@ -4299,7 +4314,7 @@
           <w:numId w:val="1"/>
         </w:numPr>
       </w:pPr>
-      <w:bookmarkStart w:id="12" w:name="_Toc511987223"/>
+      <w:bookmarkStart w:id="12" w:name="_Toc512089797"/>
       <w:r>
         <w:t>Pre-Processing</w:t>
       </w:r>
@@ -4329,7 +4344,7 @@
       <w:pPr>
         <w:pStyle w:val="Heading3"/>
       </w:pPr>
-      <w:bookmarkStart w:id="13" w:name="_Toc511987224"/>
+      <w:bookmarkStart w:id="13" w:name="_Toc512089798"/>
       <w:r>
         <w:t>Segmentation</w:t>
       </w:r>
@@ -4366,15 +4381,12 @@
         <w:t xml:space="preserve"> This results in regions within the image containing a particular colour value expanding, based on the description of the kernel. This process was required so as to join disconnected bone structures within the brain. Conversely, erosion is a similar process with the opposite effect obtained. With erosion, the anchor point in the kernel</w:t>
       </w:r>
       <w:r>
-        <w:t xml:space="preserve"> is replaced </w:t>
-      </w:r>
-      <w:r>
-        <w:lastRenderedPageBreak/>
-        <w:t xml:space="preserve">such that bright areas in the image are shrunk, once again based on how the kernel is implemented. </w:t>
+        <w:t xml:space="preserve"> is replaced such that bright areas in the image are shrunk, once again based on how the kernel is implemented. </w:t>
       </w:r>
     </w:p>
     <w:p>
       <w:r>
+        <w:lastRenderedPageBreak/>
         <w:t>Following the segmentation process, the result was presented as an image of the brain tissue on a black background. This was achieved by detecting the largest contour in the original image and using it as a mask. In this way, any pixels within the mask are retained as in the original image, whereas all other pixels outside the mask were set to black.</w:t>
       </w:r>
     </w:p>
@@ -4383,7 +4395,7 @@
       <w:pPr>
         <w:pStyle w:val="Heading3"/>
       </w:pPr>
-      <w:bookmarkStart w:id="14" w:name="_Toc511987225"/>
+      <w:bookmarkStart w:id="14" w:name="_Toc512089799"/>
       <w:r>
         <w:t>Haemorrhage Detection</w:t>
       </w:r>
@@ -4427,11 +4439,14 @@
     </w:p>
     <w:p>
       <w:r>
+        <w:t>The final test carried out takes into consideration the volume of the bleed. Should a bleed be present in the brain, i</w:t>
+      </w:r>
+      <w:r>
+        <w:t xml:space="preserve">t will appear in multiple consecutive slices. When the case is being processed, if a pixel mass obeys one of the two described tests, a counter is incremented. Should there be 4 or more consecutive sections containing a pixel mass </w:t>
+      </w:r>
+      <w:r>
         <w:lastRenderedPageBreak/>
-        <w:t>The final test carried out takes into consideration the volume of the bleed. Should a bleed be present in the brain, i</w:t>
-      </w:r>
-      <w:r>
-        <w:t xml:space="preserve">t will appear in multiple consecutive slices. When the case is being processed, if a pixel mass obeys one of the two described tests, a counter is incremented. Should there be 4 or more consecutive sections containing a pixel mass corresponding to a bleed, the pathology is confirmed whereas if the consecutive slice count is less than 4, the case is considered free of haemorrhage. </w:t>
+        <w:t xml:space="preserve">corresponding to a bleed, the pathology is confirmed whereas if the consecutive slice count is less than 4, the case is considered free of haemorrhage. </w:t>
       </w:r>
     </w:p>
     <w:p/>
@@ -4439,7 +4454,7 @@
       <w:pPr>
         <w:pStyle w:val="Heading2"/>
       </w:pPr>
-      <w:bookmarkStart w:id="15" w:name="_Toc511987226"/>
+      <w:bookmarkStart w:id="15" w:name="_Toc512089800"/>
       <w:r>
         <w:t>Technological Aspect</w:t>
       </w:r>
@@ -4449,7 +4464,7 @@
       <w:pPr>
         <w:pStyle w:val="Heading3"/>
       </w:pPr>
-      <w:bookmarkStart w:id="16" w:name="_Toc511987227"/>
+      <w:bookmarkStart w:id="16" w:name="_Toc512089801"/>
       <w:r>
         <w:t>Machine Learning</w:t>
       </w:r>
@@ -4523,11 +4538,7 @@
         <w:t>. This means that for the input training set, there is no expected output defined. The</w:t>
       </w:r>
       <w:r>
-        <w:t xml:space="preserve"> algorithm is designed to find similarities in the provided dataset and derive a function that defines the hidden structure within the </w:t>
-      </w:r>
-      <w:r>
-        <w:lastRenderedPageBreak/>
-        <w:t>unlabelled data</w:t>
+        <w:t xml:space="preserve"> algorithm is designed to find similarities in the provided dataset and derive a function that defines the hidden structure within the unlabelled data</w:t>
       </w:r>
       <w:r>
         <w:t xml:space="preserve">, thus this technique is mainly used to learn more about the data being fed to the system. </w:t>
@@ -4535,7 +4546,11 @@
     </w:p>
     <w:p>
       <w:r>
-        <w:t>In real applications however, the vast majority of machine learning systems incorporate a combination of these two techniques. In these applications, which are referred to as semi-supervised learning, there is a large volume of input data, with only a small subset being labelled. These applications were built given that the process of labelling all the input data is highly time-consuming and can potentially be expensive if the data labelling process requires he help of experts in the domain, while on the other hand, unlabelled data is cheap and easy both to collect and store. In some applications, and for the problem being tackled, a small dataset of labelled data can be used to train the application</w:t>
+        <w:t xml:space="preserve">In real applications however, the vast majority of machine learning systems incorporate a combination of these two techniques. In these applications, which are referred to as semi-supervised learning, there is a large volume of input data, with only a small subset </w:t>
+      </w:r>
+      <w:r>
+        <w:lastRenderedPageBreak/>
+        <w:t>being labelled. These applications were built given that the process of labelling all the input data is highly time-consuming and can potentially be expensive if the data labelling process requires he help of experts in the domain, while on the other hand, unlabelled data is cheap and easy both to collect and store. In some applications, and for the problem being tackled, a small dataset of labelled data can be used to train the application</w:t>
       </w:r>
       <w:r>
         <w:t xml:space="preserve"> such that when feeding unlabelled data, a better prediction can be made based on the modifications to the model made via the labelled training data. </w:t>
@@ -4624,7 +4639,7 @@
       <w:pPr>
         <w:pStyle w:val="Heading3"/>
       </w:pPr>
-      <w:bookmarkStart w:id="17" w:name="_Toc511987228"/>
+      <w:bookmarkStart w:id="17" w:name="_Toc512089802"/>
       <w:r>
         <w:t>Classification</w:t>
       </w:r>
@@ -4640,21 +4655,7 @@
         <w:rPr>
           <w:color w:val="FF0000"/>
         </w:rPr>
-        <w:t>&lt;</w:t>
-      </w:r>
-      <w:proofErr w:type="gramStart"/>
-      <w:r>
-        <w:rPr>
-          <w:color w:val="FF0000"/>
-        </w:rPr>
-        <w:t>elaborate</w:t>
-      </w:r>
-      <w:proofErr w:type="gramEnd"/>
-      <w:r>
-        <w:rPr>
-          <w:color w:val="FF0000"/>
-        </w:rPr>
-        <w:t xml:space="preserve"> more on classifiers if the page count is weak&gt;</w:t>
+        <w:t>&lt;elaborate more on classifiers if the page count is weak&gt;</w:t>
       </w:r>
     </w:p>
     <w:p>
@@ -4697,17 +4698,17 @@
         <w:t xml:space="preserve">Image classification, in particular, refers to the task of extracting information from </w:t>
       </w:r>
       <w:r>
-        <w:t xml:space="preserve">a raster image, and categorising all pixels in an image into one of multiple classes. The </w:t>
+        <w:t xml:space="preserve">a raster image, and categorising all pixels in an image into one of multiple classes. The whole concept of image classification is mapping regions of an image to particular predefined classes, and with sufficient training this can be achieved quite accurately. </w:t>
+      </w:r>
+      <w:r>
+        <w:t>Given that image classification is a subset of machine learning,</w:t>
+      </w:r>
+      <w:r>
+        <w:t xml:space="preserve"> all forms of learning algorithms can be applied to the problem. Some of the most common image </w:t>
       </w:r>
       <w:r>
         <w:lastRenderedPageBreak/>
-        <w:t xml:space="preserve">whole concept of image classification is mapping regions of an image to particular predefined classes, and with sufficient training this can be achieved quite accurately. </w:t>
-      </w:r>
-      <w:r>
-        <w:t>Given that image classification is a subset of machine learning,</w:t>
-      </w:r>
-      <w:r>
-        <w:t xml:space="preserve"> all forms of learning algorithms can be applied to the problem. Some of the most common image classification techniques include support vector machines (SVMs) and Neural Networks (NNs). </w:t>
+        <w:t xml:space="preserve">classification techniques include support vector machines (SVMs) and Neural Networks (NNs). </w:t>
       </w:r>
     </w:p>
     <w:p>
@@ -4798,82 +4799,102 @@
       <w:pPr>
         <w:pStyle w:val="Heading3"/>
       </w:pPr>
+      <w:bookmarkStart w:id="18" w:name="_Toc512089803"/>
       <w:r>
         <w:t>Classifier Types</w:t>
       </w:r>
-    </w:p>
-    <w:p>
-      <w:r>
-        <w:t>As already mentioned in the previous section, there are various types of classification algorithms that can be employed based on a number of factors. The three most commonly used classification alg</w:t>
-      </w:r>
-      <w:r>
-        <w:t xml:space="preserve">orithms are KNNs, SVMs and NNs, as indicated above. </w:t>
-      </w:r>
-    </w:p>
-    <w:p>
-      <w:pPr>
-        <w:pStyle w:val="Heading4"/>
-      </w:pPr>
-      <w:r>
-        <w:t>K-Nearest-</w:t>
-      </w:r>
-      <w:r>
-        <w:t>Neighbour</w:t>
-      </w:r>
-      <w:r>
-        <w:t>s</w:t>
-      </w:r>
-      <w:r>
-        <w:t xml:space="preserve"> (KNN) Classifiers</w:t>
-      </w:r>
-    </w:p>
-    <w:p>
-      <w:r>
-        <w:t>The KNN algorithm is an easy, robust and versatile way of implementing classification, and is typically used as a form of comparison metric when considering other more complicated classification algorithms. Despite the algorithm being relatively simple and straight-forward to understand, it has proven to beat more complex classifiers in a number of t</w:t>
-      </w:r>
-      <w:r>
-        <w:t xml:space="preserve">asks. This algorithm is considered as a supervised learning algorithm, as well as a non-parametric and instance based learning algorithm. This means that no explicit assumptions are made by the algorithm about the form of the function that eventually maps the inputs to the outputs, and that the algorithm remembers the training instances which are used as the knowledge when predicting a test case outcome, rather than an entire model. </w:t>
-      </w:r>
-    </w:p>
-    <w:p>
-      <w:r>
-        <w:t>The algorithm makes a prediction on a test case by seeing under which clas</w:t>
-      </w:r>
-      <w:r>
-        <w:t xml:space="preserve">s the nearest k neighbours fall, and the test case is classified in one of the classes based on the classification in which the majority of the nearest neighbours are classified in. programmatically, this is done by computing the difference between the test case and each of the training cases, selecting the K training instances that give the minimum difference. Considering the subset of K training instances, the test case is assigned to the class with the highest conditional probability, i.e. to the class in which the majority of these K neighbours belong to. </w:t>
-      </w:r>
-    </w:p>
-    <w:p>
-      <w:r>
-        <w:t xml:space="preserve">As it can be seen, the value of K is one of the most important parameters in this classifier setting. </w:t>
-      </w:r>
-      <w:r>
-        <w:t xml:space="preserve">In this setup, the number of neighbours considered, K, can be any positive integer. A small value of K provides a fit with low bias but high variance, whereas a large value of K </w:t>
-      </w:r>
-      <w:r>
-        <w:t xml:space="preserve">help in making the algorithm resilient to outlying points, which translates to a lower variance but increased bias. The choice of K depends on application, and a parametric analysis can easily determine </w:t>
-      </w:r>
-      <w:r>
-        <w:t>the best value</w:t>
-      </w:r>
-      <w:r>
-        <w:t xml:space="preserve"> for K. </w:t>
-      </w:r>
-    </w:p>
-    <w:p>
-      <w:r>
-        <w:t>https://kevinzakka.github.io/2016/07/13/k-nearest-neighbor/</w:t>
-      </w:r>
-      <w:bookmarkStart w:id="18" w:name="_GoBack"/>
       <w:bookmarkEnd w:id="18"/>
     </w:p>
     <w:p>
+      <w:r>
+        <w:t>As already mentioned in the previous section, there are various types of classification algorithms that can be employed based on a number of factors. The three most commonly used classification alg</w:t>
+      </w:r>
+      <w:r>
+        <w:t xml:space="preserve">orithms are KNNs, SVMs and NNs, as indicated above. </w:t>
+      </w:r>
+    </w:p>
+    <w:p>
       <w:pPr>
         <w:pStyle w:val="Heading4"/>
       </w:pPr>
       <w:r>
-        <w:t>Support Vector Machine (SVM) Classifiers</w:t>
-      </w:r>
+        <w:lastRenderedPageBreak/>
+        <w:t>K-Nearest-</w:t>
+      </w:r>
+      <w:r>
+        <w:t>Neighbour</w:t>
+      </w:r>
+      <w:r>
+        <w:t>s</w:t>
+      </w:r>
+      <w:r>
+        <w:t xml:space="preserve"> (KNN) Classifiers</w:t>
+      </w:r>
+    </w:p>
+    <w:p>
+      <w:r>
+        <w:t>The KNN algorithm is an easy, robust and versatile way of implementing classification, and is typically used as a form of comparison metric when considering other more complicated classification algorithms. Despite the algorithm being relatively simple and straight-forward to understand, it has proven to beat more complex classifiers in a number of t</w:t>
+      </w:r>
+      <w:r>
+        <w:t xml:space="preserve">asks. This algorithm is considered as a supervised learning algorithm, as well as a non-parametric and instance based learning algorithm. This means that no explicit assumptions are made by the algorithm about the form of the function that eventually maps the inputs to the outputs, and that the algorithm remembers the training instances which are used as the knowledge when predicting a test case outcome, rather than an entire model. </w:t>
+      </w:r>
+      <w:r>
+        <w:t xml:space="preserve">While KNNs are great as an initial form of </w:t>
+      </w:r>
+      <w:r>
+        <w:t xml:space="preserve">testing on data that is to be fed into more complex systems, it is a very computationally intensive algorithm, which leads to a very long testing phase. </w:t>
+      </w:r>
+    </w:p>
+    <w:p>
+      <w:r>
+        <w:t>The algorithm makes a prediction on a test case by seeing under which clas</w:t>
+      </w:r>
+      <w:r>
+        <w:t xml:space="preserve">s the nearest k neighbours fall, and the test case is classified in one of the classes based on the classification in which the majority of the nearest neighbours are classified in. programmatically, this is done by computing the difference between the test case and each of the training cases, selecting the K training instances that give the minimum difference. Considering the subset of K training instances, the test case is assigned to the class with the highest conditional probability, i.e. to the class in which the majority of these K neighbours belong to. </w:t>
+      </w:r>
+    </w:p>
+    <w:p>
+      <w:r>
+        <w:t xml:space="preserve">As it can be seen, the value of K is one of the most important parameters in this classifier setting. </w:t>
+      </w:r>
+      <w:r>
+        <w:t xml:space="preserve">In this setup, the number of neighbours considered, K, can be any positive integer. A small value of K provides a fit with low bias but high variance, whereas a large value of K </w:t>
+      </w:r>
+      <w:r>
+        <w:t xml:space="preserve">help in making the algorithm resilient to outlying points, which translates to a lower variance but increased bias. The choice of K depends on application, and a parametric analysis can easily determine </w:t>
+      </w:r>
+      <w:r>
+        <w:t>the best value</w:t>
+      </w:r>
+      <w:r>
+        <w:t xml:space="preserve"> for K. </w:t>
+      </w:r>
+      <w:sdt>
+        <w:sdtPr>
+          <w:id w:val="1087200358"/>
+          <w:citation/>
+        </w:sdtPr>
+        <w:sdtContent>
+          <w:r>
+            <w:fldChar w:fldCharType="begin"/>
+          </w:r>
+          <w:r>
+            <w:instrText xml:space="preserve"> CITATION Kev18 \l 2057 </w:instrText>
+          </w:r>
+          <w:r>
+            <w:fldChar w:fldCharType="separate"/>
+          </w:r>
+          <w:r>
+            <w:rPr>
+              <w:noProof/>
+            </w:rPr>
+            <w:t>[21]</w:t>
+          </w:r>
+          <w:r>
+            <w:fldChar w:fldCharType="end"/>
+          </w:r>
+        </w:sdtContent>
+      </w:sdt>
     </w:p>
     <w:p/>
     <w:p>
@@ -4881,39 +4902,680 @@
         <w:pStyle w:val="Heading4"/>
       </w:pPr>
       <w:r>
-        <w:t>Artificial Neural Networks</w:t>
+        <w:t>Support Vector Machine (SVM) Classifiers</w:t>
+      </w:r>
+    </w:p>
+    <w:p>
+      <w:r>
+        <w:t xml:space="preserve">The SVM algorithm is </w:t>
+      </w:r>
+      <w:r>
+        <w:t xml:space="preserve">a supervised learning algorithm which can be applied to both classification and regression. </w:t>
+      </w:r>
+      <w:r>
+        <w:t xml:space="preserve">Each data point in the training set is plotted in an n-dimensional space, with the number of dimensions correspond to the number of features </w:t>
+      </w:r>
+      <w:r>
+        <w:lastRenderedPageBreak/>
+        <w:t>being taken into consideration. Following some processing, each data point is translated into a coordinate in this space</w:t>
+      </w:r>
+      <w:r>
+        <w:t xml:space="preserve"> </w:t>
+      </w:r>
+      <w:sdt>
+        <w:sdtPr>
+          <w:id w:val="-1857033851"/>
+          <w:citation/>
+        </w:sdtPr>
+        <w:sdtContent>
+          <w:r>
+            <w:fldChar w:fldCharType="begin"/>
+          </w:r>
+          <w:r>
+            <w:instrText xml:space="preserve">CITATION Sav \l 2057 </w:instrText>
+          </w:r>
+          <w:r>
+            <w:fldChar w:fldCharType="separate"/>
+          </w:r>
+          <w:r>
+            <w:rPr>
+              <w:noProof/>
+            </w:rPr>
+            <w:t>[22]</w:t>
+          </w:r>
+          <w:r>
+            <w:fldChar w:fldCharType="end"/>
+          </w:r>
+        </w:sdtContent>
+      </w:sdt>
+      <w:r>
+        <w:t xml:space="preserve">. </w:t>
+      </w:r>
+      <w:r>
+        <w:t>The algorithm tries to find an optimal decision plane that defines the boundary between any t</w:t>
+      </w:r>
+      <w:r>
+        <w:t>wo classes</w:t>
+      </w:r>
+      <w:r>
+        <w:t xml:space="preserve">, referred to as a hyperplane. </w:t>
+      </w:r>
+      <w:r>
+        <w:t xml:space="preserve">Hyperplane selection is based on </w:t>
+      </w:r>
+      <w:r>
+        <w:t xml:space="preserve">two main </w:t>
+      </w:r>
+      <w:r>
+        <w:t>principles</w:t>
+      </w:r>
+      <w:r>
+        <w:t>:</w:t>
+      </w:r>
+      <w:r>
+        <w:t xml:space="preserve"> </w:t>
+      </w:r>
+      <w:r>
+        <w:t>best possible class segregation and</w:t>
+      </w:r>
+      <w:r>
+        <w:t xml:space="preserve"> maximising the margin which is how far the nearest data points are from the hyperplane</w:t>
+      </w:r>
+      <w:r>
+        <w:t xml:space="preserve">. </w:t>
+      </w:r>
+      <w:proofErr w:type="gramStart"/>
+      <w:r>
+        <w:t>In order to</w:t>
+      </w:r>
+      <w:proofErr w:type="gramEnd"/>
+      <w:r>
+        <w:t xml:space="preserve"> find the ideal hyperplane for a dataset, one might require the use of a kernel, which is a transformation function that converts a low-dimension space into a more complex, higher dimension space in which the dataset can be linearly separable.</w:t>
+      </w:r>
+    </w:p>
+    <w:p>
+      <w:r>
+        <w:t xml:space="preserve">This algorithm has proven to be useful in </w:t>
+      </w:r>
+      <w:r>
+        <w:t>multiple</w:t>
+      </w:r>
+      <w:r>
+        <w:t xml:space="preserve"> cases, particularly those where a clear distinction between the classification classes exist, in highly dimensional spaces and in classification cases where there exist more dimensions than samples. </w:t>
+      </w:r>
+      <w:r>
+        <w:t>However, the algorithm performs poorly when the dataset is large due to the increased training time and in cases with overlapping classification classes. Furthermore, the algorithm does not inherently provide probabilistic measures of correctness, which would have to be computed using other, computationally expensive, functions.</w:t>
+      </w:r>
+      <w:r>
+        <w:t xml:space="preserve"> </w:t>
+      </w:r>
+      <w:sdt>
+        <w:sdtPr>
+          <w:id w:val="-678970458"/>
+          <w:citation/>
+        </w:sdtPr>
+        <w:sdtContent>
+          <w:r>
+            <w:fldChar w:fldCharType="begin"/>
+          </w:r>
+          <w:r>
+            <w:instrText xml:space="preserve"> CITATION Ray17 \l 2057 </w:instrText>
+          </w:r>
+          <w:r>
+            <w:fldChar w:fldCharType="separate"/>
+          </w:r>
+          <w:r>
+            <w:rPr>
+              <w:noProof/>
+            </w:rPr>
+            <w:t>[23]</w:t>
+          </w:r>
+          <w:r>
+            <w:fldChar w:fldCharType="end"/>
+          </w:r>
+        </w:sdtContent>
+      </w:sdt>
+      <w:r>
+        <w:t xml:space="preserve"> </w:t>
       </w:r>
     </w:p>
     <w:p/>
     <w:p>
       <w:pPr>
-        <w:pStyle w:val="Heading3"/>
-      </w:pPr>
-      <w:bookmarkStart w:id="19" w:name="_Toc511987229"/>
-      <w:r>
-        <w:t>Medical classifiers – what is currently being used and for what</w:t>
-      </w:r>
-      <w:bookmarkEnd w:id="19"/>
+        <w:pStyle w:val="Heading4"/>
+      </w:pPr>
+      <w:r>
+        <w:t>Artificial Neural Networks</w:t>
+      </w:r>
+      <w:r>
+        <w:t xml:space="preserve"> (ANNs)</w:t>
+      </w:r>
+    </w:p>
+    <w:p>
+      <w:r>
+        <w:t>An ANN is a “parallel computational network made up of interconnected neurons”</w:t>
+      </w:r>
+      <w:sdt>
+        <w:sdtPr>
+          <w:id w:val="596143158"/>
+          <w:citation/>
+        </w:sdtPr>
+        <w:sdtContent>
+          <w:r>
+            <w:fldChar w:fldCharType="begin"/>
+          </w:r>
+          <w:r>
+            <w:instrText xml:space="preserve"> CITATION Cor03 \l 2057 </w:instrText>
+          </w:r>
+          <w:r>
+            <w:fldChar w:fldCharType="separate"/>
+          </w:r>
+          <w:r>
+            <w:rPr>
+              <w:noProof/>
+            </w:rPr>
+            <w:t xml:space="preserve"> </w:t>
+          </w:r>
+          <w:r>
+            <w:rPr>
+              <w:noProof/>
+            </w:rPr>
+            <w:t>[24]</w:t>
+          </w:r>
+          <w:r>
+            <w:fldChar w:fldCharType="end"/>
+          </w:r>
+        </w:sdtContent>
+      </w:sdt>
+      <w:r>
+        <w:t>. An ANN is formed of multiple nodes, referred to as neurons, which are connected to other neurons in previous and following layers</w:t>
+      </w:r>
+      <w:r>
+        <w:t>, and were designed as a computational version</w:t>
+      </w:r>
+      <w:r>
+        <w:t xml:space="preserve"> of</w:t>
+      </w:r>
+      <w:r>
+        <w:t xml:space="preserve"> how the human brain works.</w:t>
+      </w:r>
+      <w:r>
+        <w:t xml:space="preserve"> </w:t>
+      </w:r>
+      <w:r>
+        <w:t xml:space="preserve">The structure of a neural network is analogous to the structure of the brain, in the sense that each neuron is connected to several other neurons. </w:t>
+      </w:r>
+      <w:sdt>
+        <w:sdtPr>
+          <w:id w:val="141084754"/>
+          <w:citation/>
+        </w:sdtPr>
+        <w:sdtContent>
+          <w:r>
+            <w:fldChar w:fldCharType="begin"/>
+          </w:r>
+          <w:r>
+            <w:instrText xml:space="preserve"> CITATION Mic18 \l 2057 </w:instrText>
+          </w:r>
+          <w:r>
+            <w:fldChar w:fldCharType="separate"/>
+          </w:r>
+          <w:r>
+            <w:rPr>
+              <w:noProof/>
+            </w:rPr>
+            <w:t>[25]</w:t>
+          </w:r>
+          <w:r>
+            <w:fldChar w:fldCharType="end"/>
+          </w:r>
+        </w:sdtContent>
+      </w:sdt>
+    </w:p>
+    <w:p>
+      <w:r>
+        <w:t xml:space="preserve">In a biological neuron, the dendrites are hair-like extensions of the soma which collect inputs from other neurons connected to it, the soma processes these inputs. Following the input processing by the soma, the axon converts these processed inputs into an output, which is then sent out of the neuron via the synapses, which are the structures connecting one neuron to another, effectively passing the output of the neuron in question as an input to a set of other neurons connected to it. </w:t>
+      </w:r>
+      <w:r>
+        <w:t xml:space="preserve">In a similar way, an artificial neuron </w:t>
+      </w:r>
+      <w:r>
+        <w:t xml:space="preserve">is designed to incorporate these four different </w:t>
+      </w:r>
+      <w:r>
+        <w:t>functions performed by the biological neurons. The inputs to the neuron are multiplied to some weight value w, which var</w:t>
+      </w:r>
+      <w:r>
+        <w:t>y</w:t>
+      </w:r>
+      <w:r>
+        <w:t xml:space="preserve"> for each input. There weighted inputs are then summed together, </w:t>
+      </w:r>
+      <w:r>
+        <w:t xml:space="preserve">and </w:t>
+      </w:r>
+      <w:r>
+        <w:t xml:space="preserve">a </w:t>
+      </w:r>
+      <w:r>
+        <w:lastRenderedPageBreak/>
+        <w:t>transfer or activation function is applied to them to produce an output</w:t>
+      </w:r>
+      <w:r>
+        <w:t>.</w:t>
+      </w:r>
+      <w:r>
+        <w:t xml:space="preserve"> </w:t>
+      </w:r>
+      <w:r>
+        <w:t>This output</w:t>
+      </w:r>
+      <w:r>
+        <w:t xml:space="preserve"> is then fed to neurons in the successive layer or as an output to the network should the neuron be in the output layer. </w:t>
+      </w:r>
+      <w:sdt>
+        <w:sdtPr>
+          <w:id w:val="-1339228538"/>
+          <w:citation/>
+        </w:sdtPr>
+        <w:sdtContent>
+          <w:r>
+            <w:fldChar w:fldCharType="begin"/>
+          </w:r>
+          <w:r>
+            <w:instrText xml:space="preserve"> CITATION Uni18 \l 2057 </w:instrText>
+          </w:r>
+          <w:r>
+            <w:fldChar w:fldCharType="separate"/>
+          </w:r>
+          <w:r>
+            <w:rPr>
+              <w:noProof/>
+            </w:rPr>
+            <w:t>[26]</w:t>
+          </w:r>
+          <w:r>
+            <w:fldChar w:fldCharType="end"/>
+          </w:r>
+        </w:sdtContent>
+      </w:sdt>
+    </w:p>
+    <w:p>
+      <w:r>
+        <w:rPr>
+          <w:noProof/>
+        </w:rPr>
+        <mc:AlternateContent>
+          <mc:Choice Requires="wps">
+            <w:drawing>
+              <wp:anchor distT="0" distB="0" distL="114300" distR="114300" simplePos="0" relativeHeight="251661312" behindDoc="0" locked="0" layoutInCell="1" allowOverlap="1" wp14:anchorId="777EE28D" wp14:editId="4DAB0399">
+                <wp:simplePos x="0" y="0"/>
+                <wp:positionH relativeFrom="column">
+                  <wp:posOffset>1270</wp:posOffset>
+                </wp:positionH>
+                <wp:positionV relativeFrom="paragraph">
+                  <wp:posOffset>1956435</wp:posOffset>
+                </wp:positionV>
+                <wp:extent cx="5323840" cy="635"/>
+                <wp:effectExtent l="0" t="0" r="0" b="0"/>
+                <wp:wrapSquare wrapText="bothSides"/>
+                <wp:docPr id="5" name="Text Box 5"/>
+                <wp:cNvGraphicFramePr/>
+                <a:graphic xmlns:a="http://schemas.openxmlformats.org/drawingml/2006/main">
+                  <a:graphicData uri="http://schemas.microsoft.com/office/word/2010/wordprocessingShape">
+                    <wps:wsp>
+                      <wps:cNvSpPr txBox="1"/>
+                      <wps:spPr>
+                        <a:xfrm>
+                          <a:off x="0" y="0"/>
+                          <a:ext cx="5323840" cy="635"/>
+                        </a:xfrm>
+                        <a:prstGeom prst="rect">
+                          <a:avLst/>
+                        </a:prstGeom>
+                        <a:solidFill>
+                          <a:prstClr val="white"/>
+                        </a:solidFill>
+                        <a:ln>
+                          <a:noFill/>
+                        </a:ln>
+                      </wps:spPr>
+                      <wps:txbx>
+                        <w:txbxContent>
+                          <w:p>
+                            <w:pPr>
+                              <w:pStyle w:val="Caption"/>
+                              <w:rPr>
+                                <w:noProof/>
+                                <w:sz w:val="24"/>
+                              </w:rPr>
+                            </w:pPr>
+                            <w:r>
+                              <w:t xml:space="preserve">Figure </w:t>
+                            </w:r>
+                            <w:fldSimple w:instr=" SEQ Figure \* ARABIC ">
+                              <w:r>
+                                <w:rPr>
+                                  <w:noProof/>
+                                </w:rPr>
+                                <w:t>1</w:t>
+                              </w:r>
+                            </w:fldSimple>
+                            <w:r>
+                              <w:t>: Analogy between a biological neuron and an artificial neuron</w:t>
+                            </w:r>
+                          </w:p>
+                        </w:txbxContent>
+                      </wps:txbx>
+                      <wps:bodyPr rot="0" spcFirstLastPara="0" vertOverflow="overflow" horzOverflow="overflow" vert="horz" wrap="square" lIns="0" tIns="0" rIns="0" bIns="0" numCol="1" spcCol="0" rtlCol="0" fromWordArt="0" anchor="t" anchorCtr="0" forceAA="0" compatLnSpc="1">
+                        <a:prstTxWarp prst="textNoShape">
+                          <a:avLst/>
+                        </a:prstTxWarp>
+                        <a:spAutoFit/>
+                      </wps:bodyPr>
+                    </wps:wsp>
+                  </a:graphicData>
+                </a:graphic>
+              </wp:anchor>
+            </w:drawing>
+          </mc:Choice>
+          <mc:Fallback>
+            <w:pict>
+              <v:shapetype w14:anchorId="777EE28D" id="_x0000_t202" coordsize="21600,21600" o:spt="202" path="m,l,21600r21600,l21600,xe">
+                <v:stroke joinstyle="miter"/>
+                <v:path gradientshapeok="t" o:connecttype="rect"/>
+              </v:shapetype>
+              <v:shape id="Text Box 5" o:spid="_x0000_s1026" type="#_x0000_t202" style="position:absolute;left:0;text-align:left;margin-left:.1pt;margin-top:154.05pt;width:419.2pt;height:.05pt;z-index:251661312;visibility:visible;mso-wrap-style:square;mso-wrap-distance-left:9pt;mso-wrap-distance-top:0;mso-wrap-distance-right:9pt;mso-wrap-distance-bottom:0;mso-position-horizontal:absolute;mso-position-horizontal-relative:text;mso-position-vertical:absolute;mso-position-vertical-relative:text;v-text-anchor:top" o:gfxdata="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" stroked="f">
+                <v:textbox style="mso-fit-shape-to-text:t" inset="0,0,0,0">
+                  <w:txbxContent>
+                    <w:p>
+                      <w:pPr>
+                        <w:pStyle w:val="Caption"/>
+                        <w:rPr>
+                          <w:noProof/>
+                          <w:sz w:val="24"/>
+                        </w:rPr>
+                      </w:pPr>
+                      <w:r>
+                        <w:t xml:space="preserve">Figure </w:t>
+                      </w:r>
+                      <w:fldSimple w:instr=" SEQ Figure \* ARABIC ">
+                        <w:r>
+                          <w:rPr>
+                            <w:noProof/>
+                          </w:rPr>
+                          <w:t>1</w:t>
+                        </w:r>
+                      </w:fldSimple>
+                      <w:r>
+                        <w:t>: Analogy between a biological neuron and an artificial neuron</w:t>
+                      </w:r>
+                    </w:p>
+                  </w:txbxContent>
+                </v:textbox>
+                <w10:wrap type="square"/>
+              </v:shape>
+            </w:pict>
+          </mc:Fallback>
+        </mc:AlternateContent>
+      </w:r>
+      <w:r>
+        <w:rPr>
+          <w:noProof/>
+        </w:rPr>
+        <mc:AlternateContent>
+          <mc:Choice Requires="wpg">
+            <w:drawing>
+              <wp:anchor distT="0" distB="0" distL="114300" distR="114300" simplePos="0" relativeHeight="251659264" behindDoc="0" locked="0" layoutInCell="1" allowOverlap="1" wp14:anchorId="53304741" wp14:editId="494565C2">
+                <wp:simplePos x="0" y="0"/>
+                <wp:positionH relativeFrom="column">
+                  <wp:posOffset>1270</wp:posOffset>
+                </wp:positionH>
+                <wp:positionV relativeFrom="paragraph">
+                  <wp:posOffset>0</wp:posOffset>
+                </wp:positionV>
+                <wp:extent cx="5323840" cy="1899285"/>
+                <wp:effectExtent l="0" t="0" r="0" b="5715"/>
+                <wp:wrapSquare wrapText="bothSides"/>
+                <wp:docPr id="4" name="Group 4"/>
+                <wp:cNvGraphicFramePr/>
+                <a:graphic xmlns:a="http://schemas.openxmlformats.org/drawingml/2006/main">
+                  <a:graphicData uri="http://schemas.microsoft.com/office/word/2010/wordprocessingGroup">
+                    <wpg:wgp>
+                      <wpg:cNvGrpSpPr/>
+                      <wpg:grpSpPr>
+                        <a:xfrm>
+                          <a:off x="0" y="0"/>
+                          <a:ext cx="5323840" cy="1899285"/>
+                          <a:chOff x="0" y="0"/>
+                          <a:chExt cx="5323840" cy="1899285"/>
+                        </a:xfrm>
+                      </wpg:grpSpPr>
+                      <pic:pic xmlns:pic="http://schemas.openxmlformats.org/drawingml/2006/picture">
+                        <pic:nvPicPr>
+                          <pic:cNvPr id="1" name="Picture 1" descr="http://www.psych.utoronto.ca/users/reingold/courses/ai/cache/neural1.gif"/>
+                          <pic:cNvPicPr>
+                            <a:picLocks noChangeAspect="1"/>
+                          </pic:cNvPicPr>
+                        </pic:nvPicPr>
+                        <pic:blipFill>
+                          <a:blip r:embed="rId9">
+                            <a:extLst>
+                              <a:ext uri="{28A0092B-C50C-407E-A947-70E740481C1C}">
+                                <a14:useLocalDpi xmlns:a14="http://schemas.microsoft.com/office/drawing/2010/main" val="0"/>
+                              </a:ext>
+                            </a:extLst>
+                          </a:blip>
+                          <a:srcRect/>
+                          <a:stretch>
+                            <a:fillRect/>
+                          </a:stretch>
+                        </pic:blipFill>
+                        <pic:spPr bwMode="auto">
+                          <a:xfrm>
+                            <a:off x="0" y="0"/>
+                            <a:ext cx="2519680" cy="1899285"/>
+                          </a:xfrm>
+                          <a:prstGeom prst="rect">
+                            <a:avLst/>
+                          </a:prstGeom>
+                          <a:noFill/>
+                          <a:ln>
+                            <a:noFill/>
+                          </a:ln>
+                        </pic:spPr>
+                      </pic:pic>
+                      <pic:pic xmlns:pic="http://schemas.openxmlformats.org/drawingml/2006/picture">
+                        <pic:nvPicPr>
+                          <pic:cNvPr id="2" name="Picture 2" descr="neural2.gif (474Ã302)"/>
+                          <pic:cNvPicPr>
+                            <a:picLocks noChangeAspect="1"/>
+                          </pic:cNvPicPr>
+                        </pic:nvPicPr>
+                        <pic:blipFill>
+                          <a:blip r:embed="rId10">
+                            <a:extLst>
+                              <a:ext uri="{28A0092B-C50C-407E-A947-70E740481C1C}">
+                                <a14:useLocalDpi xmlns:a14="http://schemas.microsoft.com/office/drawing/2010/main" val="0"/>
+                              </a:ext>
+                            </a:extLst>
+                          </a:blip>
+                          <a:srcRect/>
+                          <a:stretch>
+                            <a:fillRect/>
+                          </a:stretch>
+                        </pic:blipFill>
+                        <pic:spPr bwMode="auto">
+                          <a:xfrm>
+                            <a:off x="2804160" y="144780"/>
+                            <a:ext cx="2519680" cy="1605915"/>
+                          </a:xfrm>
+                          <a:prstGeom prst="rect">
+                            <a:avLst/>
+                          </a:prstGeom>
+                          <a:noFill/>
+                          <a:ln>
+                            <a:noFill/>
+                          </a:ln>
+                        </pic:spPr>
+                      </pic:pic>
+                    </wpg:wgp>
+                  </a:graphicData>
+                </a:graphic>
+              </wp:anchor>
+            </w:drawing>
+          </mc:Choice>
+          <mc:Fallback>
+            <w:pict>
+              <v:group w14:anchorId="65DAE2DE" id="Group 4" o:spid="_x0000_s1026" style="position:absolute;margin-left:.1pt;margin-top:0;width:419.2pt;height:149.55pt;z-index:251659264" coordsize="53238,18992" o:gfxdata="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">
+                <v:shapetype id="_x0000_t75" coordsize="21600,21600" o:spt="75" o:preferrelative="t" path="m@4@5l@4@11@9@11@9@5xe" filled="f" stroked="f">
+                  <v:stroke joinstyle="miter"/>
+                  <v:formulas>
+                    <v:f eqn="if lineDrawn pixelLineWidth 0"/>
+                    <v:f eqn="sum @0 1 0"/>
+                    <v:f eqn="sum 0 0 @1"/>
+                    <v:f eqn="prod @2 1 2"/>
+                    <v:f eqn="prod @3 21600 pixelWidth"/>
+                    <v:f eqn="prod @3 21600 pixelHeight"/>
+                    <v:f eqn="sum @0 0 1"/>
+                    <v:f eqn="prod @6 1 2"/>
+                    <v:f eqn="prod @7 21600 pixelWidth"/>
+                    <v:f eqn="sum @8 21600 0"/>
+                    <v:f eqn="prod @7 21600 pixelHeight"/>
+                    <v:f eqn="sum @10 21600 0"/>
+                  </v:formulas>
+                  <v:path o:extrusionok="f" gradientshapeok="t" o:connecttype="rect"/>
+                  <o:lock v:ext="edit" aspectratio="t"/>
+                </v:shapetype>
+                <v:shape id="Picture 1" o:spid="_x0000_s1027" type="#_x0000_t75" alt="http://www.psych.utoronto.ca/users/reingold/courses/ai/cache/neural1.gif" style="position:absolute;width:25196;height:18992;visibility:visible;mso-wrap-style:square" o:gfxdata="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">
+                  <v:imagedata r:id="rId11" o:title="neural1"/>
+                </v:shape>
+                <v:shape id="Picture 2" o:spid="_x0000_s1028" type="#_x0000_t75" alt="neural2.gif (474Ã302)" style="position:absolute;left:28041;top:1447;width:25197;height:16059;visibility:visible;mso-wrap-style:square" o:gfxdata="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">
+                  <v:imagedata r:id="rId12" o:title="neural2"/>
+                </v:shape>
+                <w10:wrap type="square"/>
+              </v:group>
+            </w:pict>
+          </mc:Fallback>
+        </mc:AlternateContent>
+      </w:r>
+      <w:r>
+        <w:t xml:space="preserve"> </w:t>
+      </w:r>
+    </w:p>
+    <w:p>
+      <w:r>
+        <w:t xml:space="preserve">In an ANN, neurons are divided in </w:t>
+      </w:r>
+      <w:proofErr w:type="gramStart"/>
+      <w:r>
+        <w:t>a number of</w:t>
+      </w:r>
+      <w:proofErr w:type="gramEnd"/>
+      <w:r>
+        <w:t xml:space="preserve"> layers, namely the input layer, output layer and one or more hidden layers. In any one of th</w:t>
+      </w:r>
+      <w:r>
+        <w:t>ese</w:t>
+      </w:r>
+      <w:r>
+        <w:t xml:space="preserve"> layers, each neuron is connected to every other neuron in the successive layer, if any, and receives inputs from every neuron in the previous layer</w:t>
+      </w:r>
+      <w:r>
+        <w:t xml:space="preserve">, making the structure fully-connected. </w:t>
+      </w:r>
+      <w:r>
+        <w:t xml:space="preserve">The input layer </w:t>
+      </w:r>
+      <w:proofErr w:type="spellStart"/>
+      <w:r>
+        <w:t>fo</w:t>
+      </w:r>
+      <w:proofErr w:type="spellEnd"/>
+      <w:r>
+        <w:t xml:space="preserve"> the neural network represents the number of dimensions in the data, whereas the output layer consists of the number of classes in which an input can be </w:t>
+      </w:r>
+      <w:r>
+        <w:t>assigned to</w:t>
+      </w:r>
+      <w:r>
+        <w:t xml:space="preserve">. </w:t>
+      </w:r>
+      <w:r>
+        <w:t xml:space="preserve">The number of dimensions in the input are fed into the network </w:t>
+      </w:r>
+      <w:r>
+        <w:t xml:space="preserve">one by one </w:t>
+      </w:r>
+      <w:r>
+        <w:t>as</w:t>
+      </w:r>
+      <w:r>
+        <w:t xml:space="preserve"> a normalised weighted value to each of the input layer neurons. Each of the input neurons performs the weighted sum which passes through the activation function and produces an output, which is propagated into the next layer. The output propagates forward in the network in the same way until reaching the output layer, where each neuron outputs a normalised value corresponding to the probability of the given input being classified into that class. </w:t>
+      </w:r>
+    </w:p>
+    <w:p>
+      <w:r>
+        <w:t>ANNs can be designed to follow supervised learning and unsupervised learning, based solely on the data being fed and how the weights are adjusted to reach a local minimum</w:t>
+      </w:r>
+      <w:r>
+        <w:t>, however the most common structure for an ANN used as a classifier is using supervised learning to train the network and backpropagation to adjust the weights after every training iteration.</w:t>
+      </w:r>
+    </w:p>
+    <w:p>
+      <w:r>
+        <w:t xml:space="preserve">One of the major advantages of neural networks over other systems is their ability to infer results based on input-output relationships and other underlying rules in the data.  </w:t>
+      </w:r>
+      <w:r>
+        <w:t xml:space="preserve">Even though the network requires a significant amount of training thus requiring large </w:t>
+      </w:r>
+      <w:r>
+        <w:lastRenderedPageBreak/>
+        <w:t xml:space="preserve">processing times especially for larger structures, the structure </w:t>
+      </w:r>
+      <w:proofErr w:type="gramStart"/>
+      <w:r>
+        <w:t>in itself allows</w:t>
+      </w:r>
+      <w:proofErr w:type="gramEnd"/>
+      <w:r>
+        <w:t xml:space="preserve"> for information to be processed in a highly parallel way, thus speeding this process. Given that the network is designed to learn patterns in the data, the same structure can be reused for other purposes</w:t>
+      </w:r>
+      <w:r>
+        <w:t xml:space="preserve"> without having to alter the structure of the network within itself. </w:t>
+      </w:r>
+      <w:r>
+        <w:t xml:space="preserve">   </w:t>
+      </w:r>
     </w:p>
     <w:p/>
     <w:p>
       <w:pPr>
         <w:pStyle w:val="Heading3"/>
       </w:pPr>
-      <w:bookmarkStart w:id="20" w:name="_Toc511987231"/>
-      <w:r>
-        <w:t>Previously developed systems</w:t>
-      </w:r>
+      <w:bookmarkStart w:id="19" w:name="_Toc512089804"/>
+      <w:r>
+        <w:t>Medical classifiers – what is currently being used and for what</w:t>
+      </w:r>
+      <w:bookmarkEnd w:id="19"/>
+    </w:p>
+    <w:p>
+      <w:bookmarkStart w:id="20" w:name="_GoBack"/>
       <w:bookmarkEnd w:id="20"/>
     </w:p>
     <w:p>
-      <w:proofErr w:type="gramStart"/>
-      <w:r>
-        <w:t>the</w:t>
-      </w:r>
-      <w:proofErr w:type="gramEnd"/>
-      <w:r>
-        <w:t xml:space="preserve"> two most common classifiers used in Brain CT scan classification are the K-Nearest Neighbour Classifier and the Artificial Neural Network. </w:t>
+      <w:pPr>
+        <w:pStyle w:val="Heading3"/>
+      </w:pPr>
+      <w:bookmarkStart w:id="21" w:name="_Toc512089805"/>
+      <w:r>
+        <w:t>Previously developed systems</w:t>
+      </w:r>
+      <w:bookmarkEnd w:id="21"/>
+    </w:p>
+    <w:p>
+      <w:r>
+        <w:t xml:space="preserve">the two most common classifiers used in Brain CT scan classification are the K-Nearest Neighbour Classifier and the Artificial Neural Network. </w:t>
       </w:r>
     </w:p>
     <w:p>
@@ -4937,19 +5599,9 @@
       <w:pPr>
         <w:pStyle w:val="Heading2"/>
       </w:pPr>
-      <w:bookmarkStart w:id="21" w:name="_Toc511987232"/>
+      <w:bookmarkStart w:id="22" w:name="_Toc512089806"/>
       <w:r>
         <w:t>Conclusion</w:t>
-      </w:r>
-      <w:bookmarkEnd w:id="21"/>
-    </w:p>
-    <w:p>
-      <w:pPr>
-        <w:pStyle w:val="Heading3"/>
-      </w:pPr>
-      <w:bookmarkStart w:id="22" w:name="_Toc511987233"/>
-      <w:r>
-        <w:t>What has been found</w:t>
       </w:r>
       <w:bookmarkEnd w:id="22"/>
     </w:p>
@@ -4957,11 +5609,21 @@
       <w:pPr>
         <w:pStyle w:val="Heading3"/>
       </w:pPr>
-      <w:bookmarkStart w:id="23" w:name="_Toc511987234"/>
+      <w:bookmarkStart w:id="23" w:name="_Toc512089807"/>
+      <w:r>
+        <w:t>What has been found</w:t>
+      </w:r>
+      <w:bookmarkEnd w:id="23"/>
+    </w:p>
+    <w:p>
+      <w:pPr>
+        <w:pStyle w:val="Heading3"/>
+      </w:pPr>
+      <w:bookmarkStart w:id="24" w:name="_Toc512089808"/>
       <w:r>
         <w:t>Criticism of current techniques and highlights of possible implementations</w:t>
       </w:r>
-      <w:bookmarkEnd w:id="23"/>
+      <w:bookmarkEnd w:id="24"/>
       <w:r>
         <w:t xml:space="preserve"> </w:t>
       </w:r>
@@ -4987,7 +5649,7 @@
         <w:br w:type="page"/>
       </w:r>
     </w:p>
-    <w:bookmarkStart w:id="24" w:name="_Toc511987235" w:displacedByCustomXml="next"/>
+    <w:bookmarkStart w:id="25" w:name="_Toc512089809" w:displacedByCustomXml="next"/>
     <w:sdt>
       <w:sdtPr>
         <w:rPr>
@@ -5020,7 +5682,7 @@
             </w:rPr>
             <w:t>Bibliography</w:t>
           </w:r>
-          <w:bookmarkEnd w:id="24"/>
+          <w:bookmarkEnd w:id="25"/>
         </w:p>
         <w:sdt>
           <w:sdtPr>
@@ -5080,7 +5742,7 @@
               </w:tblGrid>
               <w:tr>
                 <w:trPr>
-                  <w:divId w:val="1511336930"/>
+                  <w:divId w:val="1939866417"/>
                   <w:tblCellSpacing w:w="15" w:type="dxa"/>
                 </w:trPr>
                 <w:tc>
@@ -5141,7 +5803,7 @@
               </w:tr>
               <w:tr>
                 <w:trPr>
-                  <w:divId w:val="1511336930"/>
+                  <w:divId w:val="1939866417"/>
                   <w:tblCellSpacing w:w="15" w:type="dxa"/>
                 </w:trPr>
                 <w:tc>
@@ -5201,7 +5863,7 @@
               </w:tr>
               <w:tr>
                 <w:trPr>
-                  <w:divId w:val="1511336930"/>
+                  <w:divId w:val="1939866417"/>
                   <w:tblCellSpacing w:w="15" w:type="dxa"/>
                 </w:trPr>
                 <w:tc>
@@ -5261,7 +5923,7 @@
               </w:tr>
               <w:tr>
                 <w:trPr>
-                  <w:divId w:val="1511336930"/>
+                  <w:divId w:val="1939866417"/>
                   <w:tblCellSpacing w:w="15" w:type="dxa"/>
                 </w:trPr>
                 <w:tc>
@@ -5307,7 +5969,7 @@
               </w:tr>
               <w:tr>
                 <w:trPr>
-                  <w:divId w:val="1511336930"/>
+                  <w:divId w:val="1939866417"/>
                   <w:tblCellSpacing w:w="15" w:type="dxa"/>
                 </w:trPr>
                 <w:tc>
@@ -5353,7 +6015,7 @@
               </w:tr>
               <w:tr>
                 <w:trPr>
-                  <w:divId w:val="1511336930"/>
+                  <w:divId w:val="1939866417"/>
                   <w:tblCellSpacing w:w="15" w:type="dxa"/>
                 </w:trPr>
                 <w:tc>
@@ -5399,7 +6061,7 @@
               </w:tr>
               <w:tr>
                 <w:trPr>
-                  <w:divId w:val="1511336930"/>
+                  <w:divId w:val="1939866417"/>
                   <w:tblCellSpacing w:w="15" w:type="dxa"/>
                 </w:trPr>
                 <w:tc>
@@ -5445,7 +6107,7 @@
               </w:tr>
               <w:tr>
                 <w:trPr>
-                  <w:divId w:val="1511336930"/>
+                  <w:divId w:val="1939866417"/>
                   <w:tblCellSpacing w:w="15" w:type="dxa"/>
                 </w:trPr>
                 <w:tc>
@@ -5491,7 +6153,7 @@
               </w:tr>
               <w:tr>
                 <w:trPr>
-                  <w:divId w:val="1511336930"/>
+                  <w:divId w:val="1939866417"/>
                   <w:tblCellSpacing w:w="15" w:type="dxa"/>
                 </w:trPr>
                 <w:tc>
@@ -5537,7 +6199,7 @@
               </w:tr>
               <w:tr>
                 <w:trPr>
-                  <w:divId w:val="1511336930"/>
+                  <w:divId w:val="1939866417"/>
                   <w:tblCellSpacing w:w="15" w:type="dxa"/>
                 </w:trPr>
                 <w:tc>
@@ -5584,7 +6246,7 @@
               </w:tr>
               <w:tr>
                 <w:trPr>
-                  <w:divId w:val="1511336930"/>
+                  <w:divId w:val="1939866417"/>
                   <w:tblCellSpacing w:w="15" w:type="dxa"/>
                 </w:trPr>
                 <w:tc>
@@ -5630,7 +6292,7 @@
               </w:tr>
               <w:tr>
                 <w:trPr>
-                  <w:divId w:val="1511336930"/>
+                  <w:divId w:val="1939866417"/>
                   <w:tblCellSpacing w:w="15" w:type="dxa"/>
                 </w:trPr>
                 <w:tc>
@@ -5690,7 +6352,7 @@
               </w:tr>
               <w:tr>
                 <w:trPr>
-                  <w:divId w:val="1511336930"/>
+                  <w:divId w:val="1939866417"/>
                   <w:tblCellSpacing w:w="15" w:type="dxa"/>
                 </w:trPr>
                 <w:tc>
@@ -5750,7 +6412,7 @@
               </w:tr>
               <w:tr>
                 <w:trPr>
-                  <w:divId w:val="1511336930"/>
+                  <w:divId w:val="1939866417"/>
                   <w:tblCellSpacing w:w="15" w:type="dxa"/>
                 </w:trPr>
                 <w:tc>
@@ -5810,7 +6472,7 @@
               </w:tr>
               <w:tr>
                 <w:trPr>
-                  <w:divId w:val="1511336930"/>
+                  <w:divId w:val="1939866417"/>
                   <w:tblCellSpacing w:w="15" w:type="dxa"/>
                 </w:trPr>
                 <w:tc>
@@ -5870,7 +6532,7 @@
               </w:tr>
               <w:tr>
                 <w:trPr>
-                  <w:divId w:val="1511336930"/>
+                  <w:divId w:val="1939866417"/>
                   <w:tblCellSpacing w:w="15" w:type="dxa"/>
                 </w:trPr>
                 <w:tc>
@@ -5930,7 +6592,7 @@
               </w:tr>
               <w:tr>
                 <w:trPr>
-                  <w:divId w:val="1511336930"/>
+                  <w:divId w:val="1939866417"/>
                   <w:tblCellSpacing w:w="15" w:type="dxa"/>
                 </w:trPr>
                 <w:tc>
@@ -5990,7 +6652,7 @@
               </w:tr>
               <w:tr>
                 <w:trPr>
-                  <w:divId w:val="1511336930"/>
+                  <w:divId w:val="1939866417"/>
                   <w:tblCellSpacing w:w="15" w:type="dxa"/>
                 </w:trPr>
                 <w:tc>
@@ -6037,7 +6699,7 @@
               </w:tr>
               <w:tr>
                 <w:trPr>
-                  <w:divId w:val="1511336930"/>
+                  <w:divId w:val="1939866417"/>
                   <w:tblCellSpacing w:w="15" w:type="dxa"/>
                 </w:trPr>
                 <w:tc>
@@ -6083,7 +6745,7 @@
               </w:tr>
               <w:tr>
                 <w:trPr>
-                  <w:divId w:val="1511336930"/>
+                  <w:divId w:val="1939866417"/>
                   <w:tblCellSpacing w:w="15" w:type="dxa"/>
                 </w:trPr>
                 <w:tc>
@@ -6129,7 +6791,7 @@
               </w:tr>
               <w:tr>
                 <w:trPr>
-                  <w:divId w:val="1511336930"/>
+                  <w:divId w:val="1939866417"/>
                   <w:tblCellSpacing w:w="15" w:type="dxa"/>
                 </w:trPr>
                 <w:tc>
@@ -6168,14 +6830,14 @@
                       <w:rPr>
                         <w:noProof/>
                       </w:rPr>
-                      <w:t>F. Gaillard, “Subdural haemorrhage | Radiology Reference Article | Radiopaedia.org,” radiopedia.org, 2018. [Online]. Available: https://radiopaedia.org/articles/subdural-haemorrhage.</w:t>
+                      <w:t>K. Zakka, “A Complete Guide to K-Nearest-Neighbors with Applications in Python and R,” Kevinzakka.github.io, 2018.</w:t>
                     </w:r>
                   </w:p>
                 </w:tc>
               </w:tr>
               <w:tr>
                 <w:trPr>
-                  <w:divId w:val="1511336930"/>
+                  <w:divId w:val="1939866417"/>
                   <w:tblCellSpacing w:w="15" w:type="dxa"/>
                 </w:trPr>
                 <w:tc>
@@ -6214,14 +6876,14 @@
                       <w:rPr>
                         <w:noProof/>
                       </w:rPr>
-                      <w:t>F. Galliard, “Extradural haemorrhage | Radiology Reference Article | Radiopaedia.org,” Radiopaedia.org, 2018. [Online]. Available: https://radiopaedia.org/articles/extradural-haemorrhage. [Accessed 24 02 2018].</w:t>
+                      <w:t>S. Patel, “Chapter 2 : SVM (Support Vector Machine) — Theory,” 2017.</w:t>
                     </w:r>
                   </w:p>
                 </w:tc>
               </w:tr>
               <w:tr>
                 <w:trPr>
-                  <w:divId w:val="1511336930"/>
+                  <w:divId w:val="1939866417"/>
                   <w:tblCellSpacing w:w="15" w:type="dxa"/>
                 </w:trPr>
                 <w:tc>
@@ -6260,14 +6922,14 @@
                       <w:rPr>
                         <w:noProof/>
                       </w:rPr>
-                      <w:t>“Education. Whats an MRI,” Multiple-sclerosis-research.blogspot.com, 10 01 2015. [Online]. Available: http://multiple-sclerosis-research.blogspot.com/2015/01/education-whats-mri.html. [Accessed 28 02 2018].</w:t>
+                      <w:t>S. Ray, “Understanding Support Vector Machine algorithm from examples (along with code),” 2017.</w:t>
                     </w:r>
                   </w:p>
                 </w:tc>
               </w:tr>
               <w:tr>
                 <w:trPr>
-                  <w:divId w:val="1511336930"/>
+                  <w:divId w:val="1939866417"/>
                   <w:tblCellSpacing w:w="15" w:type="dxa"/>
                 </w:trPr>
                 <w:tc>
@@ -6306,14 +6968,28 @@
                       <w:rPr>
                         <w:noProof/>
                       </w:rPr>
-                      <w:t>“Spontaneous Intracerebral Hemorrhage,” Clinical Gate, 03 12 2015. [Online]. Available: https://clinicalgate.com/spontaneous-intracerebral-hemorrhage/. [Accessed 28 02 2018].</w:t>
+                      <w:t xml:space="preserve">A. Cortis, “Artificial Neural Networks,” </w:t>
+                    </w:r>
+                    <w:r>
+                      <w:rPr>
+                        <w:i/>
+                        <w:iCs/>
+                        <w:noProof/>
+                      </w:rPr>
+                      <w:t xml:space="preserve">The Collection, </w:t>
+                    </w:r>
+                    <w:r>
+                      <w:rPr>
+                        <w:noProof/>
+                      </w:rPr>
+                      <w:t xml:space="preserve">vol. 7, pp. 28-33, 2003. </w:t>
                     </w:r>
                   </w:p>
                 </w:tc>
               </w:tr>
               <w:tr>
                 <w:trPr>
-                  <w:divId w:val="1511336930"/>
+                  <w:divId w:val="1939866417"/>
                   <w:tblCellSpacing w:w="15" w:type="dxa"/>
                 </w:trPr>
                 <w:tc>
@@ -6352,6 +7028,283 @@
                       <w:rPr>
                         <w:noProof/>
                       </w:rPr>
+                      <w:t>M. A. Nielsen, “Neural Networks and Deep Learning,” 2018. [Online]. Available: http://neuralnetworksanddeeplearning.com. [Accessed 21 04 2018].</w:t>
+                    </w:r>
+                  </w:p>
+                </w:tc>
+              </w:tr>
+              <w:tr>
+                <w:trPr>
+                  <w:divId w:val="1939866417"/>
+                  <w:tblCellSpacing w:w="15" w:type="dxa"/>
+                </w:trPr>
+                <w:tc>
+                  <w:tcPr>
+                    <w:tcW w:w="50" w:type="pct"/>
+                    <w:hideMark/>
+                  </w:tcPr>
+                  <w:p>
+                    <w:pPr>
+                      <w:pStyle w:val="Bibliography"/>
+                      <w:rPr>
+                        <w:noProof/>
+                      </w:rPr>
+                    </w:pPr>
+                    <w:r>
+                      <w:rPr>
+                        <w:noProof/>
+                      </w:rPr>
+                      <w:t xml:space="preserve">[26] </w:t>
+                    </w:r>
+                  </w:p>
+                </w:tc>
+                <w:tc>
+                  <w:tcPr>
+                    <w:tcW w:w="0" w:type="auto"/>
+                    <w:hideMark/>
+                  </w:tcPr>
+                  <w:p>
+                    <w:pPr>
+                      <w:pStyle w:val="Bibliography"/>
+                      <w:rPr>
+                        <w:noProof/>
+                      </w:rPr>
+                    </w:pPr>
+                    <w:r>
+                      <w:rPr>
+                        <w:noProof/>
+                      </w:rPr>
+                      <w:t>U. o. Toronto, “Artificial Neural Networks Technology,” [Online]. Available: http://www.psych.utoronto.ca/users/reingold/courses/ai/cache/neural_ToC.html. [Accessed 21 04 2018].</w:t>
+                    </w:r>
+                  </w:p>
+                </w:tc>
+              </w:tr>
+              <w:tr>
+                <w:trPr>
+                  <w:divId w:val="1939866417"/>
+                  <w:tblCellSpacing w:w="15" w:type="dxa"/>
+                </w:trPr>
+                <w:tc>
+                  <w:tcPr>
+                    <w:tcW w:w="50" w:type="pct"/>
+                    <w:hideMark/>
+                  </w:tcPr>
+                  <w:p>
+                    <w:pPr>
+                      <w:pStyle w:val="Bibliography"/>
+                      <w:rPr>
+                        <w:noProof/>
+                      </w:rPr>
+                    </w:pPr>
+                    <w:r>
+                      <w:rPr>
+                        <w:noProof/>
+                      </w:rPr>
+                      <w:t xml:space="preserve">[27] </w:t>
+                    </w:r>
+                  </w:p>
+                </w:tc>
+                <w:tc>
+                  <w:tcPr>
+                    <w:tcW w:w="0" w:type="auto"/>
+                    <w:hideMark/>
+                  </w:tcPr>
+                  <w:p>
+                    <w:pPr>
+                      <w:pStyle w:val="Bibliography"/>
+                      <w:rPr>
+                        <w:noProof/>
+                      </w:rPr>
+                    </w:pPr>
+                    <w:r>
+                      <w:rPr>
+                        <w:noProof/>
+                      </w:rPr>
+                      <w:t>F. Gaillard, “Subdural haemorrhage | Radiology Reference Article | Radiopaedia.org,” radiopedia.org, 2018. [Online]. Available: https://radiopaedia.org/articles/subdural-haemorrhage.</w:t>
+                    </w:r>
+                  </w:p>
+                </w:tc>
+              </w:tr>
+              <w:tr>
+                <w:trPr>
+                  <w:divId w:val="1939866417"/>
+                  <w:tblCellSpacing w:w="15" w:type="dxa"/>
+                </w:trPr>
+                <w:tc>
+                  <w:tcPr>
+                    <w:tcW w:w="50" w:type="pct"/>
+                    <w:hideMark/>
+                  </w:tcPr>
+                  <w:p>
+                    <w:pPr>
+                      <w:pStyle w:val="Bibliography"/>
+                      <w:rPr>
+                        <w:noProof/>
+                      </w:rPr>
+                    </w:pPr>
+                    <w:r>
+                      <w:rPr>
+                        <w:noProof/>
+                      </w:rPr>
+                      <w:lastRenderedPageBreak/>
+                      <w:t xml:space="preserve">[28] </w:t>
+                    </w:r>
+                  </w:p>
+                </w:tc>
+                <w:tc>
+                  <w:tcPr>
+                    <w:tcW w:w="0" w:type="auto"/>
+                    <w:hideMark/>
+                  </w:tcPr>
+                  <w:p>
+                    <w:pPr>
+                      <w:pStyle w:val="Bibliography"/>
+                      <w:rPr>
+                        <w:noProof/>
+                      </w:rPr>
+                    </w:pPr>
+                    <w:r>
+                      <w:rPr>
+                        <w:noProof/>
+                      </w:rPr>
+                      <w:t>F. Galliard, “Extradural haemorrhage | Radiology Reference Article | Radiopaedia.org,” Radiopaedia.org, 2018. [Online]. Available: https://radiopaedia.org/articles/extradural-haemorrhage. [Accessed 24 02 2018].</w:t>
+                    </w:r>
+                  </w:p>
+                </w:tc>
+              </w:tr>
+              <w:tr>
+                <w:trPr>
+                  <w:divId w:val="1939866417"/>
+                  <w:tblCellSpacing w:w="15" w:type="dxa"/>
+                </w:trPr>
+                <w:tc>
+                  <w:tcPr>
+                    <w:tcW w:w="50" w:type="pct"/>
+                    <w:hideMark/>
+                  </w:tcPr>
+                  <w:p>
+                    <w:pPr>
+                      <w:pStyle w:val="Bibliography"/>
+                      <w:rPr>
+                        <w:noProof/>
+                      </w:rPr>
+                    </w:pPr>
+                    <w:r>
+                      <w:rPr>
+                        <w:noProof/>
+                      </w:rPr>
+                      <w:t xml:space="preserve">[29] </w:t>
+                    </w:r>
+                  </w:p>
+                </w:tc>
+                <w:tc>
+                  <w:tcPr>
+                    <w:tcW w:w="0" w:type="auto"/>
+                    <w:hideMark/>
+                  </w:tcPr>
+                  <w:p>
+                    <w:pPr>
+                      <w:pStyle w:val="Bibliography"/>
+                      <w:rPr>
+                        <w:noProof/>
+                      </w:rPr>
+                    </w:pPr>
+                    <w:r>
+                      <w:rPr>
+                        <w:noProof/>
+                      </w:rPr>
+                      <w:t>“Education. Whats an MRI,” Multiple-sclerosis-research.blogspot.com, 10 01 2015. [Online]. Available: http://multiple-sclerosis-research.blogspot.com/2015/01/education-whats-mri.html. [Accessed 28 02 2018].</w:t>
+                    </w:r>
+                  </w:p>
+                </w:tc>
+              </w:tr>
+              <w:tr>
+                <w:trPr>
+                  <w:divId w:val="1939866417"/>
+                  <w:tblCellSpacing w:w="15" w:type="dxa"/>
+                </w:trPr>
+                <w:tc>
+                  <w:tcPr>
+                    <w:tcW w:w="50" w:type="pct"/>
+                    <w:hideMark/>
+                  </w:tcPr>
+                  <w:p>
+                    <w:pPr>
+                      <w:pStyle w:val="Bibliography"/>
+                      <w:rPr>
+                        <w:noProof/>
+                      </w:rPr>
+                    </w:pPr>
+                    <w:r>
+                      <w:rPr>
+                        <w:noProof/>
+                      </w:rPr>
+                      <w:t xml:space="preserve">[30] </w:t>
+                    </w:r>
+                  </w:p>
+                </w:tc>
+                <w:tc>
+                  <w:tcPr>
+                    <w:tcW w:w="0" w:type="auto"/>
+                    <w:hideMark/>
+                  </w:tcPr>
+                  <w:p>
+                    <w:pPr>
+                      <w:pStyle w:val="Bibliography"/>
+                      <w:rPr>
+                        <w:noProof/>
+                      </w:rPr>
+                    </w:pPr>
+                    <w:r>
+                      <w:rPr>
+                        <w:noProof/>
+                      </w:rPr>
+                      <w:t>“Spontaneous Intracerebral Hemorrhage,” Clinical Gate, 03 12 2015. [Online]. Available: https://clinicalgate.com/spontaneous-intracerebral-hemorrhage/. [Accessed 28 02 2018].</w:t>
+                    </w:r>
+                  </w:p>
+                </w:tc>
+              </w:tr>
+              <w:tr>
+                <w:trPr>
+                  <w:divId w:val="1939866417"/>
+                  <w:tblCellSpacing w:w="15" w:type="dxa"/>
+                </w:trPr>
+                <w:tc>
+                  <w:tcPr>
+                    <w:tcW w:w="50" w:type="pct"/>
+                    <w:hideMark/>
+                  </w:tcPr>
+                  <w:p>
+                    <w:pPr>
+                      <w:pStyle w:val="Bibliography"/>
+                      <w:rPr>
+                        <w:noProof/>
+                      </w:rPr>
+                    </w:pPr>
+                    <w:r>
+                      <w:rPr>
+                        <w:noProof/>
+                      </w:rPr>
+                      <w:t xml:space="preserve">[31] </w:t>
+                    </w:r>
+                  </w:p>
+                </w:tc>
+                <w:tc>
+                  <w:tcPr>
+                    <w:tcW w:w="0" w:type="auto"/>
+                    <w:hideMark/>
+                  </w:tcPr>
+                  <w:p>
+                    <w:pPr>
+                      <w:pStyle w:val="Bibliography"/>
+                      <w:rPr>
+                        <w:noProof/>
+                      </w:rPr>
+                    </w:pPr>
+                    <w:r>
+                      <w:rPr>
+                        <w:noProof/>
+                      </w:rPr>
                       <w:t>“Computed tomography,” TheFreeDictionary.com, [Online]. Available: https://medical-dictionary.thefreedictionary.com/Computed+tomography. [Accessed 28 02 2018].</w:t>
                     </w:r>
                   </w:p>
@@ -6360,7 +7313,7 @@
             </w:tbl>
             <w:p>
               <w:pPr>
-                <w:divId w:val="1511336930"/>
+                <w:divId w:val="1939866417"/>
                 <w:rPr>
                   <w:rFonts w:eastAsia="Times New Roman"/>
                   <w:noProof/>
@@ -6394,8 +7347,8 @@
       </w:pPr>
     </w:p>
     <w:sectPr>
-      <w:headerReference w:type="default" r:id="rId9"/>
-      <w:footerReference w:type="default" r:id="rId10"/>
+      <w:headerReference w:type="default" r:id="rId13"/>
+      <w:footerReference w:type="default" r:id="rId14"/>
       <w:pgSz w:w="11906" w:h="16838"/>
       <w:pgMar w:top="1418" w:right="1418" w:bottom="1418" w:left="2098" w:header="709" w:footer="709" w:gutter="0"/>
       <w:cols w:space="708"/>
@@ -6406,7 +7359,7 @@
 </file>
 
 <file path=word/endnotes.xml><?xml version="1.0" encoding="utf-8"?>
-<w:endnotes xmlns:wpc="http://schemas.microsoft.com/office/word/2010/wordprocessingCanvas" xmlns:mc="http://schemas.openxmlformats.org/markup-compatibility/2006" xmlns:o="urn:schemas-microsoft-com:office:office" xmlns:r="http://schemas.openxmlformats.org/officeDocument/2006/relationships" xmlns:m="http://schemas.openxmlformats.org/officeDocument/2006/math" xmlns:v="urn:schemas-microsoft-com:vml" xmlns:wp14="http://schemas.microsoft.com/office/word/2010/wordprocessingDrawing" xmlns:wp="http://schemas.openxmlformats.org/drawingml/2006/wordprocessingDrawing" xmlns:w10="urn:schemas-microsoft-com:office:word" xmlns:w="http://schemas.openxmlformats.org/wordprocessingml/2006/main" xmlns:w14="http://schemas.microsoft.com/office/word/2010/wordml" xmlns:w15="http://schemas.microsoft.com/office/word/2012/wordml" xmlns:wpg="http://schemas.microsoft.com/office/word/2010/wordprocessingGroup" xmlns:wpi="http://schemas.microsoft.com/office/word/2010/wordprocessingInk" xmlns:wne="http://schemas.microsoft.com/office/word/2006/wordml" xmlns:wps="http://schemas.microsoft.com/office/word/2010/wordprocessingShape" mc:Ignorable="w14 w15 wp14">
+<w:endnotes xmlns:wpc="http://schemas.microsoft.com/office/word/2010/wordprocessingCanvas" xmlns:cx="http://schemas.microsoft.com/office/drawing/2014/chartex" xmlns:cx1="http://schemas.microsoft.com/office/drawing/2015/9/8/chartex" xmlns:cx2="http://schemas.microsoft.com/office/drawing/2015/10/21/chartex" xmlns:cx3="http://schemas.microsoft.com/office/drawing/2016/5/9/chartex" xmlns:cx4="http://schemas.microsoft.com/office/drawing/2016/5/10/chartex" xmlns:cx5="http://schemas.microsoft.com/office/drawing/2016/5/11/chartex" xmlns:cx6="http://schemas.microsoft.com/office/drawing/2016/5/12/chartex" xmlns:cx7="http://schemas.microsoft.com/office/drawing/2016/5/13/chartex" xmlns:cx8="http://schemas.microsoft.com/office/drawing/2016/5/14/chartex" xmlns:mc="http://schemas.openxmlformats.org/markup-compatibility/2006" xmlns:aink="http://schemas.microsoft.com/office/drawing/2016/ink" xmlns:am3d="http://schemas.microsoft.com/office/drawing/2017/model3d" xmlns:o="urn:schemas-microsoft-com:office:office" xmlns:r="http://schemas.openxmlformats.org/officeDocument/2006/relationships" xmlns:m="http://schemas.openxmlformats.org/officeDocument/2006/math" xmlns:v="urn:schemas-microsoft-com:vml" xmlns:wp14="http://schemas.microsoft.com/office/word/2010/wordprocessingDrawing" xmlns:wp="http://schemas.openxmlformats.org/drawingml/2006/wordprocessingDrawing" xmlns:w10="urn:schemas-microsoft-com:office:word" xmlns:w="http://schemas.openxmlformats.org/wordprocessingml/2006/main" xmlns:w14="http://schemas.microsoft.com/office/word/2010/wordml" xmlns:w15="http://schemas.microsoft.com/office/word/2012/wordml" xmlns:w16cid="http://schemas.microsoft.com/office/word/2016/wordml/cid" xmlns:w16se="http://schemas.microsoft.com/office/word/2015/wordml/symex" xmlns:wpg="http://schemas.microsoft.com/office/word/2010/wordprocessingGroup" xmlns:wpi="http://schemas.microsoft.com/office/word/2010/wordprocessingInk" xmlns:wne="http://schemas.microsoft.com/office/word/2006/wordml" xmlns:wps="http://schemas.microsoft.com/office/word/2010/wordprocessingShape" mc:Ignorable="w14 w15 w16se w16cid wp14">
   <w:endnote w:type="separator" w:id="-1">
     <w:p>
       <w:pPr>
@@ -6431,7 +7384,7 @@
 </file>
 
 <file path=word/footer1.xml><?xml version="1.0" encoding="utf-8"?>
-<w:ftr xmlns:wpc="http://schemas.microsoft.com/office/word/2010/wordprocessingCanvas" xmlns:mc="http://schemas.openxmlformats.org/markup-compatibility/2006" xmlns:o="urn:schemas-microsoft-com:office:office" xmlns:r="http://schemas.openxmlformats.org/officeDocument/2006/relationships" xmlns:m="http://schemas.openxmlformats.org/officeDocument/2006/math" xmlns:v="urn:schemas-microsoft-com:vml" xmlns:wp14="http://schemas.microsoft.com/office/word/2010/wordprocessingDrawing" xmlns:wp="http://schemas.openxmlformats.org/drawingml/2006/wordprocessingDrawing" xmlns:w10="urn:schemas-microsoft-com:office:word" xmlns:w="http://schemas.openxmlformats.org/wordprocessingml/2006/main" xmlns:w14="http://schemas.microsoft.com/office/word/2010/wordml" xmlns:w15="http://schemas.microsoft.com/office/word/2012/wordml" xmlns:wpg="http://schemas.microsoft.com/office/word/2010/wordprocessingGroup" xmlns:wpi="http://schemas.microsoft.com/office/word/2010/wordprocessingInk" xmlns:wne="http://schemas.microsoft.com/office/word/2006/wordml" xmlns:wps="http://schemas.microsoft.com/office/word/2010/wordprocessingShape" mc:Ignorable="w14 w15 wp14">
+<w:ftr xmlns:wpc="http://schemas.microsoft.com/office/word/2010/wordprocessingCanvas" xmlns:cx="http://schemas.microsoft.com/office/drawing/2014/chartex" xmlns:cx1="http://schemas.microsoft.com/office/drawing/2015/9/8/chartex" xmlns:cx2="http://schemas.microsoft.com/office/drawing/2015/10/21/chartex" xmlns:cx3="http://schemas.microsoft.com/office/drawing/2016/5/9/chartex" xmlns:cx4="http://schemas.microsoft.com/office/drawing/2016/5/10/chartex" xmlns:cx5="http://schemas.microsoft.com/office/drawing/2016/5/11/chartex" xmlns:cx6="http://schemas.microsoft.com/office/drawing/2016/5/12/chartex" xmlns:cx7="http://schemas.microsoft.com/office/drawing/2016/5/13/chartex" xmlns:cx8="http://schemas.microsoft.com/office/drawing/2016/5/14/chartex" xmlns:mc="http://schemas.openxmlformats.org/markup-compatibility/2006" xmlns:aink="http://schemas.microsoft.com/office/drawing/2016/ink" xmlns:am3d="http://schemas.microsoft.com/office/drawing/2017/model3d" xmlns:o="urn:schemas-microsoft-com:office:office" xmlns:r="http://schemas.openxmlformats.org/officeDocument/2006/relationships" xmlns:m="http://schemas.openxmlformats.org/officeDocument/2006/math" xmlns:v="urn:schemas-microsoft-com:vml" xmlns:wp14="http://schemas.microsoft.com/office/word/2010/wordprocessingDrawing" xmlns:wp="http://schemas.openxmlformats.org/drawingml/2006/wordprocessingDrawing" xmlns:w10="urn:schemas-microsoft-com:office:word" xmlns:w="http://schemas.openxmlformats.org/wordprocessingml/2006/main" xmlns:w14="http://schemas.microsoft.com/office/word/2010/wordml" xmlns:w15="http://schemas.microsoft.com/office/word/2012/wordml" xmlns:w16cid="http://schemas.microsoft.com/office/word/2016/wordml/cid" xmlns:w16se="http://schemas.microsoft.com/office/word/2015/wordml/symex" xmlns:wpg="http://schemas.microsoft.com/office/word/2010/wordprocessingGroup" xmlns:wpi="http://schemas.microsoft.com/office/word/2010/wordprocessingInk" xmlns:wne="http://schemas.microsoft.com/office/word/2006/wordml" xmlns:wps="http://schemas.microsoft.com/office/word/2010/wordprocessingShape" mc:Ignorable="w14 w15 w16se w16cid wp14">
   <w:sdt>
     <w:sdtPr>
       <w:id w:val="1096595102"/>
@@ -6484,7 +7437,7 @@
 </file>
 
 <file path=word/footnotes.xml><?xml version="1.0" encoding="utf-8"?>
-<w:footnotes xmlns:wpc="http://schemas.microsoft.com/office/word/2010/wordprocessingCanvas" xmlns:mc="http://schemas.openxmlformats.org/markup-compatibility/2006" xmlns:o="urn:schemas-microsoft-com:office:office" xmlns:r="http://schemas.openxmlformats.org/officeDocument/2006/relationships" xmlns:m="http://schemas.openxmlformats.org/officeDocument/2006/math" xmlns:v="urn:schemas-microsoft-com:vml" xmlns:wp14="http://schemas.microsoft.com/office/word/2010/wordprocessingDrawing" xmlns:wp="http://schemas.openxmlformats.org/drawingml/2006/wordprocessingDrawing" xmlns:w10="urn:schemas-microsoft-com:office:word" xmlns:w="http://schemas.openxmlformats.org/wordprocessingml/2006/main" xmlns:w14="http://schemas.microsoft.com/office/word/2010/wordml" xmlns:w15="http://schemas.microsoft.com/office/word/2012/wordml" xmlns:wpg="http://schemas.microsoft.com/office/word/2010/wordprocessingGroup" xmlns:wpi="http://schemas.microsoft.com/office/word/2010/wordprocessingInk" xmlns:wne="http://schemas.microsoft.com/office/word/2006/wordml" xmlns:wps="http://schemas.microsoft.com/office/word/2010/wordprocessingShape" mc:Ignorable="w14 w15 wp14">
+<w:footnotes xmlns:wpc="http://schemas.microsoft.com/office/word/2010/wordprocessingCanvas" xmlns:cx="http://schemas.microsoft.com/office/drawing/2014/chartex" xmlns:cx1="http://schemas.microsoft.com/office/drawing/2015/9/8/chartex" xmlns:cx2="http://schemas.microsoft.com/office/drawing/2015/10/21/chartex" xmlns:cx3="http://schemas.microsoft.com/office/drawing/2016/5/9/chartex" xmlns:cx4="http://schemas.microsoft.com/office/drawing/2016/5/10/chartex" xmlns:cx5="http://schemas.microsoft.com/office/drawing/2016/5/11/chartex" xmlns:cx6="http://schemas.microsoft.com/office/drawing/2016/5/12/chartex" xmlns:cx7="http://schemas.microsoft.com/office/drawing/2016/5/13/chartex" xmlns:cx8="http://schemas.microsoft.com/office/drawing/2016/5/14/chartex" xmlns:mc="http://schemas.openxmlformats.org/markup-compatibility/2006" xmlns:aink="http://schemas.microsoft.com/office/drawing/2016/ink" xmlns:am3d="http://schemas.microsoft.com/office/drawing/2017/model3d" xmlns:o="urn:schemas-microsoft-com:office:office" xmlns:r="http://schemas.openxmlformats.org/officeDocument/2006/relationships" xmlns:m="http://schemas.openxmlformats.org/officeDocument/2006/math" xmlns:v="urn:schemas-microsoft-com:vml" xmlns:wp14="http://schemas.microsoft.com/office/word/2010/wordprocessingDrawing" xmlns:wp="http://schemas.openxmlformats.org/drawingml/2006/wordprocessingDrawing" xmlns:w10="urn:schemas-microsoft-com:office:word" xmlns:w="http://schemas.openxmlformats.org/wordprocessingml/2006/main" xmlns:w14="http://schemas.microsoft.com/office/word/2010/wordml" xmlns:w15="http://schemas.microsoft.com/office/word/2012/wordml" xmlns:w16cid="http://schemas.microsoft.com/office/word/2016/wordml/cid" xmlns:w16se="http://schemas.microsoft.com/office/word/2015/wordml/symex" xmlns:wpg="http://schemas.microsoft.com/office/word/2010/wordprocessingGroup" xmlns:wpi="http://schemas.microsoft.com/office/word/2010/wordprocessingInk" xmlns:wne="http://schemas.microsoft.com/office/word/2006/wordml" xmlns:wps="http://schemas.microsoft.com/office/word/2010/wordprocessingShape" mc:Ignorable="w14 w15 w16se w16cid wp14">
   <w:footnote w:type="separator" w:id="-1">
     <w:p>
       <w:pPr>
@@ -6509,7 +7462,7 @@
 </file>
 
 <file path=word/header1.xml><?xml version="1.0" encoding="utf-8"?>
-<w:hdr xmlns:wpc="http://schemas.microsoft.com/office/word/2010/wordprocessingCanvas" xmlns:mc="http://schemas.openxmlformats.org/markup-compatibility/2006" xmlns:o="urn:schemas-microsoft-com:office:office" xmlns:r="http://schemas.openxmlformats.org/officeDocument/2006/relationships" xmlns:m="http://schemas.openxmlformats.org/officeDocument/2006/math" xmlns:v="urn:schemas-microsoft-com:vml" xmlns:wp14="http://schemas.microsoft.com/office/word/2010/wordprocessingDrawing" xmlns:wp="http://schemas.openxmlformats.org/drawingml/2006/wordprocessingDrawing" xmlns:w10="urn:schemas-microsoft-com:office:word" xmlns:w="http://schemas.openxmlformats.org/wordprocessingml/2006/main" xmlns:w14="http://schemas.microsoft.com/office/word/2010/wordml" xmlns:w15="http://schemas.microsoft.com/office/word/2012/wordml" xmlns:wpg="http://schemas.microsoft.com/office/word/2010/wordprocessingGroup" xmlns:wpi="http://schemas.microsoft.com/office/word/2010/wordprocessingInk" xmlns:wne="http://schemas.microsoft.com/office/word/2006/wordml" xmlns:wps="http://schemas.microsoft.com/office/word/2010/wordprocessingShape" mc:Ignorable="w14 w15 wp14">
+<w:hdr xmlns:wpc="http://schemas.microsoft.com/office/word/2010/wordprocessingCanvas" xmlns:cx="http://schemas.microsoft.com/office/drawing/2014/chartex" xmlns:cx1="http://schemas.microsoft.com/office/drawing/2015/9/8/chartex" xmlns:cx2="http://schemas.microsoft.com/office/drawing/2015/10/21/chartex" xmlns:cx3="http://schemas.microsoft.com/office/drawing/2016/5/9/chartex" xmlns:cx4="http://schemas.microsoft.com/office/drawing/2016/5/10/chartex" xmlns:cx5="http://schemas.microsoft.com/office/drawing/2016/5/11/chartex" xmlns:cx6="http://schemas.microsoft.com/office/drawing/2016/5/12/chartex" xmlns:cx7="http://schemas.microsoft.com/office/drawing/2016/5/13/chartex" xmlns:cx8="http://schemas.microsoft.com/office/drawing/2016/5/14/chartex" xmlns:mc="http://schemas.openxmlformats.org/markup-compatibility/2006" xmlns:aink="http://schemas.microsoft.com/office/drawing/2016/ink" xmlns:am3d="http://schemas.microsoft.com/office/drawing/2017/model3d" xmlns:o="urn:schemas-microsoft-com:office:office" xmlns:r="http://schemas.openxmlformats.org/officeDocument/2006/relationships" xmlns:m="http://schemas.openxmlformats.org/officeDocument/2006/math" xmlns:v="urn:schemas-microsoft-com:vml" xmlns:wp14="http://schemas.microsoft.com/office/word/2010/wordprocessingDrawing" xmlns:wp="http://schemas.openxmlformats.org/drawingml/2006/wordprocessingDrawing" xmlns:w10="urn:schemas-microsoft-com:office:word" xmlns:w="http://schemas.openxmlformats.org/wordprocessingml/2006/main" xmlns:w14="http://schemas.microsoft.com/office/word/2010/wordml" xmlns:w15="http://schemas.microsoft.com/office/word/2012/wordml" xmlns:w16cid="http://schemas.microsoft.com/office/word/2016/wordml/cid" xmlns:w16se="http://schemas.microsoft.com/office/word/2015/wordml/symex" xmlns:wpg="http://schemas.microsoft.com/office/word/2010/wordprocessingGroup" xmlns:wpi="http://schemas.microsoft.com/office/word/2010/wordprocessingInk" xmlns:wne="http://schemas.microsoft.com/office/word/2006/wordml" xmlns:wps="http://schemas.microsoft.com/office/word/2010/wordprocessingShape" mc:Ignorable="w14 w15 w16se w16cid wp14">
   <w:p>
     <w:pPr>
       <w:pStyle w:val="Header"/>
@@ -6525,7 +7478,7 @@
 </file>
 
 <file path=word/numbering.xml><?xml version="1.0" encoding="utf-8"?>
-<w:numbering xmlns:wpc="http://schemas.microsoft.com/office/word/2010/wordprocessingCanvas" xmlns:mc="http://schemas.openxmlformats.org/markup-compatibility/2006" xmlns:o="urn:schemas-microsoft-com:office:office" xmlns:r="http://schemas.openxmlformats.org/officeDocument/2006/relationships" xmlns:m="http://schemas.openxmlformats.org/officeDocument/2006/math" xmlns:v="urn:schemas-microsoft-com:vml" xmlns:wp14="http://schemas.microsoft.com/office/word/2010/wordprocessingDrawing" xmlns:wp="http://schemas.openxmlformats.org/drawingml/2006/wordprocessingDrawing" xmlns:w10="urn:schemas-microsoft-com:office:word" xmlns:w="http://schemas.openxmlformats.org/wordprocessingml/2006/main" xmlns:w14="http://schemas.microsoft.com/office/word/2010/wordml" xmlns:w15="http://schemas.microsoft.com/office/word/2012/wordml" xmlns:wpg="http://schemas.microsoft.com/office/word/2010/wordprocessingGroup" xmlns:wpi="http://schemas.microsoft.com/office/word/2010/wordprocessingInk" xmlns:wne="http://schemas.microsoft.com/office/word/2006/wordml" xmlns:wps="http://schemas.microsoft.com/office/word/2010/wordprocessingShape" mc:Ignorable="w14 w15 wp14">
+<w:numbering xmlns:wpc="http://schemas.microsoft.com/office/word/2010/wordprocessingCanvas" xmlns:cx="http://schemas.microsoft.com/office/drawing/2014/chartex" xmlns:cx1="http://schemas.microsoft.com/office/drawing/2015/9/8/chartex" xmlns:cx2="http://schemas.microsoft.com/office/drawing/2015/10/21/chartex" xmlns:cx3="http://schemas.microsoft.com/office/drawing/2016/5/9/chartex" xmlns:cx4="http://schemas.microsoft.com/office/drawing/2016/5/10/chartex" xmlns:cx5="http://schemas.microsoft.com/office/drawing/2016/5/11/chartex" xmlns:cx6="http://schemas.microsoft.com/office/drawing/2016/5/12/chartex" xmlns:cx7="http://schemas.microsoft.com/office/drawing/2016/5/13/chartex" xmlns:cx8="http://schemas.microsoft.com/office/drawing/2016/5/14/chartex" xmlns:mc="http://schemas.openxmlformats.org/markup-compatibility/2006" xmlns:aink="http://schemas.microsoft.com/office/drawing/2016/ink" xmlns:am3d="http://schemas.microsoft.com/office/drawing/2017/model3d" xmlns:o="urn:schemas-microsoft-com:office:office" xmlns:r="http://schemas.openxmlformats.org/officeDocument/2006/relationships" xmlns:m="http://schemas.openxmlformats.org/officeDocument/2006/math" xmlns:v="urn:schemas-microsoft-com:vml" xmlns:wp14="http://schemas.microsoft.com/office/word/2010/wordprocessingDrawing" xmlns:wp="http://schemas.openxmlformats.org/drawingml/2006/wordprocessingDrawing" xmlns:w10="urn:schemas-microsoft-com:office:word" xmlns:w="http://schemas.openxmlformats.org/wordprocessingml/2006/main" xmlns:w14="http://schemas.microsoft.com/office/word/2010/wordml" xmlns:w15="http://schemas.microsoft.com/office/word/2012/wordml" xmlns:w16cid="http://schemas.microsoft.com/office/word/2016/wordml/cid" xmlns:w16se="http://schemas.microsoft.com/office/word/2015/wordml/symex" xmlns:wpg="http://schemas.microsoft.com/office/word/2010/wordprocessingGroup" xmlns:wpi="http://schemas.microsoft.com/office/word/2010/wordprocessingInk" xmlns:wne="http://schemas.microsoft.com/office/word/2006/wordml" xmlns:wps="http://schemas.microsoft.com/office/word/2010/wordprocessingShape" mc:Ignorable="w14 w15 w16se w16cid wp14">
   <w:abstractNum w:abstractNumId="0" w15:restartNumberingAfterBreak="0">
     <w:nsid w:val="00CA7856"/>
     <w:multiLevelType w:val="multilevel"/>
@@ -7903,7 +8856,7 @@
 </file>
 
 <file path=word/styles.xml><?xml version="1.0" encoding="utf-8"?>
-<w:styles xmlns:mc="http://schemas.openxmlformats.org/markup-compatibility/2006" xmlns:r="http://schemas.openxmlformats.org/officeDocument/2006/relationships" xmlns:w="http://schemas.openxmlformats.org/wordprocessingml/2006/main" xmlns:w14="http://schemas.microsoft.com/office/word/2010/wordml" xmlns:w15="http://schemas.microsoft.com/office/word/2012/wordml" mc:Ignorable="w14 w15">
+<w:styles xmlns:mc="http://schemas.openxmlformats.org/markup-compatibility/2006" xmlns:r="http://schemas.openxmlformats.org/officeDocument/2006/relationships" xmlns:w="http://schemas.openxmlformats.org/wordprocessingml/2006/main" xmlns:w14="http://schemas.microsoft.com/office/word/2010/wordml" xmlns:w15="http://schemas.microsoft.com/office/word/2012/wordml" xmlns:w16cid="http://schemas.microsoft.com/office/word/2016/wordml/cid" xmlns:w16se="http://schemas.microsoft.com/office/word/2015/wordml/symex" mc:Ignorable="w14 w15 w16se w16cid">
   <w:docDefaults>
     <w:rPrDefault>
       <w:rPr>
@@ -7919,7 +8872,7 @@
       </w:pPr>
     </w:pPrDefault>
   </w:docDefaults>
-  <w:latentStyles w:defLockedState="0" w:defUIPriority="99" w:defSemiHidden="0" w:defUnhideWhenUsed="0" w:defQFormat="0" w:count="371">
+  <w:latentStyles w:defLockedState="0" w:defUIPriority="99" w:defSemiHidden="0" w:defUnhideWhenUsed="0" w:defQFormat="0" w:count="375">
     <w:lsdException w:name="Normal" w:uiPriority="0" w:qFormat="1"/>
     <w:lsdException w:name="heading 1" w:uiPriority="9" w:qFormat="1"/>
     <w:lsdException w:name="heading 2" w:semiHidden="1" w:uiPriority="9" w:unhideWhenUsed="1" w:qFormat="1"/>
@@ -8025,7 +8978,6 @@
     <w:lsdException w:name="HTML Sample" w:semiHidden="1" w:unhideWhenUsed="1"/>
     <w:lsdException w:name="HTML Typewriter" w:semiHidden="1" w:unhideWhenUsed="1"/>
     <w:lsdException w:name="HTML Variable" w:semiHidden="1" w:unhideWhenUsed="1"/>
-    <w:lsdException w:name="Normal Table" w:semiHidden="1" w:unhideWhenUsed="1"/>
     <w:lsdException w:name="annotation subject" w:semiHidden="1" w:unhideWhenUsed="1"/>
     <w:lsdException w:name="No List" w:semiHidden="1" w:unhideWhenUsed="1"/>
     <w:lsdException w:name="Outline List 1" w:semiHidden="1" w:unhideWhenUsed="1"/>
@@ -8069,10 +9021,8 @@
     <w:lsdException w:name="Table Elegant" w:semiHidden="1" w:unhideWhenUsed="1"/>
     <w:lsdException w:name="Table Professional" w:semiHidden="1" w:unhideWhenUsed="1"/>
     <w:lsdException w:name="Table Subtle 1" w:semiHidden="1" w:unhideWhenUsed="1"/>
-    <w:lsdException w:name="Table Subtle 2" w:semiHidden="1" w:unhideWhenUsed="1"/>
     <w:lsdException w:name="Table Web 1" w:semiHidden="1" w:unhideWhenUsed="1"/>
     <w:lsdException w:name="Table Web 2" w:semiHidden="1" w:unhideWhenUsed="1"/>
-    <w:lsdException w:name="Table Web 3" w:semiHidden="1" w:unhideWhenUsed="1"/>
     <w:lsdException w:name="Balloon Text" w:semiHidden="1" w:unhideWhenUsed="1"/>
     <w:lsdException w:name="Table Grid" w:uiPriority="39"/>
     <w:lsdException w:name="Table Theme" w:semiHidden="1" w:unhideWhenUsed="1"/>
@@ -8291,6 +9241,10 @@
     <w:lsdException w:name="List Table 5 Dark Accent 6" w:uiPriority="50"/>
     <w:lsdException w:name="List Table 6 Colorful Accent 6" w:uiPriority="51"/>
     <w:lsdException w:name="List Table 7 Colorful Accent 6" w:uiPriority="52"/>
+    <w:lsdException w:name="Mention" w:semiHidden="1" w:unhideWhenUsed="1"/>
+    <w:lsdException w:name="Smart Hyperlink" w:semiHidden="1" w:unhideWhenUsed="1"/>
+    <w:lsdException w:name="Hashtag" w:semiHidden="1" w:unhideWhenUsed="1"/>
+    <w:lsdException w:name="Unresolved Mention" w:semiHidden="1" w:unhideWhenUsed="1"/>
   </w:latentStyles>
   <w:style w:type="paragraph" w:default="1" w:styleId="Normal">
     <w:name w:val="Normal"/>
@@ -9429,7 +10383,7 @@
     <b:ProductionCompany>radiopedia.org</b:ProductionCompany>
     <b:DayAccessed>24/02/2018</b:DayAccessed>
     <b:URL>https://radiopaedia.org/articles/subdural-haemorrhage</b:URL>
-    <b:RefOrder>21</b:RefOrder>
+    <b:RefOrder>27</b:RefOrder>
   </b:Source>
   <b:Source>
     <b:Tag>Gal18</b:Tag>
@@ -9452,7 +10406,7 @@
     <b:MonthAccessed>02</b:MonthAccessed>
     <b:DayAccessed>24</b:DayAccessed>
     <b:URL>https://radiopaedia.org/articles/extradural-haemorrhage</b:URL>
-    <b:RefOrder>22</b:RefOrder>
+    <b:RefOrder>28</b:RefOrder>
   </b:Source>
   <b:Source>
     <b:Tag>Doi07</b:Tag>
@@ -9687,7 +10641,7 @@
     <b:MonthAccessed>02</b:MonthAccessed>
     <b:DayAccessed>28</b:DayAccessed>
     <b:URL>http://multiple-sclerosis-research.blogspot.com/2015/01/education-whats-mri.html</b:URL>
-    <b:RefOrder>23</b:RefOrder>
+    <b:RefOrder>29</b:RefOrder>
   </b:Source>
   <b:Source>
     <b:Tag>Acu18</b:Tag>
@@ -9736,7 +10690,7 @@
     <b:MonthAccessed>02</b:MonthAccessed>
     <b:DayAccessed>28</b:DayAccessed>
     <b:URL>https://clinicalgate.com/spontaneous-intracerebral-hemorrhage/</b:URL>
-    <b:RefOrder>24</b:RefOrder>
+    <b:RefOrder>30</b:RefOrder>
   </b:Source>
   <b:Source>
     <b:Tag>Com18</b:Tag>
@@ -9748,7 +10702,7 @@
     <b:MonthAccessed>02</b:MonthAccessed>
     <b:DayAccessed>28</b:DayAccessed>
     <b:URL>https://medical-dictionary.thefreedictionary.com/Computed+tomography</b:URL>
-    <b:RefOrder>25</b:RefOrder>
+    <b:RefOrder>31</b:RefOrder>
   </b:Source>
   <b:Source>
     <b:Tag>Wha18</b:Tag>
@@ -9824,11 +10778,146 @@
     <b:Publisher>University of Malta, Faculty of Information and Communication Technology, Department of Communications and Computer Engineering</b:Publisher>
     <b:RefOrder>17</b:RefOrder>
   </b:Source>
+  <b:Source>
+    <b:Tag>Kev18</b:Tag>
+    <b:SourceType>ElectronicSource</b:SourceType>
+    <b:Guid>{F7D4CCF3-9409-4A7B-BCD4-D05FAA52CFEE}</b:Guid>
+    <b:Title>A Complete Guide to K-Nearest-Neighbors with Applications in Python and R</b:Title>
+    <b:Year>2018</b:Year>
+    <b:Publisher>Kevinzakka.github.io</b:Publisher>
+    <b:Author>
+      <b:Author>
+        <b:NameList>
+          <b:Person>
+            <b:Last>Zakka</b:Last>
+            <b:First>Kevin</b:First>
+          </b:Person>
+        </b:NameList>
+      </b:Author>
+    </b:Author>
+    <b:RefOrder>21</b:RefOrder>
+  </b:Source>
+  <b:Source>
+    <b:Tag>Ray17</b:Tag>
+    <b:SourceType>ElectronicSource</b:SourceType>
+    <b:Guid>{06925BF0-AC8E-4F73-9A0F-2394630FB67A}</b:Guid>
+    <b:Author>
+      <b:Author>
+        <b:NameList>
+          <b:Person>
+            <b:Last>Ray</b:Last>
+            <b:First>Sunil</b:First>
+          </b:Person>
+        </b:NameList>
+      </b:Author>
+    </b:Author>
+    <b:Title>Understanding Support Vector Machine algorithm from examples (along with code)</b:Title>
+    <b:Year>2017</b:Year>
+    <b:Month>09</b:Month>
+    <b:Day>13</b:Day>
+    <b:YearAccessed>2018</b:YearAccessed>
+    <b:MonthAccessed>04</b:MonthAccessed>
+    <b:DayAccessed>21</b:DayAccessed>
+    <b:URL>https://www.analyticsvidhya.com/blog/2017/09/understaing-support-vector-machine-example-code/</b:URL>
+    <b:RefOrder>23</b:RefOrder>
+  </b:Source>
+  <b:Source>
+    <b:Tag>Sav</b:Tag>
+    <b:SourceType>ElectronicSource</b:SourceType>
+    <b:Guid>{53743CBE-15FF-48EB-A682-9C71FAB08497}</b:Guid>
+    <b:Author>
+      <b:Author>
+        <b:NameList>
+          <b:Person>
+            <b:Last>Patel</b:Last>
+            <b:First>Savan</b:First>
+          </b:Person>
+        </b:NameList>
+      </b:Author>
+    </b:Author>
+    <b:Title>Chapter 2 : SVM (Support Vector Machine) — Theory</b:Title>
+    <b:Year>2017</b:Year>
+    <b:Month>05</b:Month>
+    <b:Day>03</b:Day>
+    <b:ShortTitle>Machine Learning 101</b:ShortTitle>
+    <b:YearAccessed>2018</b:YearAccessed>
+    <b:MonthAccessed>04</b:MonthAccessed>
+    <b:DayAccessed>21</b:DayAccessed>
+    <b:URL>https://medium.com/machine-learning-101/chapter-2-svm-support-vector-machine-theory-f0812effc72</b:URL>
+    <b:RefOrder>22</b:RefOrder>
+  </b:Source>
+  <b:Source>
+    <b:Tag>Cor03</b:Tag>
+    <b:SourceType>JournalArticle</b:SourceType>
+    <b:Guid>{071AE91A-B7E7-414D-BA9D-E58B34922447}</b:Guid>
+    <b:Title>Artificial Neural Networks</b:Title>
+    <b:Publisher>University of Malta. Department of Mathematics</b:Publisher>
+    <b:Year>2003</b:Year>
+    <b:Pages>28-33</b:Pages>
+    <b:JournalName>The Collection</b:JournalName>
+    <b:Volume>7</b:Volume>
+    <b:Author>
+      <b:Author>
+        <b:NameList>
+          <b:Person>
+            <b:Last>Cortis</b:Last>
+            <b:First>Andrew</b:First>
+          </b:Person>
+        </b:NameList>
+      </b:Author>
+    </b:Author>
+    <b:RefOrder>24</b:RefOrder>
+  </b:Source>
+  <b:Source>
+    <b:Tag>Uni18</b:Tag>
+    <b:SourceType>InternetSite</b:SourceType>
+    <b:Guid>{FADFB553-1829-4EEB-8B48-F5082867A34B}</b:Guid>
+    <b:Title>Artificial Neural Networks Technology</b:Title>
+    <b:YearAccessed>2018</b:YearAccessed>
+    <b:MonthAccessed>04</b:MonthAccessed>
+    <b:DayAccessed>21</b:DayAccessed>
+    <b:URL>http://www.psych.utoronto.ca/users/reingold/courses/ai/cache/neural_ToC.html</b:URL>
+    <b:Author>
+      <b:Author>
+        <b:NameList>
+          <b:Person>
+            <b:Last>Toronto</b:Last>
+            <b:First>University</b:First>
+            <b:Middle>of</b:Middle>
+          </b:Person>
+        </b:NameList>
+      </b:Author>
+    </b:Author>
+    <b:RefOrder>26</b:RefOrder>
+  </b:Source>
+  <b:Source>
+    <b:Tag>Mic18</b:Tag>
+    <b:SourceType>InternetSite</b:SourceType>
+    <b:Guid>{FC154B20-940F-4A6C-B5F9-F30732D877AE}</b:Guid>
+    <b:Author>
+      <b:Author>
+        <b:NameList>
+          <b:Person>
+            <b:Last>Nielsen</b:Last>
+            <b:First>Michael</b:First>
+            <b:Middle>A.</b:Middle>
+          </b:Person>
+        </b:NameList>
+      </b:Author>
+    </b:Author>
+    <b:Title>Neural Networks and Deep Learning</b:Title>
+    <b:Year>2018</b:Year>
+    <b:YearAccessed>2018</b:YearAccessed>
+    <b:MonthAccessed>04</b:MonthAccessed>
+    <b:DayAccessed>21</b:DayAccessed>
+    <b:URL>http://neuralnetworksanddeeplearning.com</b:URL>
+    <b:RefOrder>25</b:RefOrder>
+  </b:Source>
 </b:Sources>
 </file>
 
 <file path=customXml/itemProps1.xml><?xml version="1.0" encoding="utf-8"?>
-<ds:datastoreItem xmlns:ds="http://schemas.openxmlformats.org/officeDocument/2006/customXml" ds:itemID="{EA9DF24E-2C3B-47BA-8451-55E83AADFFD5}">
+<ds:datastoreItem xmlns:ds="http://schemas.openxmlformats.org/officeDocument/2006/customXml" ds:itemID="{4875F37B-9BC4-4380-BFAB-677E2CE3C209}">
   <ds:schemaRefs>
     <ds:schemaRef ds:uri="http://schemas.openxmlformats.org/officeDocument/2006/bibliography"/>
   </ds:schemaRefs>

</xml_diff>

<commit_message>
continued lit review, only thing missing is conclusion now
</commit_message>
<xml_diff>
--- a/Documentation/documents/literature review.docx
+++ b/Documentation/documents/literature review.docx
@@ -5533,11 +5533,9 @@
         <w:lastRenderedPageBreak/>
         <w:t xml:space="preserve">processing times especially for larger structures, the structure </w:t>
       </w:r>
-      <w:proofErr w:type="gramStart"/>
-      <w:r>
-        <w:t>in itself allows</w:t>
-      </w:r>
-      <w:proofErr w:type="gramEnd"/>
+      <w:r>
+        <w:t>allows</w:t>
+      </w:r>
       <w:r>
         <w:t xml:space="preserve"> for information to be processed in a highly parallel way, thus speeding this process. Given that the network is designed to learn patterns in the data, the same structure can be reused for other purposes</w:t>
       </w:r>
@@ -5559,39 +5557,1039 @@
       </w:r>
       <w:bookmarkEnd w:id="19"/>
     </w:p>
+    <w:p/>
     <w:p>
-      <w:bookmarkStart w:id="20" w:name="_GoBack"/>
+      <w:pPr>
+        <w:pStyle w:val="Heading3"/>
+      </w:pPr>
+      <w:bookmarkStart w:id="20" w:name="_Toc512089805"/>
+      <w:r>
+        <w:t>Previously developed systems</w:t>
+      </w:r>
       <w:bookmarkEnd w:id="20"/>
     </w:p>
     <w:p>
-      <w:pPr>
-        <w:pStyle w:val="Heading3"/>
-      </w:pPr>
-      <w:bookmarkStart w:id="21" w:name="_Toc512089805"/>
-      <w:r>
-        <w:t>Previously developed systems</w:t>
-      </w:r>
-      <w:bookmarkEnd w:id="21"/>
+      <w:r>
+        <w:t xml:space="preserve">The task of developing an automated classification system for brain haemorrhage in CT and MR images is no new topic in CAD systems. There have been many attempts in the development of a reliable, robust system that can cater for such a need. While for MR images this was quite successful, the research in CT images still has room for improvements. Considering what was done previously in the area, one can see that there have been several attempts to address the research area, using different algorithms. </w:t>
+      </w:r>
+      <w:r>
+        <w:t>T</w:t>
+      </w:r>
+      <w:r>
+        <w:t xml:space="preserve">he two most common classifiers used in Brain CT scan classification are the K-Nearest Neighbour Classifier and the Artificial Neural Network. </w:t>
+      </w:r>
+      <w:proofErr w:type="spellStart"/>
+      <w:r>
+        <w:t>Shahangian</w:t>
+      </w:r>
+      <w:proofErr w:type="spellEnd"/>
+      <w:r>
+        <w:t xml:space="preserve"> et.al. </w:t>
+      </w:r>
+      <w:sdt>
+        <w:sdtPr>
+          <w:id w:val="18292243"/>
+          <w:citation/>
+        </w:sdtPr>
+        <w:sdtContent>
+          <w:r>
+            <w:fldChar w:fldCharType="begin"/>
+          </w:r>
+          <w:r>
+            <w:instrText xml:space="preserve"> CITATION Bah13 \l 2057 </w:instrText>
+          </w:r>
+          <w:r>
+            <w:fldChar w:fldCharType="separate"/>
+          </w:r>
+          <w:r>
+            <w:rPr>
+              <w:noProof/>
+            </w:rPr>
+            <w:t>[27]</w:t>
+          </w:r>
+          <w:r>
+            <w:fldChar w:fldCharType="end"/>
+          </w:r>
+        </w:sdtContent>
+      </w:sdt>
+      <w:r>
+        <w:t xml:space="preserve"> compared the accuracy of KNN and ANN algorithms for classification and found that using a multilayer perceptron (MLP) neural network with </w:t>
+      </w:r>
+      <w:r>
+        <w:t xml:space="preserve">14 input nodes representing the 14 features extracted from the CT image, </w:t>
+      </w:r>
+      <w:r>
+        <w:t xml:space="preserve">12 hidden-layer neurons and 3 output neurons gave much better results when compared to using the KNN algorithm. </w:t>
+      </w:r>
+      <w:r>
+        <w:t xml:space="preserve">An improvement on the obtained result was observed by applying a genetic algorithm (GA) to the input features to select the best features to be used for classification. This yielded an improvement for both the KNN and ANN classifiers. </w:t>
+      </w:r>
+      <w:r>
+        <w:t>When testing the classifiers, the image set consisted of EDH, SDH and ICH bleeds mixed with normal images. 50% if the image set was used as the training set for the KNN classifier and the other 50% was used for testing, whereas the dataset distribution for the ANN structure was 70% for training and 30% for testing the system.</w:t>
+      </w:r>
     </w:p>
     <w:p>
       <w:r>
-        <w:t xml:space="preserve">the two most common classifiers used in Brain CT scan classification are the K-Nearest Neighbour Classifier and the Artificial Neural Network. </w:t>
+        <w:t xml:space="preserve">In another study, Sharma et.al. </w:t>
+      </w:r>
+      <w:sdt>
+        <w:sdtPr>
+          <w:id w:val="1228797973"/>
+          <w:citation/>
+        </w:sdtPr>
+        <w:sdtContent>
+          <w:r>
+            <w:fldChar w:fldCharType="begin"/>
+          </w:r>
+          <w:r>
+            <w:instrText xml:space="preserve"> CITATION Sha14 \l 2057 </w:instrText>
+          </w:r>
+          <w:r>
+            <w:fldChar w:fldCharType="separate"/>
+          </w:r>
+          <w:r>
+            <w:rPr>
+              <w:noProof/>
+            </w:rPr>
+            <w:t>[3]</w:t>
+          </w:r>
+          <w:r>
+            <w:fldChar w:fldCharType="end"/>
+          </w:r>
+        </w:sdtContent>
+      </w:sdt>
+      <w:r>
+        <w:t xml:space="preserve"> created an ANN structure with 16 features fed as inputs, 30 neurons in the hidden layer and 3 outputs, classifying EDH, SDH and ICH. </w:t>
+      </w:r>
+      <w:r>
+        <w:t>Their study used 100 brain CT images, with haemorrhage present in all images. 70% of the dataset was used to train the network and the remaining 30% were used to test the system.</w:t>
       </w:r>
     </w:p>
     <w:p>
-      <w:pPr>
-        <w:pStyle w:val="Heading4"/>
-      </w:pPr>
-      <w:r>
-        <w:t xml:space="preserve">Accuracy of classification based on techniques </w:t>
+      <w:r>
+        <w:lastRenderedPageBreak/>
+        <w:t xml:space="preserve">In a third study carried out by </w:t>
+      </w:r>
+      <w:proofErr w:type="spellStart"/>
+      <w:r>
+        <w:t>Balasooriya</w:t>
+      </w:r>
+      <w:proofErr w:type="spellEnd"/>
+      <w:r>
+        <w:t xml:space="preserve"> et.al </w:t>
+      </w:r>
+      <w:sdt>
+        <w:sdtPr>
+          <w:id w:val="-1595239173"/>
+          <w:citation/>
+        </w:sdtPr>
+        <w:sdtContent>
+          <w:r>
+            <w:fldChar w:fldCharType="begin"/>
+          </w:r>
+          <w:r>
+            <w:instrText xml:space="preserve"> CITATION Per12 \l 2057 </w:instrText>
+          </w:r>
+          <w:r>
+            <w:fldChar w:fldCharType="separate"/>
+          </w:r>
+          <w:r>
+            <w:rPr>
+              <w:noProof/>
+            </w:rPr>
+            <w:t>[28]</w:t>
+          </w:r>
+          <w:r>
+            <w:fldChar w:fldCharType="end"/>
+          </w:r>
+        </w:sdtContent>
+      </w:sdt>
+      <w:r>
+        <w:t xml:space="preserve">, an ANN structure was designed and tested. The number of input features were 3 – the number of closed-contour objects detected; 1 if SDH since the skull and brain are ‘attached’ or 2 if ICH since it is separate from the </w:t>
+      </w:r>
+      <w:r>
+        <w:t>skull;</w:t>
+      </w:r>
+      <w:r>
+        <w:t xml:space="preserve"> the area of the first closed contour typically the brain itself, and the area of the second closed contour if applicable. For this study, the </w:t>
+      </w:r>
+      <w:r>
+        <w:t xml:space="preserve">number of </w:t>
+      </w:r>
+      <w:r>
+        <w:t xml:space="preserve">hidden-layer neurons was varied and it was determined by the author that 15 neurons </w:t>
+      </w:r>
+      <w:proofErr w:type="gramStart"/>
+      <w:r>
+        <w:t>was</w:t>
+      </w:r>
+      <w:proofErr w:type="gramEnd"/>
+      <w:r>
+        <w:t xml:space="preserve"> the best option. The number of samples available for this implementation were 50, where 80% were used for training and 20% for testing. </w:t>
+      </w:r>
+      <w:r>
+        <w:t xml:space="preserve"> In the table below, one can see the observed accuracy levels for each of the cases mentioned above. </w:t>
       </w:r>
     </w:p>
+    <w:tbl>
+      <w:tblPr>
+        <w:tblStyle w:val="TableGrid"/>
+        <w:tblW w:w="0" w:type="auto"/>
+        <w:tblLook w:val="04A0" w:firstRow="1" w:lastRow="0" w:firstColumn="1" w:lastColumn="0" w:noHBand="0" w:noVBand="1"/>
+      </w:tblPr>
+      <w:tblGrid>
+        <w:gridCol w:w="1375"/>
+        <w:gridCol w:w="1313"/>
+        <w:gridCol w:w="1178"/>
+        <w:gridCol w:w="1350"/>
+        <w:gridCol w:w="1072"/>
+        <w:gridCol w:w="936"/>
+        <w:gridCol w:w="1136"/>
+      </w:tblGrid>
+      <w:tr>
+        <w:tc>
+          <w:tcPr>
+            <w:tcW w:w="1375" w:type="dxa"/>
+            <w:tcBorders>
+              <w:top w:val="single" w:sz="8" w:space="0" w:color="auto"/>
+              <w:left w:val="single" w:sz="12" w:space="0" w:color="auto"/>
+              <w:bottom w:val="single" w:sz="8" w:space="0" w:color="auto"/>
+            </w:tcBorders>
+          </w:tcPr>
+          <w:p>
+            <w:r>
+              <w:t>Author</w:t>
+            </w:r>
+          </w:p>
+        </w:tc>
+        <w:tc>
+          <w:tcPr>
+            <w:tcW w:w="1323" w:type="dxa"/>
+            <w:tcBorders>
+              <w:top w:val="single" w:sz="8" w:space="0" w:color="auto"/>
+              <w:bottom w:val="single" w:sz="8" w:space="0" w:color="auto"/>
+            </w:tcBorders>
+          </w:tcPr>
+          <w:p>
+            <w:r>
+              <w:t>Classifier type</w:t>
+            </w:r>
+          </w:p>
+        </w:tc>
+        <w:tc>
+          <w:tcPr>
+            <w:tcW w:w="1186" w:type="dxa"/>
+            <w:tcBorders>
+              <w:top w:val="single" w:sz="8" w:space="0" w:color="auto"/>
+              <w:bottom w:val="single" w:sz="8" w:space="0" w:color="auto"/>
+            </w:tcBorders>
+          </w:tcPr>
+          <w:p>
+            <w:pPr>
+              <w:jc w:val="left"/>
+            </w:pPr>
+            <w:r>
+              <w:t>Hidden layer Neurons</w:t>
+            </w:r>
+          </w:p>
+        </w:tc>
+        <w:tc>
+          <w:tcPr>
+            <w:tcW w:w="1350" w:type="dxa"/>
+            <w:tcBorders>
+              <w:top w:val="single" w:sz="8" w:space="0" w:color="auto"/>
+              <w:bottom w:val="single" w:sz="8" w:space="0" w:color="auto"/>
+            </w:tcBorders>
+          </w:tcPr>
+          <w:p>
+            <w:r>
+              <w:t>Total cases</w:t>
+            </w:r>
+          </w:p>
+        </w:tc>
+        <w:tc>
+          <w:tcPr>
+            <w:tcW w:w="1074" w:type="dxa"/>
+            <w:tcBorders>
+              <w:top w:val="single" w:sz="8" w:space="0" w:color="auto"/>
+              <w:bottom w:val="single" w:sz="8" w:space="0" w:color="auto"/>
+            </w:tcBorders>
+          </w:tcPr>
+          <w:p>
+            <w:r>
+              <w:t>Training set</w:t>
+            </w:r>
+          </w:p>
+        </w:tc>
+        <w:tc>
+          <w:tcPr>
+            <w:tcW w:w="936" w:type="dxa"/>
+            <w:tcBorders>
+              <w:top w:val="single" w:sz="8" w:space="0" w:color="auto"/>
+              <w:bottom w:val="single" w:sz="8" w:space="0" w:color="auto"/>
+            </w:tcBorders>
+          </w:tcPr>
+          <w:p>
+            <w:r>
+              <w:t>Testing set</w:t>
+            </w:r>
+          </w:p>
+        </w:tc>
+        <w:tc>
+          <w:tcPr>
+            <w:tcW w:w="1136" w:type="dxa"/>
+            <w:tcBorders>
+              <w:top w:val="single" w:sz="8" w:space="0" w:color="auto"/>
+              <w:bottom w:val="single" w:sz="8" w:space="0" w:color="auto"/>
+              <w:right w:val="single" w:sz="12" w:space="0" w:color="auto"/>
+            </w:tcBorders>
+          </w:tcPr>
+          <w:p>
+            <w:r>
+              <w:t>Accuracy</w:t>
+            </w:r>
+          </w:p>
+        </w:tc>
+      </w:tr>
+      <w:tr>
+        <w:tc>
+          <w:tcPr>
+            <w:tcW w:w="1375" w:type="dxa"/>
+            <w:tcBorders>
+              <w:top w:val="single" w:sz="8" w:space="0" w:color="auto"/>
+              <w:left w:val="single" w:sz="12" w:space="0" w:color="auto"/>
+            </w:tcBorders>
+          </w:tcPr>
+          <w:p>
+            <w:proofErr w:type="spellStart"/>
+            <w:r>
+              <w:t>Shahangian</w:t>
+            </w:r>
+            <w:proofErr w:type="spellEnd"/>
+            <w:sdt>
+              <w:sdtPr>
+                <w:id w:val="473956664"/>
+                <w:citation/>
+              </w:sdtPr>
+              <w:sdtContent>
+                <w:r>
+                  <w:fldChar w:fldCharType="begin"/>
+                </w:r>
+                <w:r>
+                  <w:instrText xml:space="preserve"> CITATION Bah13 \l 2057 </w:instrText>
+                </w:r>
+                <w:r>
+                  <w:fldChar w:fldCharType="separate"/>
+                </w:r>
+                <w:r>
+                  <w:rPr>
+                    <w:noProof/>
+                  </w:rPr>
+                  <w:t xml:space="preserve"> </w:t>
+                </w:r>
+                <w:r>
+                  <w:rPr>
+                    <w:noProof/>
+                  </w:rPr>
+                  <w:t>[27]</w:t>
+                </w:r>
+                <w:r>
+                  <w:fldChar w:fldCharType="end"/>
+                </w:r>
+              </w:sdtContent>
+            </w:sdt>
+            <w:r>
+              <w:t xml:space="preserve"> </w:t>
+            </w:r>
+          </w:p>
+        </w:tc>
+        <w:tc>
+          <w:tcPr>
+            <w:tcW w:w="1323" w:type="dxa"/>
+            <w:tcBorders>
+              <w:top w:val="single" w:sz="8" w:space="0" w:color="auto"/>
+            </w:tcBorders>
+          </w:tcPr>
+          <w:p>
+            <w:r>
+              <w:t>KNN without GA</w:t>
+            </w:r>
+          </w:p>
+        </w:tc>
+        <w:tc>
+          <w:tcPr>
+            <w:tcW w:w="1186" w:type="dxa"/>
+            <w:tcBorders>
+              <w:top w:val="single" w:sz="8" w:space="0" w:color="auto"/>
+            </w:tcBorders>
+          </w:tcPr>
+          <w:p>
+            <w:r>
+              <w:t>N/A</w:t>
+            </w:r>
+          </w:p>
+        </w:tc>
+        <w:tc>
+          <w:tcPr>
+            <w:tcW w:w="1350" w:type="dxa"/>
+            <w:tcBorders>
+              <w:top w:val="single" w:sz="8" w:space="0" w:color="auto"/>
+            </w:tcBorders>
+          </w:tcPr>
+          <w:p>
+            <w:r>
+              <w:t>No information</w:t>
+            </w:r>
+          </w:p>
+        </w:tc>
+        <w:tc>
+          <w:tcPr>
+            <w:tcW w:w="1074" w:type="dxa"/>
+            <w:tcBorders>
+              <w:top w:val="single" w:sz="8" w:space="0" w:color="auto"/>
+            </w:tcBorders>
+          </w:tcPr>
+          <w:p>
+            <w:r>
+              <w:t>50%</w:t>
+            </w:r>
+          </w:p>
+        </w:tc>
+        <w:tc>
+          <w:tcPr>
+            <w:tcW w:w="936" w:type="dxa"/>
+            <w:tcBorders>
+              <w:top w:val="single" w:sz="8" w:space="0" w:color="auto"/>
+            </w:tcBorders>
+          </w:tcPr>
+          <w:p>
+            <w:r>
+              <w:t>50%</w:t>
+            </w:r>
+          </w:p>
+        </w:tc>
+        <w:tc>
+          <w:tcPr>
+            <w:tcW w:w="1136" w:type="dxa"/>
+            <w:tcBorders>
+              <w:top w:val="single" w:sz="8" w:space="0" w:color="auto"/>
+              <w:right w:val="single" w:sz="12" w:space="0" w:color="auto"/>
+            </w:tcBorders>
+          </w:tcPr>
+          <w:p>
+            <w:r>
+              <w:t>53.33%</w:t>
+            </w:r>
+          </w:p>
+        </w:tc>
+      </w:tr>
+      <w:tr>
+        <w:tc>
+          <w:tcPr>
+            <w:tcW w:w="1375" w:type="dxa"/>
+            <w:tcBorders>
+              <w:left w:val="single" w:sz="12" w:space="0" w:color="auto"/>
+            </w:tcBorders>
+          </w:tcPr>
+          <w:p>
+            <w:proofErr w:type="spellStart"/>
+            <w:r>
+              <w:t>Shahangian</w:t>
+            </w:r>
+            <w:proofErr w:type="spellEnd"/>
+            <w:sdt>
+              <w:sdtPr>
+                <w:id w:val="1555891809"/>
+                <w:citation/>
+              </w:sdtPr>
+              <w:sdtContent>
+                <w:r>
+                  <w:fldChar w:fldCharType="begin"/>
+                </w:r>
+                <w:r>
+                  <w:instrText xml:space="preserve"> CITATION Bah13 \l 2057 </w:instrText>
+                </w:r>
+                <w:r>
+                  <w:fldChar w:fldCharType="separate"/>
+                </w:r>
+                <w:r>
+                  <w:rPr>
+                    <w:noProof/>
+                  </w:rPr>
+                  <w:t xml:space="preserve"> </w:t>
+                </w:r>
+                <w:r>
+                  <w:rPr>
+                    <w:noProof/>
+                  </w:rPr>
+                  <w:t>[27]</w:t>
+                </w:r>
+                <w:r>
+                  <w:fldChar w:fldCharType="end"/>
+                </w:r>
+              </w:sdtContent>
+            </w:sdt>
+          </w:p>
+        </w:tc>
+        <w:tc>
+          <w:tcPr>
+            <w:tcW w:w="1323" w:type="dxa"/>
+          </w:tcPr>
+          <w:p>
+            <w:r>
+              <w:t>KNN with GA</w:t>
+            </w:r>
+          </w:p>
+        </w:tc>
+        <w:tc>
+          <w:tcPr>
+            <w:tcW w:w="1186" w:type="dxa"/>
+          </w:tcPr>
+          <w:p>
+            <w:r>
+              <w:t>N/A</w:t>
+            </w:r>
+          </w:p>
+        </w:tc>
+        <w:tc>
+          <w:tcPr>
+            <w:tcW w:w="1350" w:type="dxa"/>
+          </w:tcPr>
+          <w:p>
+            <w:r>
+              <w:t>No information</w:t>
+            </w:r>
+          </w:p>
+        </w:tc>
+        <w:tc>
+          <w:tcPr>
+            <w:tcW w:w="1074" w:type="dxa"/>
+          </w:tcPr>
+          <w:p>
+            <w:r>
+              <w:t>50</w:t>
+            </w:r>
+            <w:bookmarkStart w:id="21" w:name="_GoBack"/>
+            <w:bookmarkEnd w:id="21"/>
+            <w:r>
+              <w:t>%</w:t>
+            </w:r>
+          </w:p>
+        </w:tc>
+        <w:tc>
+          <w:tcPr>
+            <w:tcW w:w="936" w:type="dxa"/>
+          </w:tcPr>
+          <w:p>
+            <w:r>
+              <w:t>50%</w:t>
+            </w:r>
+          </w:p>
+        </w:tc>
+        <w:tc>
+          <w:tcPr>
+            <w:tcW w:w="1136" w:type="dxa"/>
+            <w:tcBorders>
+              <w:right w:val="single" w:sz="12" w:space="0" w:color="auto"/>
+            </w:tcBorders>
+          </w:tcPr>
+          <w:p>
+            <w:r>
+              <w:t>60%</w:t>
+            </w:r>
+          </w:p>
+        </w:tc>
+      </w:tr>
+      <w:tr>
+        <w:tc>
+          <w:tcPr>
+            <w:tcW w:w="1375" w:type="dxa"/>
+            <w:tcBorders>
+              <w:left w:val="single" w:sz="12" w:space="0" w:color="auto"/>
+            </w:tcBorders>
+          </w:tcPr>
+          <w:p>
+            <w:proofErr w:type="spellStart"/>
+            <w:r>
+              <w:t>Shahangian</w:t>
+            </w:r>
+            <w:proofErr w:type="spellEnd"/>
+            <w:sdt>
+              <w:sdtPr>
+                <w:id w:val="921143352"/>
+                <w:citation/>
+              </w:sdtPr>
+              <w:sdtContent>
+                <w:r>
+                  <w:fldChar w:fldCharType="begin"/>
+                </w:r>
+                <w:r>
+                  <w:instrText xml:space="preserve"> CITATION Bah13 \l 2057 </w:instrText>
+                </w:r>
+                <w:r>
+                  <w:fldChar w:fldCharType="separate"/>
+                </w:r>
+                <w:r>
+                  <w:rPr>
+                    <w:noProof/>
+                  </w:rPr>
+                  <w:t xml:space="preserve"> </w:t>
+                </w:r>
+                <w:r>
+                  <w:rPr>
+                    <w:noProof/>
+                  </w:rPr>
+                  <w:t>[27]</w:t>
+                </w:r>
+                <w:r>
+                  <w:fldChar w:fldCharType="end"/>
+                </w:r>
+              </w:sdtContent>
+            </w:sdt>
+          </w:p>
+        </w:tc>
+        <w:tc>
+          <w:tcPr>
+            <w:tcW w:w="1323" w:type="dxa"/>
+          </w:tcPr>
+          <w:p>
+            <w:r>
+              <w:t>ANN without GA</w:t>
+            </w:r>
+          </w:p>
+        </w:tc>
+        <w:tc>
+          <w:tcPr>
+            <w:tcW w:w="1186" w:type="dxa"/>
+          </w:tcPr>
+          <w:p>
+            <w:r>
+              <w:t>12</w:t>
+            </w:r>
+          </w:p>
+        </w:tc>
+        <w:tc>
+          <w:tcPr>
+            <w:tcW w:w="1350" w:type="dxa"/>
+          </w:tcPr>
+          <w:p>
+            <w:r>
+              <w:t>No information</w:t>
+            </w:r>
+          </w:p>
+        </w:tc>
+        <w:tc>
+          <w:tcPr>
+            <w:tcW w:w="1074" w:type="dxa"/>
+          </w:tcPr>
+          <w:p>
+            <w:r>
+              <w:t>70%</w:t>
+            </w:r>
+          </w:p>
+        </w:tc>
+        <w:tc>
+          <w:tcPr>
+            <w:tcW w:w="936" w:type="dxa"/>
+          </w:tcPr>
+          <w:p>
+            <w:r>
+              <w:t>30%</w:t>
+            </w:r>
+          </w:p>
+        </w:tc>
+        <w:tc>
+          <w:tcPr>
+            <w:tcW w:w="1136" w:type="dxa"/>
+            <w:tcBorders>
+              <w:right w:val="single" w:sz="12" w:space="0" w:color="auto"/>
+            </w:tcBorders>
+          </w:tcPr>
+          <w:p>
+            <w:r>
+              <w:t>86.7%</w:t>
+            </w:r>
+          </w:p>
+        </w:tc>
+      </w:tr>
+      <w:tr>
+        <w:tc>
+          <w:tcPr>
+            <w:tcW w:w="1375" w:type="dxa"/>
+            <w:tcBorders>
+              <w:left w:val="single" w:sz="12" w:space="0" w:color="auto"/>
+            </w:tcBorders>
+          </w:tcPr>
+          <w:p>
+            <w:proofErr w:type="spellStart"/>
+            <w:r>
+              <w:t>Shahangian</w:t>
+            </w:r>
+            <w:proofErr w:type="spellEnd"/>
+            <w:sdt>
+              <w:sdtPr>
+                <w:id w:val="-777248597"/>
+                <w:citation/>
+              </w:sdtPr>
+              <w:sdtContent>
+                <w:r>
+                  <w:fldChar w:fldCharType="begin"/>
+                </w:r>
+                <w:r>
+                  <w:instrText xml:space="preserve"> CITATION Bah13 \l 2057 </w:instrText>
+                </w:r>
+                <w:r>
+                  <w:fldChar w:fldCharType="separate"/>
+                </w:r>
+                <w:r>
+                  <w:rPr>
+                    <w:noProof/>
+                  </w:rPr>
+                  <w:t xml:space="preserve"> </w:t>
+                </w:r>
+                <w:r>
+                  <w:rPr>
+                    <w:noProof/>
+                  </w:rPr>
+                  <w:t>[27]</w:t>
+                </w:r>
+                <w:r>
+                  <w:fldChar w:fldCharType="end"/>
+                </w:r>
+              </w:sdtContent>
+            </w:sdt>
+          </w:p>
+        </w:tc>
+        <w:tc>
+          <w:tcPr>
+            <w:tcW w:w="1323" w:type="dxa"/>
+          </w:tcPr>
+          <w:p>
+            <w:r>
+              <w:t>A</w:t>
+            </w:r>
+            <w:r>
+              <w:t>NN</w:t>
+            </w:r>
+            <w:r>
+              <w:t xml:space="preserve"> with GA</w:t>
+            </w:r>
+          </w:p>
+        </w:tc>
+        <w:tc>
+          <w:tcPr>
+            <w:tcW w:w="1186" w:type="dxa"/>
+          </w:tcPr>
+          <w:p>
+            <w:r>
+              <w:t>12</w:t>
+            </w:r>
+          </w:p>
+        </w:tc>
+        <w:tc>
+          <w:tcPr>
+            <w:tcW w:w="1350" w:type="dxa"/>
+          </w:tcPr>
+          <w:p>
+            <w:r>
+              <w:t>No information</w:t>
+            </w:r>
+          </w:p>
+        </w:tc>
+        <w:tc>
+          <w:tcPr>
+            <w:tcW w:w="1074" w:type="dxa"/>
+          </w:tcPr>
+          <w:p>
+            <w:r>
+              <w:t>70%</w:t>
+            </w:r>
+          </w:p>
+        </w:tc>
+        <w:tc>
+          <w:tcPr>
+            <w:tcW w:w="936" w:type="dxa"/>
+          </w:tcPr>
+          <w:p>
+            <w:r>
+              <w:t>30%</w:t>
+            </w:r>
+          </w:p>
+        </w:tc>
+        <w:tc>
+          <w:tcPr>
+            <w:tcW w:w="1136" w:type="dxa"/>
+            <w:tcBorders>
+              <w:right w:val="single" w:sz="12" w:space="0" w:color="auto"/>
+            </w:tcBorders>
+          </w:tcPr>
+          <w:p>
+            <w:r>
+              <w:t>93.3%</w:t>
+            </w:r>
+          </w:p>
+        </w:tc>
+      </w:tr>
+      <w:tr>
+        <w:tc>
+          <w:tcPr>
+            <w:tcW w:w="1375" w:type="dxa"/>
+            <w:tcBorders>
+              <w:left w:val="single" w:sz="12" w:space="0" w:color="auto"/>
+            </w:tcBorders>
+          </w:tcPr>
+          <w:p>
+            <w:r>
+              <w:t>Sharma</w:t>
+            </w:r>
+            <w:sdt>
+              <w:sdtPr>
+                <w:id w:val="1866397468"/>
+                <w:citation/>
+              </w:sdtPr>
+              <w:sdtContent>
+                <w:r>
+                  <w:fldChar w:fldCharType="begin"/>
+                </w:r>
+                <w:r>
+                  <w:instrText xml:space="preserve"> CITATION Sha14 \l 2057 </w:instrText>
+                </w:r>
+                <w:r>
+                  <w:fldChar w:fldCharType="separate"/>
+                </w:r>
+                <w:r>
+                  <w:rPr>
+                    <w:noProof/>
+                  </w:rPr>
+                  <w:t xml:space="preserve"> </w:t>
+                </w:r>
+                <w:r>
+                  <w:rPr>
+                    <w:noProof/>
+                  </w:rPr>
+                  <w:t>[3]</w:t>
+                </w:r>
+                <w:r>
+                  <w:fldChar w:fldCharType="end"/>
+                </w:r>
+              </w:sdtContent>
+            </w:sdt>
+          </w:p>
+        </w:tc>
+        <w:tc>
+          <w:tcPr>
+            <w:tcW w:w="1323" w:type="dxa"/>
+          </w:tcPr>
+          <w:p>
+            <w:r>
+              <w:t>ANN</w:t>
+            </w:r>
+          </w:p>
+        </w:tc>
+        <w:tc>
+          <w:tcPr>
+            <w:tcW w:w="1186" w:type="dxa"/>
+          </w:tcPr>
+          <w:p>
+            <w:r>
+              <w:t>30</w:t>
+            </w:r>
+          </w:p>
+        </w:tc>
+        <w:tc>
+          <w:tcPr>
+            <w:tcW w:w="1350" w:type="dxa"/>
+          </w:tcPr>
+          <w:p>
+            <w:r>
+              <w:t>100</w:t>
+            </w:r>
+          </w:p>
+        </w:tc>
+        <w:tc>
+          <w:tcPr>
+            <w:tcW w:w="1074" w:type="dxa"/>
+          </w:tcPr>
+          <w:p>
+            <w:r>
+              <w:t>70%</w:t>
+            </w:r>
+          </w:p>
+        </w:tc>
+        <w:tc>
+          <w:tcPr>
+            <w:tcW w:w="936" w:type="dxa"/>
+          </w:tcPr>
+          <w:p>
+            <w:r>
+              <w:t>30%</w:t>
+            </w:r>
+          </w:p>
+        </w:tc>
+        <w:tc>
+          <w:tcPr>
+            <w:tcW w:w="1136" w:type="dxa"/>
+            <w:tcBorders>
+              <w:right w:val="single" w:sz="12" w:space="0" w:color="auto"/>
+            </w:tcBorders>
+          </w:tcPr>
+          <w:p>
+            <w:r>
+              <w:t>97%</w:t>
+            </w:r>
+          </w:p>
+        </w:tc>
+      </w:tr>
+      <w:tr>
+        <w:tc>
+          <w:tcPr>
+            <w:tcW w:w="1375" w:type="dxa"/>
+            <w:tcBorders>
+              <w:left w:val="single" w:sz="12" w:space="0" w:color="auto"/>
+              <w:bottom w:val="single" w:sz="12" w:space="0" w:color="auto"/>
+            </w:tcBorders>
+          </w:tcPr>
+          <w:p>
+            <w:proofErr w:type="spellStart"/>
+            <w:r>
+              <w:t>Balasooriya</w:t>
+            </w:r>
+            <w:proofErr w:type="spellEnd"/>
+            <w:sdt>
+              <w:sdtPr>
+                <w:id w:val="182710794"/>
+                <w:citation/>
+              </w:sdtPr>
+              <w:sdtContent>
+                <w:r>
+                  <w:fldChar w:fldCharType="begin"/>
+                </w:r>
+                <w:r>
+                  <w:instrText xml:space="preserve"> CITATION Per12 \l 2057 </w:instrText>
+                </w:r>
+                <w:r>
+                  <w:fldChar w:fldCharType="separate"/>
+                </w:r>
+                <w:r>
+                  <w:rPr>
+                    <w:noProof/>
+                  </w:rPr>
+                  <w:t xml:space="preserve"> </w:t>
+                </w:r>
+                <w:r>
+                  <w:rPr>
+                    <w:noProof/>
+                  </w:rPr>
+                  <w:t>[28]</w:t>
+                </w:r>
+                <w:r>
+                  <w:fldChar w:fldCharType="end"/>
+                </w:r>
+              </w:sdtContent>
+            </w:sdt>
+          </w:p>
+        </w:tc>
+        <w:tc>
+          <w:tcPr>
+            <w:tcW w:w="1323" w:type="dxa"/>
+            <w:tcBorders>
+              <w:bottom w:val="single" w:sz="12" w:space="0" w:color="auto"/>
+            </w:tcBorders>
+          </w:tcPr>
+          <w:p>
+            <w:r>
+              <w:t>ANN</w:t>
+            </w:r>
+          </w:p>
+        </w:tc>
+        <w:tc>
+          <w:tcPr>
+            <w:tcW w:w="1186" w:type="dxa"/>
+            <w:tcBorders>
+              <w:bottom w:val="single" w:sz="12" w:space="0" w:color="auto"/>
+            </w:tcBorders>
+          </w:tcPr>
+          <w:p>
+            <w:r>
+              <w:t>15</w:t>
+            </w:r>
+          </w:p>
+        </w:tc>
+        <w:tc>
+          <w:tcPr>
+            <w:tcW w:w="1350" w:type="dxa"/>
+            <w:tcBorders>
+              <w:bottom w:val="single" w:sz="12" w:space="0" w:color="auto"/>
+            </w:tcBorders>
+          </w:tcPr>
+          <w:p>
+            <w:r>
+              <w:t>50</w:t>
+            </w:r>
+          </w:p>
+        </w:tc>
+        <w:tc>
+          <w:tcPr>
+            <w:tcW w:w="1074" w:type="dxa"/>
+            <w:tcBorders>
+              <w:bottom w:val="single" w:sz="12" w:space="0" w:color="auto"/>
+            </w:tcBorders>
+          </w:tcPr>
+          <w:p>
+            <w:r>
+              <w:t>80%</w:t>
+            </w:r>
+          </w:p>
+        </w:tc>
+        <w:tc>
+          <w:tcPr>
+            <w:tcW w:w="936" w:type="dxa"/>
+            <w:tcBorders>
+              <w:bottom w:val="single" w:sz="12" w:space="0" w:color="auto"/>
+            </w:tcBorders>
+          </w:tcPr>
+          <w:p>
+            <w:r>
+              <w:t>20%</w:t>
+            </w:r>
+          </w:p>
+        </w:tc>
+        <w:tc>
+          <w:tcPr>
+            <w:tcW w:w="1136" w:type="dxa"/>
+            <w:tcBorders>
+              <w:bottom w:val="single" w:sz="12" w:space="0" w:color="auto"/>
+              <w:right w:val="single" w:sz="12" w:space="0" w:color="auto"/>
+            </w:tcBorders>
+          </w:tcPr>
+          <w:p>
+            <w:pPr>
+              <w:keepNext/>
+            </w:pPr>
+            <w:r>
+              <w:t>97.8%</w:t>
+            </w:r>
+          </w:p>
+        </w:tc>
+      </w:tr>
+    </w:tbl>
     <w:p>
       <w:pPr>
-        <w:pStyle w:val="Heading4"/>
-      </w:pPr>
-      <w:r>
-        <w:t>Possible implementations / improvements on what has already been developed</w:t>
+        <w:pStyle w:val="Caption"/>
+      </w:pPr>
+      <w:r>
+        <w:t xml:space="preserve">Table </w:t>
+      </w:r>
+      <w:fldSimple w:instr=" SEQ Table \* ARABIC ">
+        <w:r>
+          <w:rPr>
+            <w:noProof/>
+          </w:rPr>
+          <w:t>1</w:t>
+        </w:r>
+      </w:fldSimple>
+      <w:r>
+        <w:t>: Findings from previous work</w:t>
       </w:r>
     </w:p>
     <w:p/>
@@ -5605,6 +6603,7 @@
       </w:r>
       <w:bookmarkEnd w:id="22"/>
     </w:p>
+    <w:p/>
     <w:p>
       <w:pPr>
         <w:pStyle w:val="Heading3"/>
@@ -5742,7 +6741,7 @@
               </w:tblGrid>
               <w:tr>
                 <w:trPr>
-                  <w:divId w:val="1939866417"/>
+                  <w:divId w:val="210194925"/>
                   <w:tblCellSpacing w:w="15" w:type="dxa"/>
                 </w:trPr>
                 <w:tc>
@@ -5803,7 +6802,7 @@
               </w:tr>
               <w:tr>
                 <w:trPr>
-                  <w:divId w:val="1939866417"/>
+                  <w:divId w:val="210194925"/>
                   <w:tblCellSpacing w:w="15" w:type="dxa"/>
                 </w:trPr>
                 <w:tc>
@@ -5863,7 +6862,7 @@
               </w:tr>
               <w:tr>
                 <w:trPr>
-                  <w:divId w:val="1939866417"/>
+                  <w:divId w:val="210194925"/>
                   <w:tblCellSpacing w:w="15" w:type="dxa"/>
                 </w:trPr>
                 <w:tc>
@@ -5923,7 +6922,7 @@
               </w:tr>
               <w:tr>
                 <w:trPr>
-                  <w:divId w:val="1939866417"/>
+                  <w:divId w:val="210194925"/>
                   <w:tblCellSpacing w:w="15" w:type="dxa"/>
                 </w:trPr>
                 <w:tc>
@@ -5969,7 +6968,7 @@
               </w:tr>
               <w:tr>
                 <w:trPr>
-                  <w:divId w:val="1939866417"/>
+                  <w:divId w:val="210194925"/>
                   <w:tblCellSpacing w:w="15" w:type="dxa"/>
                 </w:trPr>
                 <w:tc>
@@ -6015,7 +7014,7 @@
               </w:tr>
               <w:tr>
                 <w:trPr>
-                  <w:divId w:val="1939866417"/>
+                  <w:divId w:val="210194925"/>
                   <w:tblCellSpacing w:w="15" w:type="dxa"/>
                 </w:trPr>
                 <w:tc>
@@ -6061,7 +7060,7 @@
               </w:tr>
               <w:tr>
                 <w:trPr>
-                  <w:divId w:val="1939866417"/>
+                  <w:divId w:val="210194925"/>
                   <w:tblCellSpacing w:w="15" w:type="dxa"/>
                 </w:trPr>
                 <w:tc>
@@ -6107,7 +7106,7 @@
               </w:tr>
               <w:tr>
                 <w:trPr>
-                  <w:divId w:val="1939866417"/>
+                  <w:divId w:val="210194925"/>
                   <w:tblCellSpacing w:w="15" w:type="dxa"/>
                 </w:trPr>
                 <w:tc>
@@ -6153,7 +7152,7 @@
               </w:tr>
               <w:tr>
                 <w:trPr>
-                  <w:divId w:val="1939866417"/>
+                  <w:divId w:val="210194925"/>
                   <w:tblCellSpacing w:w="15" w:type="dxa"/>
                 </w:trPr>
                 <w:tc>
@@ -6199,7 +7198,7 @@
               </w:tr>
               <w:tr>
                 <w:trPr>
-                  <w:divId w:val="1939866417"/>
+                  <w:divId w:val="210194925"/>
                   <w:tblCellSpacing w:w="15" w:type="dxa"/>
                 </w:trPr>
                 <w:tc>
@@ -6246,7 +7245,7 @@
               </w:tr>
               <w:tr>
                 <w:trPr>
-                  <w:divId w:val="1939866417"/>
+                  <w:divId w:val="210194925"/>
                   <w:tblCellSpacing w:w="15" w:type="dxa"/>
                 </w:trPr>
                 <w:tc>
@@ -6292,7 +7291,7 @@
               </w:tr>
               <w:tr>
                 <w:trPr>
-                  <w:divId w:val="1939866417"/>
+                  <w:divId w:val="210194925"/>
                   <w:tblCellSpacing w:w="15" w:type="dxa"/>
                 </w:trPr>
                 <w:tc>
@@ -6352,7 +7351,7 @@
               </w:tr>
               <w:tr>
                 <w:trPr>
-                  <w:divId w:val="1939866417"/>
+                  <w:divId w:val="210194925"/>
                   <w:tblCellSpacing w:w="15" w:type="dxa"/>
                 </w:trPr>
                 <w:tc>
@@ -6412,7 +7411,7 @@
               </w:tr>
               <w:tr>
                 <w:trPr>
-                  <w:divId w:val="1939866417"/>
+                  <w:divId w:val="210194925"/>
                   <w:tblCellSpacing w:w="15" w:type="dxa"/>
                 </w:trPr>
                 <w:tc>
@@ -6472,7 +7471,7 @@
               </w:tr>
               <w:tr>
                 <w:trPr>
-                  <w:divId w:val="1939866417"/>
+                  <w:divId w:val="210194925"/>
                   <w:tblCellSpacing w:w="15" w:type="dxa"/>
                 </w:trPr>
                 <w:tc>
@@ -6532,7 +7531,7 @@
               </w:tr>
               <w:tr>
                 <w:trPr>
-                  <w:divId w:val="1939866417"/>
+                  <w:divId w:val="210194925"/>
                   <w:tblCellSpacing w:w="15" w:type="dxa"/>
                 </w:trPr>
                 <w:tc>
@@ -6592,7 +7591,7 @@
               </w:tr>
               <w:tr>
                 <w:trPr>
-                  <w:divId w:val="1939866417"/>
+                  <w:divId w:val="210194925"/>
                   <w:tblCellSpacing w:w="15" w:type="dxa"/>
                 </w:trPr>
                 <w:tc>
@@ -6652,7 +7651,7 @@
               </w:tr>
               <w:tr>
                 <w:trPr>
-                  <w:divId w:val="1939866417"/>
+                  <w:divId w:val="210194925"/>
                   <w:tblCellSpacing w:w="15" w:type="dxa"/>
                 </w:trPr>
                 <w:tc>
@@ -6699,7 +7698,7 @@
               </w:tr>
               <w:tr>
                 <w:trPr>
-                  <w:divId w:val="1939866417"/>
+                  <w:divId w:val="210194925"/>
                   <w:tblCellSpacing w:w="15" w:type="dxa"/>
                 </w:trPr>
                 <w:tc>
@@ -6745,7 +7744,7 @@
               </w:tr>
               <w:tr>
                 <w:trPr>
-                  <w:divId w:val="1939866417"/>
+                  <w:divId w:val="210194925"/>
                   <w:tblCellSpacing w:w="15" w:type="dxa"/>
                 </w:trPr>
                 <w:tc>
@@ -6791,7 +7790,7 @@
               </w:tr>
               <w:tr>
                 <w:trPr>
-                  <w:divId w:val="1939866417"/>
+                  <w:divId w:val="210194925"/>
                   <w:tblCellSpacing w:w="15" w:type="dxa"/>
                 </w:trPr>
                 <w:tc>
@@ -6837,7 +7836,7 @@
               </w:tr>
               <w:tr>
                 <w:trPr>
-                  <w:divId w:val="1939866417"/>
+                  <w:divId w:val="210194925"/>
                   <w:tblCellSpacing w:w="15" w:type="dxa"/>
                 </w:trPr>
                 <w:tc>
@@ -6883,7 +7882,7 @@
               </w:tr>
               <w:tr>
                 <w:trPr>
-                  <w:divId w:val="1939866417"/>
+                  <w:divId w:val="210194925"/>
                   <w:tblCellSpacing w:w="15" w:type="dxa"/>
                 </w:trPr>
                 <w:tc>
@@ -6929,7 +7928,7 @@
               </w:tr>
               <w:tr>
                 <w:trPr>
-                  <w:divId w:val="1939866417"/>
+                  <w:divId w:val="210194925"/>
                   <w:tblCellSpacing w:w="15" w:type="dxa"/>
                 </w:trPr>
                 <w:tc>
@@ -6989,7 +7988,7 @@
               </w:tr>
               <w:tr>
                 <w:trPr>
-                  <w:divId w:val="1939866417"/>
+                  <w:divId w:val="210194925"/>
                   <w:tblCellSpacing w:w="15" w:type="dxa"/>
                 </w:trPr>
                 <w:tc>
@@ -7035,7 +8034,7 @@
               </w:tr>
               <w:tr>
                 <w:trPr>
-                  <w:divId w:val="1939866417"/>
+                  <w:divId w:val="210194925"/>
                   <w:tblCellSpacing w:w="15" w:type="dxa"/>
                 </w:trPr>
                 <w:tc>
@@ -7081,7 +8080,7 @@
               </w:tr>
               <w:tr>
                 <w:trPr>
-                  <w:divId w:val="1939866417"/>
+                  <w:divId w:val="210194925"/>
                   <w:tblCellSpacing w:w="15" w:type="dxa"/>
                 </w:trPr>
                 <w:tc>
@@ -7120,14 +8119,28 @@
                       <w:rPr>
                         <w:noProof/>
                       </w:rPr>
-                      <w:t>F. Gaillard, “Subdural haemorrhage | Radiology Reference Article | Radiopaedia.org,” radiopedia.org, 2018. [Online]. Available: https://radiopaedia.org/articles/subdural-haemorrhage.</w:t>
+                      <w:t xml:space="preserve">H. P. Bahare Shahangian, “Automatic Brain Hemorrhage Segmentation and classification in CT scan images,” in </w:t>
+                    </w:r>
+                    <w:r>
+                      <w:rPr>
+                        <w:i/>
+                        <w:iCs/>
+                        <w:noProof/>
+                      </w:rPr>
+                      <w:t>8th Iranian Conference on Machine Vision and Image Processing (MVIP)</w:t>
+                    </w:r>
+                    <w:r>
+                      <w:rPr>
+                        <w:noProof/>
+                      </w:rPr>
+                      <w:t xml:space="preserve">, Zanjan, 2013. </w:t>
                     </w:r>
                   </w:p>
                 </w:tc>
               </w:tr>
               <w:tr>
                 <w:trPr>
-                  <w:divId w:val="1939866417"/>
+                  <w:divId w:val="210194925"/>
                   <w:tblCellSpacing w:w="15" w:type="dxa"/>
                 </w:trPr>
                 <w:tc>
@@ -7167,14 +8180,28 @@
                       <w:rPr>
                         <w:noProof/>
                       </w:rPr>
-                      <w:t>F. Galliard, “Extradural haemorrhage | Radiology Reference Article | Radiopaedia.org,” Radiopaedia.org, 2018. [Online]. Available: https://radiopaedia.org/articles/extradural-haemorrhage. [Accessed 24 02 2018].</w:t>
+                      <w:t xml:space="preserve">U. B. a. M. U. S. Perera, “Intelligent brain hemorrhage diagnosis using artificial neural networks,” in </w:t>
+                    </w:r>
+                    <w:r>
+                      <w:rPr>
+                        <w:i/>
+                        <w:iCs/>
+                        <w:noProof/>
+                      </w:rPr>
+                      <w:t>IEEE Business, Engineering &amp; Industrial Applications Colloquium (BEIAC)</w:t>
+                    </w:r>
+                    <w:r>
+                      <w:rPr>
+                        <w:noProof/>
+                      </w:rPr>
+                      <w:t xml:space="preserve">, Kuala Lumpur, 2012. </w:t>
                     </w:r>
                   </w:p>
                 </w:tc>
               </w:tr>
               <w:tr>
                 <w:trPr>
-                  <w:divId w:val="1939866417"/>
+                  <w:divId w:val="210194925"/>
                   <w:tblCellSpacing w:w="15" w:type="dxa"/>
                 </w:trPr>
                 <w:tc>
@@ -7213,14 +8240,14 @@
                       <w:rPr>
                         <w:noProof/>
                       </w:rPr>
-                      <w:t>“Education. Whats an MRI,” Multiple-sclerosis-research.blogspot.com, 10 01 2015. [Online]. Available: http://multiple-sclerosis-research.blogspot.com/2015/01/education-whats-mri.html. [Accessed 28 02 2018].</w:t>
+                      <w:t>F. Gaillard, “Subdural haemorrhage | Radiology Reference Article | Radiopaedia.org,” radiopedia.org, 2018. [Online]. Available: https://radiopaedia.org/articles/subdural-haemorrhage.</w:t>
                     </w:r>
                   </w:p>
                 </w:tc>
               </w:tr>
               <w:tr>
                 <w:trPr>
-                  <w:divId w:val="1939866417"/>
+                  <w:divId w:val="210194925"/>
                   <w:tblCellSpacing w:w="15" w:type="dxa"/>
                 </w:trPr>
                 <w:tc>
@@ -7259,14 +8286,14 @@
                       <w:rPr>
                         <w:noProof/>
                       </w:rPr>
-                      <w:t>“Spontaneous Intracerebral Hemorrhage,” Clinical Gate, 03 12 2015. [Online]. Available: https://clinicalgate.com/spontaneous-intracerebral-hemorrhage/. [Accessed 28 02 2018].</w:t>
+                      <w:t>F. Galliard, “Extradural haemorrhage | Radiology Reference Article | Radiopaedia.org,” Radiopaedia.org, 2018. [Online]. Available: https://radiopaedia.org/articles/extradural-haemorrhage. [Accessed 24 02 2018].</w:t>
                     </w:r>
                   </w:p>
                 </w:tc>
               </w:tr>
               <w:tr>
                 <w:trPr>
-                  <w:divId w:val="1939866417"/>
+                  <w:divId w:val="210194925"/>
                   <w:tblCellSpacing w:w="15" w:type="dxa"/>
                 </w:trPr>
                 <w:tc>
@@ -7305,6 +8332,98 @@
                       <w:rPr>
                         <w:noProof/>
                       </w:rPr>
+                      <w:t>“Education. Whats an MRI,” Multiple-sclerosis-research.blogspot.com, 10 01 2015. [Online]. Available: http://multiple-sclerosis-research.blogspot.com/2015/01/education-whats-mri.html. [Accessed 28 02 2018].</w:t>
+                    </w:r>
+                  </w:p>
+                </w:tc>
+              </w:tr>
+              <w:tr>
+                <w:trPr>
+                  <w:divId w:val="210194925"/>
+                  <w:tblCellSpacing w:w="15" w:type="dxa"/>
+                </w:trPr>
+                <w:tc>
+                  <w:tcPr>
+                    <w:tcW w:w="50" w:type="pct"/>
+                    <w:hideMark/>
+                  </w:tcPr>
+                  <w:p>
+                    <w:pPr>
+                      <w:pStyle w:val="Bibliography"/>
+                      <w:rPr>
+                        <w:noProof/>
+                      </w:rPr>
+                    </w:pPr>
+                    <w:r>
+                      <w:rPr>
+                        <w:noProof/>
+                      </w:rPr>
+                      <w:t xml:space="preserve">[32] </w:t>
+                    </w:r>
+                  </w:p>
+                </w:tc>
+                <w:tc>
+                  <w:tcPr>
+                    <w:tcW w:w="0" w:type="auto"/>
+                    <w:hideMark/>
+                  </w:tcPr>
+                  <w:p>
+                    <w:pPr>
+                      <w:pStyle w:val="Bibliography"/>
+                      <w:rPr>
+                        <w:noProof/>
+                      </w:rPr>
+                    </w:pPr>
+                    <w:r>
+                      <w:rPr>
+                        <w:noProof/>
+                      </w:rPr>
+                      <w:t>“Spontaneous Intracerebral Hemorrhage,” Clinical Gate, 03 12 2015. [Online]. Available: https://clinicalgate.com/spontaneous-intracerebral-hemorrhage/. [Accessed 28 02 2018].</w:t>
+                    </w:r>
+                  </w:p>
+                </w:tc>
+              </w:tr>
+              <w:tr>
+                <w:trPr>
+                  <w:divId w:val="210194925"/>
+                  <w:tblCellSpacing w:w="15" w:type="dxa"/>
+                </w:trPr>
+                <w:tc>
+                  <w:tcPr>
+                    <w:tcW w:w="50" w:type="pct"/>
+                    <w:hideMark/>
+                  </w:tcPr>
+                  <w:p>
+                    <w:pPr>
+                      <w:pStyle w:val="Bibliography"/>
+                      <w:rPr>
+                        <w:noProof/>
+                      </w:rPr>
+                    </w:pPr>
+                    <w:r>
+                      <w:rPr>
+                        <w:noProof/>
+                      </w:rPr>
+                      <w:t xml:space="preserve">[33] </w:t>
+                    </w:r>
+                  </w:p>
+                </w:tc>
+                <w:tc>
+                  <w:tcPr>
+                    <w:tcW w:w="0" w:type="auto"/>
+                    <w:hideMark/>
+                  </w:tcPr>
+                  <w:p>
+                    <w:pPr>
+                      <w:pStyle w:val="Bibliography"/>
+                      <w:rPr>
+                        <w:noProof/>
+                      </w:rPr>
+                    </w:pPr>
+                    <w:r>
+                      <w:rPr>
+                        <w:noProof/>
+                      </w:rPr>
                       <w:t>“Computed tomography,” TheFreeDictionary.com, [Online]. Available: https://medical-dictionary.thefreedictionary.com/Computed+tomography. [Accessed 28 02 2018].</w:t>
                     </w:r>
                   </w:p>
@@ -7313,7 +8432,7 @@
             </w:tbl>
             <w:p>
               <w:pPr>
-                <w:divId w:val="1939866417"/>
+                <w:divId w:val="210194925"/>
                 <w:rPr>
                   <w:rFonts w:eastAsia="Times New Roman"/>
                   <w:noProof/>
@@ -8978,6 +10097,7 @@
     <w:lsdException w:name="HTML Sample" w:semiHidden="1" w:unhideWhenUsed="1"/>
     <w:lsdException w:name="HTML Typewriter" w:semiHidden="1" w:unhideWhenUsed="1"/>
     <w:lsdException w:name="HTML Variable" w:semiHidden="1" w:unhideWhenUsed="1"/>
+    <w:lsdException w:name="Normal Table" w:semiHidden="1" w:unhideWhenUsed="1"/>
     <w:lsdException w:name="annotation subject" w:semiHidden="1" w:unhideWhenUsed="1"/>
     <w:lsdException w:name="No List" w:semiHidden="1" w:unhideWhenUsed="1"/>
     <w:lsdException w:name="Outline List 1" w:semiHidden="1" w:unhideWhenUsed="1"/>
@@ -9021,8 +10141,10 @@
     <w:lsdException w:name="Table Elegant" w:semiHidden="1" w:unhideWhenUsed="1"/>
     <w:lsdException w:name="Table Professional" w:semiHidden="1" w:unhideWhenUsed="1"/>
     <w:lsdException w:name="Table Subtle 1" w:semiHidden="1" w:unhideWhenUsed="1"/>
+    <w:lsdException w:name="Table Subtle 2" w:semiHidden="1" w:unhideWhenUsed="1"/>
     <w:lsdException w:name="Table Web 1" w:semiHidden="1" w:unhideWhenUsed="1"/>
     <w:lsdException w:name="Table Web 2" w:semiHidden="1" w:unhideWhenUsed="1"/>
+    <w:lsdException w:name="Table Web 3" w:semiHidden="1" w:unhideWhenUsed="1"/>
     <w:lsdException w:name="Balloon Text" w:semiHidden="1" w:unhideWhenUsed="1"/>
     <w:lsdException w:name="Table Grid" w:uiPriority="39"/>
     <w:lsdException w:name="Table Theme" w:semiHidden="1" w:unhideWhenUsed="1"/>
@@ -9969,6 +11091,25 @@
       <w:u w:val="single"/>
     </w:rPr>
   </w:style>
+  <w:style w:type="table" w:styleId="TableGrid">
+    <w:name w:val="Table Grid"/>
+    <w:basedOn w:val="TableNormal"/>
+    <w:uiPriority w:val="39"/>
+    <w:rsid w:val="00687311"/>
+    <w:pPr>
+      <w:spacing w:after="0" w:line="240" w:lineRule="auto"/>
+    </w:pPr>
+    <w:tblPr>
+      <w:tblBorders>
+        <w:top w:val="single" w:sz="4" w:space="0" w:color="auto"/>
+        <w:left w:val="single" w:sz="4" w:space="0" w:color="auto"/>
+        <w:bottom w:val="single" w:sz="4" w:space="0" w:color="auto"/>
+        <w:right w:val="single" w:sz="4" w:space="0" w:color="auto"/>
+        <w:insideH w:val="single" w:sz="4" w:space="0" w:color="auto"/>
+        <w:insideV w:val="single" w:sz="4" w:space="0" w:color="auto"/>
+      </w:tblBorders>
+    </w:tblPr>
+  </w:style>
 </w:styles>
 </file>
 
@@ -10383,7 +11524,7 @@
     <b:ProductionCompany>radiopedia.org</b:ProductionCompany>
     <b:DayAccessed>24/02/2018</b:DayAccessed>
     <b:URL>https://radiopaedia.org/articles/subdural-haemorrhage</b:URL>
-    <b:RefOrder>27</b:RefOrder>
+    <b:RefOrder>29</b:RefOrder>
   </b:Source>
   <b:Source>
     <b:Tag>Gal18</b:Tag>
@@ -10406,7 +11547,7 @@
     <b:MonthAccessed>02</b:MonthAccessed>
     <b:DayAccessed>24</b:DayAccessed>
     <b:URL>https://radiopaedia.org/articles/extradural-haemorrhage</b:URL>
-    <b:RefOrder>28</b:RefOrder>
+    <b:RefOrder>30</b:RefOrder>
   </b:Source>
   <b:Source>
     <b:Tag>Doi07</b:Tag>
@@ -10641,7 +11782,7 @@
     <b:MonthAccessed>02</b:MonthAccessed>
     <b:DayAccessed>28</b:DayAccessed>
     <b:URL>http://multiple-sclerosis-research.blogspot.com/2015/01/education-whats-mri.html</b:URL>
-    <b:RefOrder>29</b:RefOrder>
+    <b:RefOrder>31</b:RefOrder>
   </b:Source>
   <b:Source>
     <b:Tag>Acu18</b:Tag>
@@ -10690,7 +11831,7 @@
     <b:MonthAccessed>02</b:MonthAccessed>
     <b:DayAccessed>28</b:DayAccessed>
     <b:URL>https://clinicalgate.com/spontaneous-intracerebral-hemorrhage/</b:URL>
-    <b:RefOrder>30</b:RefOrder>
+    <b:RefOrder>32</b:RefOrder>
   </b:Source>
   <b:Source>
     <b:Tag>Com18</b:Tag>
@@ -10702,7 +11843,7 @@
     <b:MonthAccessed>02</b:MonthAccessed>
     <b:DayAccessed>28</b:DayAccessed>
     <b:URL>https://medical-dictionary.thefreedictionary.com/Computed+tomography</b:URL>
-    <b:RefOrder>31</b:RefOrder>
+    <b:RefOrder>33</b:RefOrder>
   </b:Source>
   <b:Source>
     <b:Tag>Wha18</b:Tag>
@@ -10913,11 +12054,57 @@
     <b:URL>http://neuralnetworksanddeeplearning.com</b:URL>
     <b:RefOrder>25</b:RefOrder>
   </b:Source>
+  <b:Source>
+    <b:Tag>Bah13</b:Tag>
+    <b:SourceType>ConferenceProceedings</b:SourceType>
+    <b:Guid>{B6D170FA-F306-4CEC-8A74-AB35400384C6}</b:Guid>
+    <b:Title>Automatic Brain Hemorrhage Segmentation and classification in CT scan images</b:Title>
+    <b:Year>2013</b:Year>
+    <b:City>Zanjan</b:City>
+    <b:ConferenceName>8th Iranian Conference on Machine Vision and Image Processing (MVIP)</b:ConferenceName>
+    <b:Pages>467-471</b:Pages>
+    <b:Author>
+      <b:Author>
+        <b:NameList>
+          <b:Person>
+            <b:Last>Bahare Shahangian</b:Last>
+            <b:First>Hossein</b:First>
+            <b:Middle>Pourghassem</b:Middle>
+          </b:Person>
+        </b:NameList>
+      </b:Author>
+    </b:Author>
+    <b:DOI>10.1109/IranianMVIP.2013.6780031</b:DOI>
+    <b:RefOrder>27</b:RefOrder>
+  </b:Source>
+  <b:Source>
+    <b:Tag>Per12</b:Tag>
+    <b:SourceType>ConferenceProceedings</b:SourceType>
+    <b:Guid>{2EFBF18D-CB14-4B5C-BA89-9638FA729BFC}</b:Guid>
+    <b:Author>
+      <b:Author>
+        <b:NameList>
+          <b:Person>
+            <b:Last>Perera</b:Last>
+            <b:First>U.</b:First>
+            <b:Middle>Balasooriya and M. U. S.</b:Middle>
+          </b:Person>
+        </b:NameList>
+      </b:Author>
+    </b:Author>
+    <b:Title>Intelligent brain hemorrhage diagnosis using artificial neural networks</b:Title>
+    <b:Year>2012</b:Year>
+    <b:ConferenceName>IEEE Business, Engineering &amp; Industrial Applications Colloquium (BEIAC)</b:ConferenceName>
+    <b:City>Kuala Lumpur</b:City>
+    <b:Pages>128-133</b:Pages>
+    <b:DOI>10.1109/BEIAC.2012.6226036</b:DOI>
+    <b:RefOrder>28</b:RefOrder>
+  </b:Source>
 </b:Sources>
 </file>
 
 <file path=customXml/itemProps1.xml><?xml version="1.0" encoding="utf-8"?>
-<ds:datastoreItem xmlns:ds="http://schemas.openxmlformats.org/officeDocument/2006/customXml" ds:itemID="{4875F37B-9BC4-4380-BFAB-677E2CE3C209}">
+<ds:datastoreItem xmlns:ds="http://schemas.openxmlformats.org/officeDocument/2006/customXml" ds:itemID="{FDCA8A8F-2271-4DAB-8434-29712C4AA38F}">
   <ds:schemaRefs>
     <ds:schemaRef ds:uri="http://schemas.openxmlformats.org/officeDocument/2006/bibliography"/>
   </ds:schemaRefs>

</xml_diff>

<commit_message>
creation of first copies that were sent to lectureres for review
</commit_message>
<xml_diff>
--- a/Documentation/documents/literature review.docx
+++ b/Documentation/documents/literature review.docx
@@ -2930,7 +2930,7 @@
         <w:t xml:space="preserve">There are </w:t>
       </w:r>
       <w:r>
-        <w:t>five</w:t>
+        <w:t>four</w:t>
       </w:r>
       <w:r>
         <w:t xml:space="preserve"> different types of haemorrhage. These are intracerebral haemorrhage (ICH), intraventricular haemorrhage (IVH), epidural haemorrhage (EDH), subdural haemorrhage (SDH) and subarachnoid haemorrhage (SAH). </w:t>
@@ -5551,22 +5551,11 @@
       <w:pPr>
         <w:pStyle w:val="Heading3"/>
       </w:pPr>
-      <w:bookmarkStart w:id="19" w:name="_Toc512089804"/>
-      <w:r>
-        <w:t>Medical classifiers – what is currently being used and for what</w:t>
+      <w:bookmarkStart w:id="19" w:name="_Toc512089805"/>
+      <w:r>
+        <w:t>Previously developed systems</w:t>
       </w:r>
       <w:bookmarkEnd w:id="19"/>
-    </w:p>
-    <w:p/>
-    <w:p>
-      <w:pPr>
-        <w:pStyle w:val="Heading3"/>
-      </w:pPr>
-      <w:bookmarkStart w:id="20" w:name="_Toc512089805"/>
-      <w:r>
-        <w:t>Previously developed systems</w:t>
-      </w:r>
-      <w:bookmarkEnd w:id="20"/>
     </w:p>
     <w:p>
       <w:r>
@@ -5667,7 +5656,6 @@
     </w:p>
     <w:p>
       <w:r>
-        <w:lastRenderedPageBreak/>
         <w:t xml:space="preserve">In a third study carried out by </w:t>
       </w:r>
       <w:proofErr w:type="spellStart"/>
@@ -5705,7 +5693,11 @@
         </w:sdtContent>
       </w:sdt>
       <w:r>
-        <w:t xml:space="preserve">, an ANN structure was designed and tested. The number of input features were 3 – the number of closed-contour objects detected; 1 if SDH since the skull and brain are ‘attached’ or 2 if ICH since it is separate from the </w:t>
+        <w:t xml:space="preserve">, an ANN structure was designed and tested. The number of input features were 3 – the number of closed-contour objects </w:t>
+      </w:r>
+      <w:r>
+        <w:lastRenderedPageBreak/>
+        <w:t xml:space="preserve">detected; 1 if SDH since the skull and brain are ‘attached’ or 2 if ICH since it is separate from the </w:t>
       </w:r>
       <w:r>
         <w:t>skull;</w:t>
@@ -6067,12 +6059,7 @@
           </w:tcPr>
           <w:p>
             <w:r>
-              <w:t>50</w:t>
-            </w:r>
-            <w:bookmarkStart w:id="21" w:name="_GoBack"/>
-            <w:bookmarkEnd w:id="21"/>
-            <w:r>
-              <w:t>%</w:t>
+              <w:t>50%</w:t>
             </w:r>
           </w:p>
         </w:tc>
@@ -6592,39 +6579,146 @@
         <w:t>: Findings from previous work</w:t>
       </w:r>
     </w:p>
-    <w:p/>
     <w:p>
-      <w:pPr>
-        <w:pStyle w:val="Heading2"/>
-      </w:pPr>
-      <w:bookmarkStart w:id="22" w:name="_Toc512089806"/>
-      <w:r>
-        <w:t>Conclusion</w:t>
-      </w:r>
-      <w:bookmarkEnd w:id="22"/>
-    </w:p>
-    <w:p/>
-    <w:p>
-      <w:pPr>
-        <w:pStyle w:val="Heading3"/>
-      </w:pPr>
-      <w:bookmarkStart w:id="23" w:name="_Toc512089807"/>
-      <w:r>
-        <w:t>What has been found</w:t>
-      </w:r>
-      <w:bookmarkEnd w:id="23"/>
+      <w:r>
+        <w:t xml:space="preserve">When considering all the above studies, which were the ones most relative and comparable to the study being carried out, it was noted that there seemed to be a similarity in the haemorrhage cases being analysed. As noted above, the previous research papers limited their systems to cover only ICH, SDH and in some cases EDH. </w:t>
+      </w:r>
+      <w:r>
+        <w:t xml:space="preserve">This is mainly </w:t>
+      </w:r>
+      <w:r>
+        <w:t>because</w:t>
+      </w:r>
+      <w:r>
+        <w:t xml:space="preserve"> SAH is very difficult to detect due to it being highly dispersed throughout the brain and is spotted in CT scans as numerous small patches of blood in the subarachnoid space. </w:t>
+      </w:r>
     </w:p>
     <w:p>
       <w:pPr>
-        <w:pStyle w:val="Heading3"/>
-      </w:pPr>
-      <w:bookmarkStart w:id="24" w:name="_Toc512089808"/>
-      <w:r>
-        <w:t>Criticism of current techniques and highlights of possible implementations</w:t>
-      </w:r>
-      <w:bookmarkEnd w:id="24"/>
+        <w:pStyle w:val="Heading2"/>
+      </w:pPr>
+      <w:bookmarkStart w:id="20" w:name="_Toc512089806"/>
+      <w:r>
+        <w:lastRenderedPageBreak/>
+        <w:t>Conclusion</w:t>
+      </w:r>
+      <w:bookmarkEnd w:id="20"/>
+    </w:p>
+    <w:p>
+      <w:r>
+        <w:t>From the analysis of previous work carried out in relation to this problem, as seen in the previous section, one can see that while there has been some research carried out, there is still room for improvement and further research. It can be clearly see from the comparison performed in the previous section that the best results thus far have been achieved using a single hidden layer ANN</w:t>
+      </w:r>
+      <w:r>
+        <w:t xml:space="preserve"> using several features from the CT image as inputs to the system. Considering this, one can argue that there is still room for experimentation with the type of classifier being used, with the intention of seeing if the accuracy can be increased further. </w:t>
+      </w:r>
+    </w:p>
+    <w:p>
+      <w:r>
+        <w:t xml:space="preserve">The first conclusion that can be reached following the analysis of previous work is that the types of haemorrhage being classified is not the full range of possible diagnoses. Out of the five different haemorrhage types mentioned above, one can note that only three were considered for classification in these studies. </w:t>
+      </w:r>
+      <w:r>
+        <w:t xml:space="preserve">This can be due to different reasons, </w:t>
+      </w:r>
+      <w:r>
+        <w:t>one</w:t>
+      </w:r>
+      <w:r>
+        <w:t xml:space="preserve"> of which is the </w:t>
+      </w:r>
+      <w:r>
+        <w:t xml:space="preserve">potential </w:t>
+      </w:r>
+      <w:r>
+        <w:t>lack of cases of the types of haemorrhage not classified.</w:t>
+      </w:r>
+      <w:r>
+        <w:t xml:space="preserve"> Another reason behind the lack of classification of different types could be that the developed system was not intelligent enough to recognise the haemorrhage type since not enough information was being extracted about the bleed. As </w:t>
+      </w:r>
+      <w:proofErr w:type="spellStart"/>
+      <w:r>
+        <w:t>Balasooriya</w:t>
+      </w:r>
+      <w:proofErr w:type="spellEnd"/>
+      <w:r>
+        <w:t xml:space="preserve"> et.al </w:t>
+      </w:r>
+      <w:sdt>
+        <w:sdtPr>
+          <w:id w:val="-1150981075"/>
+          <w:citation/>
+        </w:sdtPr>
+        <w:sdtContent>
+          <w:r>
+            <w:fldChar w:fldCharType="begin"/>
+          </w:r>
+          <w:r>
+            <w:instrText xml:space="preserve"> CITATION Per12 \l 2057 </w:instrText>
+          </w:r>
+          <w:r>
+            <w:fldChar w:fldCharType="separate"/>
+          </w:r>
+          <w:r>
+            <w:rPr>
+              <w:noProof/>
+            </w:rPr>
+            <w:t>[28]</w:t>
+          </w:r>
+          <w:r>
+            <w:fldChar w:fldCharType="end"/>
+          </w:r>
+        </w:sdtContent>
+      </w:sdt>
+      <w:r>
+        <w:t xml:space="preserve"> mentioned in their section on further improvements, the three parameters being fed into their network were not enough to help distinguish between EDH and SDH since they both give the same number of objects and roughly the same area. For the detection of SAH, their suggestion is to take into consideration the histogram value of all objects, since such a pathology can be seen spread throughout the image.</w:t>
+      </w:r>
       <w:r>
         <w:t xml:space="preserve"> </w:t>
+      </w:r>
+    </w:p>
+    <w:p>
+      <w:r>
+        <w:t xml:space="preserve">Another conclusion that can be reached is that from the performed research thus far, the ANN structure is the most successful in classifying correctly these haemorrhage types. Considering the study that targeted the widest variety of haemorrhage detection, </w:t>
+      </w:r>
+      <w:r>
+        <w:t>Sharma et.al.</w:t>
+      </w:r>
+      <w:sdt>
+        <w:sdtPr>
+          <w:id w:val="-763841585"/>
+          <w:citation/>
+        </w:sdtPr>
+        <w:sdtContent>
+          <w:r>
+            <w:fldChar w:fldCharType="begin"/>
+          </w:r>
+          <w:r>
+            <w:instrText xml:space="preserve"> CITATION Sha14 \l 2057 </w:instrText>
+          </w:r>
+          <w:r>
+            <w:fldChar w:fldCharType="separate"/>
+          </w:r>
+          <w:r>
+            <w:rPr>
+              <w:noProof/>
+            </w:rPr>
+            <w:t xml:space="preserve"> </w:t>
+          </w:r>
+          <w:r>
+            <w:rPr>
+              <w:noProof/>
+            </w:rPr>
+            <w:t>[3]</w:t>
+          </w:r>
+          <w:r>
+            <w:fldChar w:fldCharType="end"/>
+          </w:r>
+        </w:sdtContent>
+      </w:sdt>
+      <w:r>
+        <w:t xml:space="preserve"> classified between EDH, SDH and ICH with 97% accuracy, using 16 features as inputs to the designed ANN classifier. </w:t>
+      </w:r>
+      <w:r>
+        <w:t xml:space="preserve">This shows that the current research is highly accurate, but there is still room for improvement. </w:t>
       </w:r>
     </w:p>
     <w:p>
@@ -6648,22 +6742,27 @@
         <w:br w:type="page"/>
       </w:r>
     </w:p>
-    <w:bookmarkStart w:id="25" w:name="_Toc512089809" w:displacedByCustomXml="next"/>
     <w:sdt>
       <w:sdtPr>
         <w:rPr>
-          <w:rFonts w:ascii="Times New Roman" w:eastAsiaTheme="minorHAnsi" w:hAnsi="Times New Roman" w:cstheme="minorBidi"/>
-          <w:color w:val="auto"/>
-          <w:sz w:val="20"/>
-          <w:szCs w:val="20"/>
+          <w:sz w:val="24"/>
         </w:rPr>
-        <w:id w:val="951121644"/>
+        <w:id w:val="42177226"/>
         <w:docPartObj>
           <w:docPartGallery w:val="Bibliographies"/>
           <w:docPartUnique/>
         </w:docPartObj>
       </w:sdtPr>
+      <w:sdtEndPr>
+        <w:rPr>
+          <w:rFonts w:ascii="Times New Roman" w:eastAsiaTheme="minorHAnsi" w:hAnsi="Times New Roman" w:cstheme="minorBidi"/>
+          <w:color w:val="auto"/>
+          <w:sz w:val="20"/>
+          <w:szCs w:val="22"/>
+        </w:rPr>
+      </w:sdtEndPr>
       <w:sdtContent>
+        <w:bookmarkStart w:id="21" w:name="_GoBack" w:displacedByCustomXml="prev"/>
         <w:p>
           <w:pPr>
             <w:pStyle w:val="Heading1"/>
@@ -6671,23 +6770,17 @@
               <w:ilvl w:val="0"/>
               <w:numId w:val="0"/>
             </w:numPr>
-            <w:rPr>
-              <w:szCs w:val="20"/>
-            </w:rPr>
+            <w:ind w:left="432"/>
           </w:pPr>
           <w:r>
-            <w:rPr>
-              <w:szCs w:val="20"/>
-            </w:rPr>
             <w:t>Bibliography</w:t>
           </w:r>
-          <w:bookmarkEnd w:id="25"/>
         </w:p>
+        <w:bookmarkEnd w:id="21" w:displacedByCustomXml="next"/>
         <w:sdt>
           <w:sdtPr>
             <w:rPr>
               <w:sz w:val="20"/>
-              <w:szCs w:val="20"/>
             </w:rPr>
             <w:id w:val="111145805"/>
             <w:bibliography/>
@@ -6698,27 +6791,24 @@
                 <w:rPr>
                   <w:rFonts w:asciiTheme="minorHAnsi" w:hAnsiTheme="minorHAnsi"/>
                   <w:noProof/>
-                  <w:sz w:val="22"/>
+                  <w:sz w:val="18"/>
                 </w:rPr>
               </w:pPr>
               <w:r>
                 <w:rPr>
                   <w:sz w:val="20"/>
-                  <w:szCs w:val="20"/>
                 </w:rPr>
                 <w:fldChar w:fldCharType="begin"/>
               </w:r>
               <w:r>
                 <w:rPr>
                   <w:sz w:val="20"/>
-                  <w:szCs w:val="20"/>
                 </w:rPr>
                 <w:instrText xml:space="preserve"> BIBLIOGRAPHY </w:instrText>
               </w:r>
               <w:r>
                 <w:rPr>
                   <w:sz w:val="20"/>
-                  <w:szCs w:val="20"/>
                 </w:rPr>
                 <w:fldChar w:fldCharType="separate"/>
               </w:r>
@@ -6736,12 +6826,12 @@
                 <w:tblLook w:val="04A0" w:firstRow="1" w:lastRow="0" w:firstColumn="1" w:lastColumn="0" w:noHBand="0" w:noVBand="1"/>
               </w:tblPr>
               <w:tblGrid>
-                <w:gridCol w:w="441"/>
-                <w:gridCol w:w="7949"/>
+                <w:gridCol w:w="409"/>
+                <w:gridCol w:w="7981"/>
               </w:tblGrid>
               <w:tr>
                 <w:trPr>
-                  <w:divId w:val="210194925"/>
+                  <w:divId w:val="987637863"/>
                   <w:tblCellSpacing w:w="15" w:type="dxa"/>
                 </w:trPr>
                 <w:tc>
@@ -6754,12 +6844,14 @@
                       <w:pStyle w:val="Bibliography"/>
                       <w:rPr>
                         <w:noProof/>
+                        <w:sz w:val="20"/>
                         <w:szCs w:val="24"/>
                       </w:rPr>
                     </w:pPr>
                     <w:r>
                       <w:rPr>
                         <w:noProof/>
+                        <w:sz w:val="20"/>
                       </w:rPr>
                       <w:t xml:space="preserve">[1] </w:t>
                     </w:r>
@@ -6775,11 +6867,13 @@
                       <w:pStyle w:val="Bibliography"/>
                       <w:rPr>
                         <w:noProof/>
+                        <w:sz w:val="20"/>
                       </w:rPr>
                     </w:pPr>
                     <w:r>
                       <w:rPr>
                         <w:noProof/>
+                        <w:sz w:val="20"/>
                       </w:rPr>
                       <w:t xml:space="preserve">A. M. Naidech, “Intracranial Hemorrhage,” </w:t>
                     </w:r>
@@ -6788,12 +6882,14 @@
                         <w:i/>
                         <w:iCs/>
                         <w:noProof/>
+                        <w:sz w:val="20"/>
                       </w:rPr>
                       <w:t xml:space="preserve">American Journal of Respiratory and Critical Care Medicine, </w:t>
                     </w:r>
                     <w:r>
                       <w:rPr>
                         <w:noProof/>
+                        <w:sz w:val="20"/>
                       </w:rPr>
                       <w:t xml:space="preserve">vol. 184, no. 9, pp. 998-1006, 2011. </w:t>
                     </w:r>
@@ -6802,7 +6898,7 @@
               </w:tr>
               <w:tr>
                 <w:trPr>
-                  <w:divId w:val="210194925"/>
+                  <w:divId w:val="987637863"/>
                   <w:tblCellSpacing w:w="15" w:type="dxa"/>
                 </w:trPr>
                 <w:tc>
@@ -6815,11 +6911,13 @@
                       <w:pStyle w:val="Bibliography"/>
                       <w:rPr>
                         <w:noProof/>
+                        <w:sz w:val="20"/>
                       </w:rPr>
                     </w:pPr>
                     <w:r>
                       <w:rPr>
                         <w:noProof/>
+                        <w:sz w:val="20"/>
                       </w:rPr>
                       <w:t xml:space="preserve">[2] </w:t>
                     </w:r>
@@ -6835,11 +6933,13 @@
                       <w:pStyle w:val="Bibliography"/>
                       <w:rPr>
                         <w:noProof/>
+                        <w:sz w:val="20"/>
                       </w:rPr>
                     </w:pPr>
                     <w:r>
                       <w:rPr>
                         <w:noProof/>
+                        <w:sz w:val="20"/>
                       </w:rPr>
                       <w:t xml:space="preserve">B. Pourghassem and H. Shahangian, “Automatic brain hemorrhage segmentation and classification in CT scan images,” in </w:t>
                     </w:r>
@@ -6848,12 +6948,14 @@
                         <w:i/>
                         <w:iCs/>
                         <w:noProof/>
+                        <w:sz w:val="20"/>
                       </w:rPr>
                       <w:t>8th Iranian Conference on Machine Vision and Image Processing (MVIP)</w:t>
                     </w:r>
                     <w:r>
                       <w:rPr>
                         <w:noProof/>
+                        <w:sz w:val="20"/>
                       </w:rPr>
                       <w:t xml:space="preserve">, Zanjan, 2013. </w:t>
                     </w:r>
@@ -6862,7 +6964,7 @@
               </w:tr>
               <w:tr>
                 <w:trPr>
-                  <w:divId w:val="210194925"/>
+                  <w:divId w:val="987637863"/>
                   <w:tblCellSpacing w:w="15" w:type="dxa"/>
                 </w:trPr>
                 <w:tc>
@@ -6875,11 +6977,13 @@
                       <w:pStyle w:val="Bibliography"/>
                       <w:rPr>
                         <w:noProof/>
+                        <w:sz w:val="20"/>
                       </w:rPr>
                     </w:pPr>
                     <w:r>
                       <w:rPr>
                         <w:noProof/>
+                        <w:sz w:val="20"/>
                       </w:rPr>
                       <w:t xml:space="preserve">[3] </w:t>
                     </w:r>
@@ -6895,11 +6999,13 @@
                       <w:pStyle w:val="Bibliography"/>
                       <w:rPr>
                         <w:noProof/>
+                        <w:sz w:val="20"/>
                       </w:rPr>
                     </w:pPr>
                     <w:r>
                       <w:rPr>
                         <w:noProof/>
+                        <w:sz w:val="20"/>
                       </w:rPr>
                       <w:t xml:space="preserve">B. Sharma and K. Venugopalan, “Classification of hematomas in brain CT images using neural network,” </w:t>
                     </w:r>
@@ -6908,12 +7014,14 @@
                         <w:i/>
                         <w:iCs/>
                         <w:noProof/>
+                        <w:sz w:val="20"/>
                       </w:rPr>
                       <w:t xml:space="preserve">International Conference on Issues and Challenges in Intelligent Computing Techniques (ICICT), </w:t>
                     </w:r>
                     <w:r>
                       <w:rPr>
                         <w:noProof/>
+                        <w:sz w:val="20"/>
                       </w:rPr>
                       <w:t xml:space="preserve">pp. 41-46, 2014. </w:t>
                     </w:r>
@@ -6922,7 +7030,7 @@
               </w:tr>
               <w:tr>
                 <w:trPr>
-                  <w:divId w:val="210194925"/>
+                  <w:divId w:val="987637863"/>
                   <w:tblCellSpacing w:w="15" w:type="dxa"/>
                 </w:trPr>
                 <w:tc>
@@ -6935,11 +7043,13 @@
                       <w:pStyle w:val="Bibliography"/>
                       <w:rPr>
                         <w:noProof/>
+                        <w:sz w:val="20"/>
                       </w:rPr>
                     </w:pPr>
                     <w:r>
                       <w:rPr>
                         <w:noProof/>
+                        <w:sz w:val="20"/>
                       </w:rPr>
                       <w:t xml:space="preserve">[4] </w:t>
                     </w:r>
@@ -6955,11 +7065,13 @@
                       <w:pStyle w:val="Bibliography"/>
                       <w:rPr>
                         <w:noProof/>
+                        <w:sz w:val="20"/>
                       </w:rPr>
                     </w:pPr>
                     <w:r>
                       <w:rPr>
                         <w:noProof/>
+                        <w:sz w:val="20"/>
                       </w:rPr>
                       <w:t>M. Nadrljanski, “Attenuation coefficient | Radiology Reference Article | Radiopaedia.org,” Radiopaedia.org, [Online]. Available: https://radiopaedia.org/articles/attenuation-coefficient. [Accessed 28 02 2018].</w:t>
                     </w:r>
@@ -6968,7 +7080,7 @@
               </w:tr>
               <w:tr>
                 <w:trPr>
-                  <w:divId w:val="210194925"/>
+                  <w:divId w:val="987637863"/>
                   <w:tblCellSpacing w:w="15" w:type="dxa"/>
                 </w:trPr>
                 <w:tc>
@@ -6981,11 +7093,13 @@
                       <w:pStyle w:val="Bibliography"/>
                       <w:rPr>
                         <w:noProof/>
+                        <w:sz w:val="20"/>
                       </w:rPr>
                     </w:pPr>
                     <w:r>
                       <w:rPr>
                         <w:noProof/>
+                        <w:sz w:val="20"/>
                       </w:rPr>
                       <w:t xml:space="preserve">[5] </w:t>
                     </w:r>
@@ -7001,11 +7115,13 @@
                       <w:pStyle w:val="Bibliography"/>
                       <w:rPr>
                         <w:noProof/>
+                        <w:sz w:val="20"/>
                       </w:rPr>
                     </w:pPr>
                     <w:r>
                       <w:rPr>
                         <w:noProof/>
+                        <w:sz w:val="20"/>
                       </w:rPr>
                       <w:t>W. |. W. H. Organization, “Who.int,” WHO | World Health Organization, [Online]. Available: http://www.who.int/diagnostic_imaging/imaging_modalities/dim_plain-radiography/en/. [Accessed 28 02 2018].</w:t>
                     </w:r>
@@ -7014,7 +7130,7 @@
               </w:tr>
               <w:tr>
                 <w:trPr>
-                  <w:divId w:val="210194925"/>
+                  <w:divId w:val="987637863"/>
                   <w:tblCellSpacing w:w="15" w:type="dxa"/>
                 </w:trPr>
                 <w:tc>
@@ -7027,11 +7143,13 @@
                       <w:pStyle w:val="Bibliography"/>
                       <w:rPr>
                         <w:noProof/>
+                        <w:sz w:val="20"/>
                       </w:rPr>
                     </w:pPr>
                     <w:r>
                       <w:rPr>
                         <w:noProof/>
+                        <w:sz w:val="20"/>
                       </w:rPr>
                       <w:t xml:space="preserve">[6] </w:t>
                     </w:r>
@@ -7047,11 +7165,13 @@
                       <w:pStyle w:val="Bibliography"/>
                       <w:rPr>
                         <w:noProof/>
+                        <w:sz w:val="20"/>
                       </w:rPr>
                     </w:pPr>
                     <w:r>
                       <w:rPr>
                         <w:noProof/>
+                        <w:sz w:val="20"/>
                       </w:rPr>
                       <w:t xml:space="preserve">P. Armstrong, Diagnostic imaging, 6th edition ed., Blackwell, 2009. </w:t>
                     </w:r>
@@ -7060,7 +7180,7 @@
               </w:tr>
               <w:tr>
                 <w:trPr>
-                  <w:divId w:val="210194925"/>
+                  <w:divId w:val="987637863"/>
                   <w:tblCellSpacing w:w="15" w:type="dxa"/>
                 </w:trPr>
                 <w:tc>
@@ -7073,11 +7193,13 @@
                       <w:pStyle w:val="Bibliography"/>
                       <w:rPr>
                         <w:noProof/>
+                        <w:sz w:val="20"/>
                       </w:rPr>
                     </w:pPr>
                     <w:r>
                       <w:rPr>
                         <w:noProof/>
+                        <w:sz w:val="20"/>
                       </w:rPr>
                       <w:t xml:space="preserve">[7] </w:t>
                     </w:r>
@@ -7093,11 +7215,13 @@
                       <w:pStyle w:val="Bibliography"/>
                       <w:rPr>
                         <w:noProof/>
+                        <w:sz w:val="20"/>
                       </w:rPr>
                     </w:pPr>
                     <w:r>
                       <w:rPr>
                         <w:noProof/>
+                        <w:sz w:val="20"/>
                       </w:rPr>
                       <w:t>“Computed Tomography (CT),” National Institute of Biomedical Imaging and Bioengineering, undated. [Online]. Available: https://www.nibib.nih.gov/science-education/science-topics/computed-tomography-ct. [Accessed 28 02 2018].</w:t>
                     </w:r>
@@ -7106,7 +7230,7 @@
               </w:tr>
               <w:tr>
                 <w:trPr>
-                  <w:divId w:val="210194925"/>
+                  <w:divId w:val="987637863"/>
                   <w:tblCellSpacing w:w="15" w:type="dxa"/>
                 </w:trPr>
                 <w:tc>
@@ -7119,11 +7243,13 @@
                       <w:pStyle w:val="Bibliography"/>
                       <w:rPr>
                         <w:noProof/>
+                        <w:sz w:val="20"/>
                       </w:rPr>
                     </w:pPr>
                     <w:r>
                       <w:rPr>
                         <w:noProof/>
+                        <w:sz w:val="20"/>
                       </w:rPr>
                       <w:t xml:space="preserve">[8] </w:t>
                     </w:r>
@@ -7139,11 +7265,13 @@
                       <w:pStyle w:val="Bibliography"/>
                       <w:rPr>
                         <w:noProof/>
+                        <w:sz w:val="20"/>
                       </w:rPr>
                     </w:pPr>
                     <w:r>
                       <w:rPr>
                         <w:noProof/>
+                        <w:sz w:val="20"/>
                       </w:rPr>
                       <w:t>M. Nadrljanski, “Computed tomography | Radiology Reference Article | Radiopaedia.org,” Radiopaedia.org, undated. [Online]. Available: https://radiopaedia.org/articles/computed-tomography. [Accessed 28 02 2018].</w:t>
                     </w:r>
@@ -7152,7 +7280,7 @@
               </w:tr>
               <w:tr>
                 <w:trPr>
-                  <w:divId w:val="210194925"/>
+                  <w:divId w:val="987637863"/>
                   <w:tblCellSpacing w:w="15" w:type="dxa"/>
                 </w:trPr>
                 <w:tc>
@@ -7165,11 +7293,13 @@
                       <w:pStyle w:val="Bibliography"/>
                       <w:rPr>
                         <w:noProof/>
+                        <w:sz w:val="20"/>
                       </w:rPr>
                     </w:pPr>
                     <w:r>
                       <w:rPr>
                         <w:noProof/>
+                        <w:sz w:val="20"/>
                       </w:rPr>
                       <w:t xml:space="preserve">[9] </w:t>
                     </w:r>
@@ -7185,11 +7315,13 @@
                       <w:pStyle w:val="Bibliography"/>
                       <w:rPr>
                         <w:noProof/>
+                        <w:sz w:val="20"/>
                       </w:rPr>
                     </w:pPr>
                     <w:r>
                       <w:rPr>
                         <w:noProof/>
+                        <w:sz w:val="20"/>
                       </w:rPr>
                       <w:t>P. Sprawls, “CT Image Quality and Dose Management,” [Online]. Available: http://www.sprawls.org/resources/CTIQDM/. [Accessed 28 02 2018].</w:t>
                     </w:r>
@@ -7198,7 +7330,7 @@
               </w:tr>
               <w:tr>
                 <w:trPr>
-                  <w:divId w:val="210194925"/>
+                  <w:divId w:val="987637863"/>
                   <w:tblCellSpacing w:w="15" w:type="dxa"/>
                 </w:trPr>
                 <w:tc>
@@ -7211,13 +7343,14 @@
                       <w:pStyle w:val="Bibliography"/>
                       <w:rPr>
                         <w:noProof/>
+                        <w:sz w:val="20"/>
                       </w:rPr>
                     </w:pPr>
                     <w:r>
                       <w:rPr>
                         <w:noProof/>
-                      </w:rPr>
-                      <w:lastRenderedPageBreak/>
+                        <w:sz w:val="20"/>
+                      </w:rPr>
                       <w:t xml:space="preserve">[10] </w:t>
                     </w:r>
                   </w:p>
@@ -7232,11 +7365,13 @@
                       <w:pStyle w:val="Bibliography"/>
                       <w:rPr>
                         <w:noProof/>
+                        <w:sz w:val="20"/>
                       </w:rPr>
                     </w:pPr>
                     <w:r>
                       <w:rPr>
                         <w:noProof/>
+                        <w:sz w:val="20"/>
                       </w:rPr>
                       <w:t>“Acute CT Brain - Mass effect,” Radiologymasterclass.co.uk, [Online]. Available: https://www.radiologymasterclass.co.uk/tutorials/ct/ct_acute_brain/ct_brain_mass_effect. [Accessed 28 02 2018].</w:t>
                     </w:r>
@@ -7245,7 +7380,7 @@
               </w:tr>
               <w:tr>
                 <w:trPr>
-                  <w:divId w:val="210194925"/>
+                  <w:divId w:val="987637863"/>
                   <w:tblCellSpacing w:w="15" w:type="dxa"/>
                 </w:trPr>
                 <w:tc>
@@ -7258,11 +7393,13 @@
                       <w:pStyle w:val="Bibliography"/>
                       <w:rPr>
                         <w:noProof/>
+                        <w:sz w:val="20"/>
                       </w:rPr>
                     </w:pPr>
                     <w:r>
                       <w:rPr>
                         <w:noProof/>
+                        <w:sz w:val="20"/>
                       </w:rPr>
                       <w:t xml:space="preserve">[11] </w:t>
                     </w:r>
@@ -7278,11 +7415,13 @@
                       <w:pStyle w:val="Bibliography"/>
                       <w:rPr>
                         <w:noProof/>
+                        <w:sz w:val="20"/>
                       </w:rPr>
                     </w:pPr>
                     <w:r>
                       <w:rPr>
                         <w:noProof/>
+                        <w:sz w:val="20"/>
                       </w:rPr>
                       <w:t>F. Gaillard, “Intracranial haemorrhage | Radiology Reference Article | Radiopaedia.org,” Radiopaedia.org, [Online]. Available: https://radiopaedia.org/articles/intracranial-haemorrhage. [Accessed 28 02 2018].</w:t>
                     </w:r>
@@ -7291,7 +7430,7 @@
               </w:tr>
               <w:tr>
                 <w:trPr>
-                  <w:divId w:val="210194925"/>
+                  <w:divId w:val="987637863"/>
                   <w:tblCellSpacing w:w="15" w:type="dxa"/>
                 </w:trPr>
                 <w:tc>
@@ -7304,12 +7443,15 @@
                       <w:pStyle w:val="Bibliography"/>
                       <w:rPr>
                         <w:noProof/>
+                        <w:sz w:val="20"/>
                       </w:rPr>
                     </w:pPr>
                     <w:r>
                       <w:rPr>
                         <w:noProof/>
-                      </w:rPr>
+                        <w:sz w:val="20"/>
+                      </w:rPr>
+                      <w:lastRenderedPageBreak/>
                       <w:t xml:space="preserve">[12] </w:t>
                     </w:r>
                   </w:p>
@@ -7324,11 +7466,13 @@
                       <w:pStyle w:val="Bibliography"/>
                       <w:rPr>
                         <w:noProof/>
+                        <w:sz w:val="20"/>
                       </w:rPr>
                     </w:pPr>
                     <w:r>
                       <w:rPr>
                         <w:noProof/>
+                        <w:sz w:val="20"/>
                       </w:rPr>
                       <w:t xml:space="preserve">K. Doi, “Computer-aided diagnosis in medical imaging: Historical review, current status and future potential,” </w:t>
                     </w:r>
@@ -7337,12 +7481,14 @@
                         <w:i/>
                         <w:iCs/>
                         <w:noProof/>
+                        <w:sz w:val="20"/>
                       </w:rPr>
                       <w:t xml:space="preserve">Computerized Medical Imaging and Graphics, </w:t>
                     </w:r>
                     <w:r>
                       <w:rPr>
                         <w:noProof/>
+                        <w:sz w:val="20"/>
                       </w:rPr>
                       <w:t xml:space="preserve">vol. 31, no. 4-5, pp. 198-211, 2007. </w:t>
                     </w:r>
@@ -7351,7 +7497,7 @@
               </w:tr>
               <w:tr>
                 <w:trPr>
-                  <w:divId w:val="210194925"/>
+                  <w:divId w:val="987637863"/>
                   <w:tblCellSpacing w:w="15" w:type="dxa"/>
                 </w:trPr>
                 <w:tc>
@@ -7364,11 +7510,13 @@
                       <w:pStyle w:val="Bibliography"/>
                       <w:rPr>
                         <w:noProof/>
+                        <w:sz w:val="20"/>
                       </w:rPr>
                     </w:pPr>
                     <w:r>
                       <w:rPr>
                         <w:noProof/>
+                        <w:sz w:val="20"/>
                       </w:rPr>
                       <w:t xml:space="preserve">[13] </w:t>
                     </w:r>
@@ -7384,11 +7532,13 @@
                       <w:pStyle w:val="Bibliography"/>
                       <w:rPr>
                         <w:noProof/>
+                        <w:sz w:val="20"/>
                       </w:rPr>
                     </w:pPr>
                     <w:r>
                       <w:rPr>
                         <w:noProof/>
+                        <w:sz w:val="20"/>
                       </w:rPr>
                       <w:t xml:space="preserve">R. V. M. a. I. C. P. Raha, “Fully automated computer aided diagnosis system for classification of breast mass from ultrasound images,” in </w:t>
                     </w:r>
@@ -7397,12 +7547,14 @@
                         <w:i/>
                         <w:iCs/>
                         <w:noProof/>
+                        <w:sz w:val="20"/>
                       </w:rPr>
                       <w:t>2017 International Conference on Wireless Communications, Signal Processing and Networking (WiSPNET)</w:t>
                     </w:r>
                     <w:r>
                       <w:rPr>
                         <w:noProof/>
+                        <w:sz w:val="20"/>
                       </w:rPr>
                       <w:t xml:space="preserve">, Chennai, India, 2017. </w:t>
                     </w:r>
@@ -7411,7 +7563,7 @@
               </w:tr>
               <w:tr>
                 <w:trPr>
-                  <w:divId w:val="210194925"/>
+                  <w:divId w:val="987637863"/>
                   <w:tblCellSpacing w:w="15" w:type="dxa"/>
                 </w:trPr>
                 <w:tc>
@@ -7424,11 +7576,13 @@
                       <w:pStyle w:val="Bibliography"/>
                       <w:rPr>
                         <w:noProof/>
+                        <w:sz w:val="20"/>
                       </w:rPr>
                     </w:pPr>
                     <w:r>
                       <w:rPr>
                         <w:noProof/>
+                        <w:sz w:val="20"/>
                       </w:rPr>
                       <w:t xml:space="preserve">[14] </w:t>
                     </w:r>
@@ -7444,11 +7598,13 @@
                       <w:pStyle w:val="Bibliography"/>
                       <w:rPr>
                         <w:noProof/>
+                        <w:sz w:val="20"/>
                       </w:rPr>
                     </w:pPr>
                     <w:r>
                       <w:rPr>
                         <w:noProof/>
+                        <w:sz w:val="20"/>
                       </w:rPr>
                       <w:t xml:space="preserve">F. M. B. D. a. S. R. V. Kumar, “A hybrid computer-aided diagnosis system for abnormality detection in mammograms,” in </w:t>
                     </w:r>
@@ -7457,12 +7613,14 @@
                         <w:i/>
                         <w:iCs/>
                         <w:noProof/>
+                        <w:sz w:val="20"/>
                       </w:rPr>
                       <w:t>2017 2nd IEEE International Conference on Recent Trends in Electronics, Information &amp; Communication Technology (RTEICT)</w:t>
                     </w:r>
                     <w:r>
                       <w:rPr>
                         <w:noProof/>
+                        <w:sz w:val="20"/>
                       </w:rPr>
                       <w:t xml:space="preserve">, Bangalore, 2017. </w:t>
                     </w:r>
@@ -7471,7 +7629,7 @@
               </w:tr>
               <w:tr>
                 <w:trPr>
-                  <w:divId w:val="210194925"/>
+                  <w:divId w:val="987637863"/>
                   <w:tblCellSpacing w:w="15" w:type="dxa"/>
                 </w:trPr>
                 <w:tc>
@@ -7484,11 +7642,13 @@
                       <w:pStyle w:val="Bibliography"/>
                       <w:rPr>
                         <w:noProof/>
+                        <w:sz w:val="20"/>
                       </w:rPr>
                     </w:pPr>
                     <w:r>
                       <w:rPr>
                         <w:noProof/>
+                        <w:sz w:val="20"/>
                       </w:rPr>
                       <w:t xml:space="preserve">[15] </w:t>
                     </w:r>
@@ -7504,11 +7664,13 @@
                       <w:pStyle w:val="Bibliography"/>
                       <w:rPr>
                         <w:noProof/>
+                        <w:sz w:val="20"/>
                       </w:rPr>
                     </w:pPr>
                     <w:r>
                       <w:rPr>
                         <w:noProof/>
+                        <w:sz w:val="20"/>
                       </w:rPr>
                       <w:t xml:space="preserve">F. B. S. A. F. a. M. B. A. K. AlZubaidi, “Computer aided diagnosis in digital pathology application: Review and perspective approach in lung cancer classification,” in </w:t>
                     </w:r>
@@ -7517,12 +7679,14 @@
                         <w:i/>
                         <w:iCs/>
                         <w:noProof/>
+                        <w:sz w:val="20"/>
                       </w:rPr>
                       <w:t>2017 Annual Conference on New Trends in Information &amp; Communications Technology Applications (NTICT)</w:t>
                     </w:r>
                     <w:r>
                       <w:rPr>
                         <w:noProof/>
+                        <w:sz w:val="20"/>
                       </w:rPr>
                       <w:t xml:space="preserve">, Baghdad, 2017. </w:t>
                     </w:r>
@@ -7531,7 +7695,7 @@
               </w:tr>
               <w:tr>
                 <w:trPr>
-                  <w:divId w:val="210194925"/>
+                  <w:divId w:val="987637863"/>
                   <w:tblCellSpacing w:w="15" w:type="dxa"/>
                 </w:trPr>
                 <w:tc>
@@ -7544,11 +7708,13 @@
                       <w:pStyle w:val="Bibliography"/>
                       <w:rPr>
                         <w:noProof/>
+                        <w:sz w:val="20"/>
                       </w:rPr>
                     </w:pPr>
                     <w:r>
                       <w:rPr>
                         <w:noProof/>
+                        <w:sz w:val="20"/>
                       </w:rPr>
                       <w:t xml:space="preserve">[16] </w:t>
                     </w:r>
@@ -7564,11 +7730,13 @@
                       <w:pStyle w:val="Bibliography"/>
                       <w:rPr>
                         <w:noProof/>
+                        <w:sz w:val="20"/>
                       </w:rPr>
                     </w:pPr>
                     <w:r>
                       <w:rPr>
                         <w:noProof/>
+                        <w:sz w:val="20"/>
                       </w:rPr>
                       <w:t xml:space="preserve">M. P. P. a. S. Choomchuay, “A computer aided diagnosis system for detection of lung nodules from series of CT slices,” in </w:t>
                     </w:r>
@@ -7577,12 +7745,14 @@
                         <w:i/>
                         <w:iCs/>
                         <w:noProof/>
+                        <w:sz w:val="20"/>
                       </w:rPr>
                       <w:t>14th International Conference on Electrical Engineering/Electronics, Computer, Telecommunications and Information Technology (ECTI-CON)</w:t>
                     </w:r>
                     <w:r>
                       <w:rPr>
                         <w:noProof/>
+                        <w:sz w:val="20"/>
                       </w:rPr>
                       <w:t xml:space="preserve">, Phuket, 2017. </w:t>
                     </w:r>
@@ -7591,7 +7761,7 @@
               </w:tr>
               <w:tr>
                 <w:trPr>
-                  <w:divId w:val="210194925"/>
+                  <w:divId w:val="987637863"/>
                   <w:tblCellSpacing w:w="15" w:type="dxa"/>
                 </w:trPr>
                 <w:tc>
@@ -7604,11 +7774,13 @@
                       <w:pStyle w:val="Bibliography"/>
                       <w:rPr>
                         <w:noProof/>
+                        <w:sz w:val="20"/>
                       </w:rPr>
                     </w:pPr>
                     <w:r>
                       <w:rPr>
                         <w:noProof/>
+                        <w:sz w:val="20"/>
                       </w:rPr>
                       <w:t xml:space="preserve">[17] </w:t>
                     </w:r>
@@ -7624,11 +7796,13 @@
                       <w:pStyle w:val="Bibliography"/>
                       <w:rPr>
                         <w:noProof/>
+                        <w:sz w:val="20"/>
                       </w:rPr>
                     </w:pPr>
                     <w:r>
                       <w:rPr>
                         <w:noProof/>
+                        <w:sz w:val="20"/>
                       </w:rPr>
                       <w:t xml:space="preserve">J. Napier, </w:t>
                     </w:r>
@@ -7637,12 +7811,14 @@
                         <w:i/>
                         <w:iCs/>
                         <w:noProof/>
+                        <w:sz w:val="20"/>
                       </w:rPr>
                       <w:t xml:space="preserve">Image processing techniques for brain haemorrhage detection in head CT scans, </w:t>
                     </w:r>
                     <w:r>
                       <w:rPr>
                         <w:noProof/>
+                        <w:sz w:val="20"/>
                       </w:rPr>
                       <w:t xml:space="preserve">University of Malta, Faculty of Information and Communication Technology, Department of Communications and Computer Engineering, 2017. </w:t>
                     </w:r>
@@ -7651,7 +7827,7 @@
               </w:tr>
               <w:tr>
                 <w:trPr>
-                  <w:divId w:val="210194925"/>
+                  <w:divId w:val="987637863"/>
                   <w:tblCellSpacing w:w="15" w:type="dxa"/>
                 </w:trPr>
                 <w:tc>
@@ -7664,13 +7840,14 @@
                       <w:pStyle w:val="Bibliography"/>
                       <w:rPr>
                         <w:noProof/>
+                        <w:sz w:val="20"/>
                       </w:rPr>
                     </w:pPr>
                     <w:r>
                       <w:rPr>
                         <w:noProof/>
-                      </w:rPr>
-                      <w:lastRenderedPageBreak/>
+                        <w:sz w:val="20"/>
+                      </w:rPr>
                       <w:t xml:space="preserve">[18] </w:t>
                     </w:r>
                   </w:p>
@@ -7685,11 +7862,13 @@
                       <w:pStyle w:val="Bibliography"/>
                       <w:rPr>
                         <w:noProof/>
+                        <w:sz w:val="20"/>
                       </w:rPr>
                     </w:pPr>
                     <w:r>
                       <w:rPr>
                         <w:noProof/>
+                        <w:sz w:val="20"/>
                       </w:rPr>
                       <w:t>“What is Machine Learning? A definition - Expert System,” Expertsystem.com, [Online]. Available: http://www.expertsystem.com/machine-learning-definition/. [Accessed 28 02 2018].</w:t>
                     </w:r>
@@ -7698,7 +7877,7 @@
               </w:tr>
               <w:tr>
                 <w:trPr>
-                  <w:divId w:val="210194925"/>
+                  <w:divId w:val="987637863"/>
                   <w:tblCellSpacing w:w="15" w:type="dxa"/>
                 </w:trPr>
                 <w:tc>
@@ -7711,11 +7890,13 @@
                       <w:pStyle w:val="Bibliography"/>
                       <w:rPr>
                         <w:noProof/>
+                        <w:sz w:val="20"/>
                       </w:rPr>
                     </w:pPr>
                     <w:r>
                       <w:rPr>
                         <w:noProof/>
+                        <w:sz w:val="20"/>
                       </w:rPr>
                       <w:t xml:space="preserve">[19] </w:t>
                     </w:r>
@@ -7731,11 +7912,13 @@
                       <w:pStyle w:val="Bibliography"/>
                       <w:rPr>
                         <w:noProof/>
+                        <w:sz w:val="20"/>
                       </w:rPr>
                     </w:pPr>
                     <w:r>
                       <w:rPr>
                         <w:noProof/>
+                        <w:sz w:val="20"/>
                       </w:rPr>
                       <w:t>J. Brownlee, “Supervised and Unsupervised Machine Learning Algorithms - Machine Learning Mastery,” Machine Learning Mastery, [Online]. Available: https://machinelearningmastery.com/supervised-and-unsupervised-machine-learning-algorithms/. [Accessed 28 02 2018].</w:t>
                     </w:r>
@@ -7744,7 +7927,7 @@
               </w:tr>
               <w:tr>
                 <w:trPr>
-                  <w:divId w:val="210194925"/>
+                  <w:divId w:val="987637863"/>
                   <w:tblCellSpacing w:w="15" w:type="dxa"/>
                 </w:trPr>
                 <w:tc>
@@ -7757,11 +7940,13 @@
                       <w:pStyle w:val="Bibliography"/>
                       <w:rPr>
                         <w:noProof/>
+                        <w:sz w:val="20"/>
                       </w:rPr>
                     </w:pPr>
                     <w:r>
                       <w:rPr>
                         <w:noProof/>
+                        <w:sz w:val="20"/>
                       </w:rPr>
                       <w:t xml:space="preserve">[20] </w:t>
                     </w:r>
@@ -7777,11 +7962,13 @@
                       <w:pStyle w:val="Bibliography"/>
                       <w:rPr>
                         <w:noProof/>
+                        <w:sz w:val="20"/>
                       </w:rPr>
                     </w:pPr>
                     <w:r>
                       <w:rPr>
                         <w:noProof/>
+                        <w:sz w:val="20"/>
                       </w:rPr>
                       <w:t>N. T. N. U. Department of Computer Science and Information Engineering, “Classifier Training and Evaluation,” Department of Computer Science and Information Engineering, National Taiwan Normal University, Taiwan.</w:t>
                     </w:r>
@@ -7790,7 +7977,7 @@
               </w:tr>
               <w:tr>
                 <w:trPr>
-                  <w:divId w:val="210194925"/>
+                  <w:divId w:val="987637863"/>
                   <w:tblCellSpacing w:w="15" w:type="dxa"/>
                 </w:trPr>
                 <w:tc>
@@ -7803,11 +7990,13 @@
                       <w:pStyle w:val="Bibliography"/>
                       <w:rPr>
                         <w:noProof/>
+                        <w:sz w:val="20"/>
                       </w:rPr>
                     </w:pPr>
                     <w:r>
                       <w:rPr>
                         <w:noProof/>
+                        <w:sz w:val="20"/>
                       </w:rPr>
                       <w:t xml:space="preserve">[21] </w:t>
                     </w:r>
@@ -7823,11 +8012,13 @@
                       <w:pStyle w:val="Bibliography"/>
                       <w:rPr>
                         <w:noProof/>
+                        <w:sz w:val="20"/>
                       </w:rPr>
                     </w:pPr>
                     <w:r>
                       <w:rPr>
                         <w:noProof/>
+                        <w:sz w:val="20"/>
                       </w:rPr>
                       <w:t>K. Zakka, “A Complete Guide to K-Nearest-Neighbors with Applications in Python and R,” Kevinzakka.github.io, 2018.</w:t>
                     </w:r>
@@ -7836,7 +8027,7 @@
               </w:tr>
               <w:tr>
                 <w:trPr>
-                  <w:divId w:val="210194925"/>
+                  <w:divId w:val="987637863"/>
                   <w:tblCellSpacing w:w="15" w:type="dxa"/>
                 </w:trPr>
                 <w:tc>
@@ -7849,11 +8040,13 @@
                       <w:pStyle w:val="Bibliography"/>
                       <w:rPr>
                         <w:noProof/>
+                        <w:sz w:val="20"/>
                       </w:rPr>
                     </w:pPr>
                     <w:r>
                       <w:rPr>
                         <w:noProof/>
+                        <w:sz w:val="20"/>
                       </w:rPr>
                       <w:t xml:space="preserve">[22] </w:t>
                     </w:r>
@@ -7869,11 +8062,13 @@
                       <w:pStyle w:val="Bibliography"/>
                       <w:rPr>
                         <w:noProof/>
+                        <w:sz w:val="20"/>
                       </w:rPr>
                     </w:pPr>
                     <w:r>
                       <w:rPr>
                         <w:noProof/>
+                        <w:sz w:val="20"/>
                       </w:rPr>
                       <w:t>S. Patel, “Chapter 2 : SVM (Support Vector Machine) — Theory,” 2017.</w:t>
                     </w:r>
@@ -7882,7 +8077,7 @@
               </w:tr>
               <w:tr>
                 <w:trPr>
-                  <w:divId w:val="210194925"/>
+                  <w:divId w:val="987637863"/>
                   <w:tblCellSpacing w:w="15" w:type="dxa"/>
                 </w:trPr>
                 <w:tc>
@@ -7895,11 +8090,13 @@
                       <w:pStyle w:val="Bibliography"/>
                       <w:rPr>
                         <w:noProof/>
+                        <w:sz w:val="20"/>
                       </w:rPr>
                     </w:pPr>
                     <w:r>
                       <w:rPr>
                         <w:noProof/>
+                        <w:sz w:val="20"/>
                       </w:rPr>
                       <w:t xml:space="preserve">[23] </w:t>
                     </w:r>
@@ -7915,11 +8112,13 @@
                       <w:pStyle w:val="Bibliography"/>
                       <w:rPr>
                         <w:noProof/>
+                        <w:sz w:val="20"/>
                       </w:rPr>
                     </w:pPr>
                     <w:r>
                       <w:rPr>
                         <w:noProof/>
+                        <w:sz w:val="20"/>
                       </w:rPr>
                       <w:t>S. Ray, “Understanding Support Vector Machine algorithm from examples (along with code),” 2017.</w:t>
                     </w:r>
@@ -7928,7 +8127,7 @@
               </w:tr>
               <w:tr>
                 <w:trPr>
-                  <w:divId w:val="210194925"/>
+                  <w:divId w:val="987637863"/>
                   <w:tblCellSpacing w:w="15" w:type="dxa"/>
                 </w:trPr>
                 <w:tc>
@@ -7941,11 +8140,13 @@
                       <w:pStyle w:val="Bibliography"/>
                       <w:rPr>
                         <w:noProof/>
+                        <w:sz w:val="20"/>
                       </w:rPr>
                     </w:pPr>
                     <w:r>
                       <w:rPr>
                         <w:noProof/>
+                        <w:sz w:val="20"/>
                       </w:rPr>
                       <w:t xml:space="preserve">[24] </w:t>
                     </w:r>
@@ -7961,11 +8162,13 @@
                       <w:pStyle w:val="Bibliography"/>
                       <w:rPr>
                         <w:noProof/>
+                        <w:sz w:val="20"/>
                       </w:rPr>
                     </w:pPr>
                     <w:r>
                       <w:rPr>
                         <w:noProof/>
+                        <w:sz w:val="20"/>
                       </w:rPr>
                       <w:t xml:space="preserve">A. Cortis, “Artificial Neural Networks,” </w:t>
                     </w:r>
@@ -7974,12 +8177,14 @@
                         <w:i/>
                         <w:iCs/>
                         <w:noProof/>
+                        <w:sz w:val="20"/>
                       </w:rPr>
                       <w:t xml:space="preserve">The Collection, </w:t>
                     </w:r>
                     <w:r>
                       <w:rPr>
                         <w:noProof/>
+                        <w:sz w:val="20"/>
                       </w:rPr>
                       <w:t xml:space="preserve">vol. 7, pp. 28-33, 2003. </w:t>
                     </w:r>
@@ -7988,7 +8193,7 @@
               </w:tr>
               <w:tr>
                 <w:trPr>
-                  <w:divId w:val="210194925"/>
+                  <w:divId w:val="987637863"/>
                   <w:tblCellSpacing w:w="15" w:type="dxa"/>
                 </w:trPr>
                 <w:tc>
@@ -8001,12 +8206,15 @@
                       <w:pStyle w:val="Bibliography"/>
                       <w:rPr>
                         <w:noProof/>
+                        <w:sz w:val="20"/>
                       </w:rPr>
                     </w:pPr>
                     <w:r>
                       <w:rPr>
                         <w:noProof/>
-                      </w:rPr>
+                        <w:sz w:val="20"/>
+                      </w:rPr>
+                      <w:lastRenderedPageBreak/>
                       <w:t xml:space="preserve">[25] </w:t>
                     </w:r>
                   </w:p>
@@ -8021,11 +8229,13 @@
                       <w:pStyle w:val="Bibliography"/>
                       <w:rPr>
                         <w:noProof/>
+                        <w:sz w:val="20"/>
                       </w:rPr>
                     </w:pPr>
                     <w:r>
                       <w:rPr>
                         <w:noProof/>
+                        <w:sz w:val="20"/>
                       </w:rPr>
                       <w:t>M. A. Nielsen, “Neural Networks and Deep Learning,” 2018. [Online]. Available: http://neuralnetworksanddeeplearning.com. [Accessed 21 04 2018].</w:t>
                     </w:r>
@@ -8034,7 +8244,7 @@
               </w:tr>
               <w:tr>
                 <w:trPr>
-                  <w:divId w:val="210194925"/>
+                  <w:divId w:val="987637863"/>
                   <w:tblCellSpacing w:w="15" w:type="dxa"/>
                 </w:trPr>
                 <w:tc>
@@ -8047,11 +8257,13 @@
                       <w:pStyle w:val="Bibliography"/>
                       <w:rPr>
                         <w:noProof/>
+                        <w:sz w:val="20"/>
                       </w:rPr>
                     </w:pPr>
                     <w:r>
                       <w:rPr>
                         <w:noProof/>
+                        <w:sz w:val="20"/>
                       </w:rPr>
                       <w:t xml:space="preserve">[26] </w:t>
                     </w:r>
@@ -8067,11 +8279,13 @@
                       <w:pStyle w:val="Bibliography"/>
                       <w:rPr>
                         <w:noProof/>
+                        <w:sz w:val="20"/>
                       </w:rPr>
                     </w:pPr>
                     <w:r>
                       <w:rPr>
                         <w:noProof/>
+                        <w:sz w:val="20"/>
                       </w:rPr>
                       <w:t>U. o. Toronto, “Artificial Neural Networks Technology,” [Online]. Available: http://www.psych.utoronto.ca/users/reingold/courses/ai/cache/neural_ToC.html. [Accessed 21 04 2018].</w:t>
                     </w:r>
@@ -8080,7 +8294,7 @@
               </w:tr>
               <w:tr>
                 <w:trPr>
-                  <w:divId w:val="210194925"/>
+                  <w:divId w:val="987637863"/>
                   <w:tblCellSpacing w:w="15" w:type="dxa"/>
                 </w:trPr>
                 <w:tc>
@@ -8093,11 +8307,13 @@
                       <w:pStyle w:val="Bibliography"/>
                       <w:rPr>
                         <w:noProof/>
+                        <w:sz w:val="20"/>
                       </w:rPr>
                     </w:pPr>
                     <w:r>
                       <w:rPr>
                         <w:noProof/>
+                        <w:sz w:val="20"/>
                       </w:rPr>
                       <w:t xml:space="preserve">[27] </w:t>
                     </w:r>
@@ -8113,11 +8329,13 @@
                       <w:pStyle w:val="Bibliography"/>
                       <w:rPr>
                         <w:noProof/>
+                        <w:sz w:val="20"/>
                       </w:rPr>
                     </w:pPr>
                     <w:r>
                       <w:rPr>
                         <w:noProof/>
+                        <w:sz w:val="20"/>
                       </w:rPr>
                       <w:t xml:space="preserve">H. P. Bahare Shahangian, “Automatic Brain Hemorrhage Segmentation and classification in CT scan images,” in </w:t>
                     </w:r>
@@ -8126,12 +8344,14 @@
                         <w:i/>
                         <w:iCs/>
                         <w:noProof/>
+                        <w:sz w:val="20"/>
                       </w:rPr>
                       <w:t>8th Iranian Conference on Machine Vision and Image Processing (MVIP)</w:t>
                     </w:r>
                     <w:r>
                       <w:rPr>
                         <w:noProof/>
+                        <w:sz w:val="20"/>
                       </w:rPr>
                       <w:t xml:space="preserve">, Zanjan, 2013. </w:t>
                     </w:r>
@@ -8140,7 +8360,7 @@
               </w:tr>
               <w:tr>
                 <w:trPr>
-                  <w:divId w:val="210194925"/>
+                  <w:divId w:val="987637863"/>
                   <w:tblCellSpacing w:w="15" w:type="dxa"/>
                 </w:trPr>
                 <w:tc>
@@ -8153,13 +8373,14 @@
                       <w:pStyle w:val="Bibliography"/>
                       <w:rPr>
                         <w:noProof/>
+                        <w:sz w:val="20"/>
                       </w:rPr>
                     </w:pPr>
                     <w:r>
                       <w:rPr>
                         <w:noProof/>
-                      </w:rPr>
-                      <w:lastRenderedPageBreak/>
+                        <w:sz w:val="20"/>
+                      </w:rPr>
                       <w:t xml:space="preserve">[28] </w:t>
                     </w:r>
                   </w:p>
@@ -8174,11 +8395,13 @@
                       <w:pStyle w:val="Bibliography"/>
                       <w:rPr>
                         <w:noProof/>
+                        <w:sz w:val="20"/>
                       </w:rPr>
                     </w:pPr>
                     <w:r>
                       <w:rPr>
                         <w:noProof/>
+                        <w:sz w:val="20"/>
                       </w:rPr>
                       <w:t xml:space="preserve">U. B. a. M. U. S. Perera, “Intelligent brain hemorrhage diagnosis using artificial neural networks,” in </w:t>
                     </w:r>
@@ -8187,12 +8410,14 @@
                         <w:i/>
                         <w:iCs/>
                         <w:noProof/>
+                        <w:sz w:val="20"/>
                       </w:rPr>
                       <w:t>IEEE Business, Engineering &amp; Industrial Applications Colloquium (BEIAC)</w:t>
                     </w:r>
                     <w:r>
                       <w:rPr>
                         <w:noProof/>
+                        <w:sz w:val="20"/>
                       </w:rPr>
                       <w:t xml:space="preserve">, Kuala Lumpur, 2012. </w:t>
                     </w:r>
@@ -8201,7 +8426,7 @@
               </w:tr>
               <w:tr>
                 <w:trPr>
-                  <w:divId w:val="210194925"/>
+                  <w:divId w:val="987637863"/>
                   <w:tblCellSpacing w:w="15" w:type="dxa"/>
                 </w:trPr>
                 <w:tc>
@@ -8214,11 +8439,13 @@
                       <w:pStyle w:val="Bibliography"/>
                       <w:rPr>
                         <w:noProof/>
+                        <w:sz w:val="20"/>
                       </w:rPr>
                     </w:pPr>
                     <w:r>
                       <w:rPr>
                         <w:noProof/>
+                        <w:sz w:val="20"/>
                       </w:rPr>
                       <w:t xml:space="preserve">[29] </w:t>
                     </w:r>
@@ -8234,11 +8461,13 @@
                       <w:pStyle w:val="Bibliography"/>
                       <w:rPr>
                         <w:noProof/>
+                        <w:sz w:val="20"/>
                       </w:rPr>
                     </w:pPr>
                     <w:r>
                       <w:rPr>
                         <w:noProof/>
+                        <w:sz w:val="20"/>
                       </w:rPr>
                       <w:t>F. Gaillard, “Subdural haemorrhage | Radiology Reference Article | Radiopaedia.org,” radiopedia.org, 2018. [Online]. Available: https://radiopaedia.org/articles/subdural-haemorrhage.</w:t>
                     </w:r>
@@ -8247,7 +8476,7 @@
               </w:tr>
               <w:tr>
                 <w:trPr>
-                  <w:divId w:val="210194925"/>
+                  <w:divId w:val="987637863"/>
                   <w:tblCellSpacing w:w="15" w:type="dxa"/>
                 </w:trPr>
                 <w:tc>
@@ -8260,11 +8489,13 @@
                       <w:pStyle w:val="Bibliography"/>
                       <w:rPr>
                         <w:noProof/>
+                        <w:sz w:val="20"/>
                       </w:rPr>
                     </w:pPr>
                     <w:r>
                       <w:rPr>
                         <w:noProof/>
+                        <w:sz w:val="20"/>
                       </w:rPr>
                       <w:t xml:space="preserve">[30] </w:t>
                     </w:r>
@@ -8280,11 +8511,13 @@
                       <w:pStyle w:val="Bibliography"/>
                       <w:rPr>
                         <w:noProof/>
+                        <w:sz w:val="20"/>
                       </w:rPr>
                     </w:pPr>
                     <w:r>
                       <w:rPr>
                         <w:noProof/>
+                        <w:sz w:val="20"/>
                       </w:rPr>
                       <w:t>F. Galliard, “Extradural haemorrhage | Radiology Reference Article | Radiopaedia.org,” Radiopaedia.org, 2018. [Online]. Available: https://radiopaedia.org/articles/extradural-haemorrhage. [Accessed 24 02 2018].</w:t>
                     </w:r>
@@ -8293,7 +8526,7 @@
               </w:tr>
               <w:tr>
                 <w:trPr>
-                  <w:divId w:val="210194925"/>
+                  <w:divId w:val="987637863"/>
                   <w:tblCellSpacing w:w="15" w:type="dxa"/>
                 </w:trPr>
                 <w:tc>
@@ -8306,11 +8539,13 @@
                       <w:pStyle w:val="Bibliography"/>
                       <w:rPr>
                         <w:noProof/>
+                        <w:sz w:val="20"/>
                       </w:rPr>
                     </w:pPr>
                     <w:r>
                       <w:rPr>
                         <w:noProof/>
+                        <w:sz w:val="20"/>
                       </w:rPr>
                       <w:t xml:space="preserve">[31] </w:t>
                     </w:r>
@@ -8326,11 +8561,13 @@
                       <w:pStyle w:val="Bibliography"/>
                       <w:rPr>
                         <w:noProof/>
+                        <w:sz w:val="20"/>
                       </w:rPr>
                     </w:pPr>
                     <w:r>
                       <w:rPr>
                         <w:noProof/>
+                        <w:sz w:val="20"/>
                       </w:rPr>
                       <w:t>“Education. Whats an MRI,” Multiple-sclerosis-research.blogspot.com, 10 01 2015. [Online]. Available: http://multiple-sclerosis-research.blogspot.com/2015/01/education-whats-mri.html. [Accessed 28 02 2018].</w:t>
                     </w:r>
@@ -8339,7 +8576,7 @@
               </w:tr>
               <w:tr>
                 <w:trPr>
-                  <w:divId w:val="210194925"/>
+                  <w:divId w:val="987637863"/>
                   <w:tblCellSpacing w:w="15" w:type="dxa"/>
                 </w:trPr>
                 <w:tc>
@@ -8352,11 +8589,13 @@
                       <w:pStyle w:val="Bibliography"/>
                       <w:rPr>
                         <w:noProof/>
+                        <w:sz w:val="20"/>
                       </w:rPr>
                     </w:pPr>
                     <w:r>
                       <w:rPr>
                         <w:noProof/>
+                        <w:sz w:val="20"/>
                       </w:rPr>
                       <w:t xml:space="preserve">[32] </w:t>
                     </w:r>
@@ -8372,11 +8611,13 @@
                       <w:pStyle w:val="Bibliography"/>
                       <w:rPr>
                         <w:noProof/>
+                        <w:sz w:val="20"/>
                       </w:rPr>
                     </w:pPr>
                     <w:r>
                       <w:rPr>
                         <w:noProof/>
+                        <w:sz w:val="20"/>
                       </w:rPr>
                       <w:t>“Spontaneous Intracerebral Hemorrhage,” Clinical Gate, 03 12 2015. [Online]. Available: https://clinicalgate.com/spontaneous-intracerebral-hemorrhage/. [Accessed 28 02 2018].</w:t>
                     </w:r>
@@ -8385,7 +8626,7 @@
               </w:tr>
               <w:tr>
                 <w:trPr>
-                  <w:divId w:val="210194925"/>
+                  <w:divId w:val="987637863"/>
                   <w:tblCellSpacing w:w="15" w:type="dxa"/>
                 </w:trPr>
                 <w:tc>
@@ -8398,11 +8639,13 @@
                       <w:pStyle w:val="Bibliography"/>
                       <w:rPr>
                         <w:noProof/>
+                        <w:sz w:val="20"/>
                       </w:rPr>
                     </w:pPr>
                     <w:r>
                       <w:rPr>
                         <w:noProof/>
+                        <w:sz w:val="20"/>
                       </w:rPr>
                       <w:t xml:space="preserve">[33] </w:t>
                     </w:r>
@@ -8418,11 +8661,13 @@
                       <w:pStyle w:val="Bibliography"/>
                       <w:rPr>
                         <w:noProof/>
+                        <w:sz w:val="20"/>
                       </w:rPr>
                     </w:pPr>
                     <w:r>
                       <w:rPr>
                         <w:noProof/>
+                        <w:sz w:val="20"/>
                       </w:rPr>
                       <w:t>“Computed tomography,” TheFreeDictionary.com, [Online]. Available: https://medical-dictionary.thefreedictionary.com/Computed+tomography. [Accessed 28 02 2018].</w:t>
                     </w:r>
@@ -8432,10 +8677,11 @@
             </w:tbl>
             <w:p>
               <w:pPr>
-                <w:divId w:val="210194925"/>
+                <w:divId w:val="987637863"/>
                 <w:rPr>
                   <w:rFonts w:eastAsia="Times New Roman"/>
                   <w:noProof/>
+                  <w:sz w:val="20"/>
                 </w:rPr>
               </w:pPr>
             </w:p>
@@ -8446,7 +8692,6 @@
                   <w:bCs/>
                   <w:noProof/>
                   <w:sz w:val="20"/>
-                  <w:szCs w:val="20"/>
                 </w:rPr>
                 <w:fldChar w:fldCharType="end"/>
               </w:r>
@@ -8455,6 +8700,7 @@
         </w:sdt>
       </w:sdtContent>
     </w:sdt>
+    <w:p/>
     <w:p>
       <w:pPr>
         <w:rPr>
@@ -12104,7 +12350,7 @@
 </file>
 
 <file path=customXml/itemProps1.xml><?xml version="1.0" encoding="utf-8"?>
-<ds:datastoreItem xmlns:ds="http://schemas.openxmlformats.org/officeDocument/2006/customXml" ds:itemID="{FDCA8A8F-2271-4DAB-8434-29712C4AA38F}">
+<ds:datastoreItem xmlns:ds="http://schemas.openxmlformats.org/officeDocument/2006/customXml" ds:itemID="{DCFBD223-E9A3-42E9-8823-F41AD2FCD179}">
   <ds:schemaRefs>
     <ds:schemaRef ds:uri="http://schemas.openxmlformats.org/officeDocument/2006/bibliography"/>
   </ds:schemaRefs>

</xml_diff>